<commit_message>
Completed Word Doc about personal website.
</commit_message>
<xml_diff>
--- a/personal_portfolio_plan.docx
+++ b/personal_portfolio_plan.docx
@@ -1,6 +1,6 @@
 
 <file path=word/document.xml><?xml version="1.0" encoding="utf-8"?>
-<w:document xmlns:wpc="http://schemas.microsoft.com/office/word/2010/wordprocessingCanvas" xmlns:cx="http://schemas.microsoft.com/office/drawing/2014/chartex" xmlns:cx1="http://schemas.microsoft.com/office/drawing/2015/9/8/chartex" xmlns:cx2="http://schemas.microsoft.com/office/drawing/2015/10/21/chartex" xmlns:cx3="http://schemas.microsoft.com/office/drawing/2016/5/9/chartex" xmlns:cx4="http://schemas.microsoft.com/office/drawing/2016/5/10/chartex" xmlns:cx5="http://schemas.microsoft.com/office/drawing/2016/5/11/chartex" xmlns:cx6="http://schemas.microsoft.com/office/drawing/2016/5/12/chartex" xmlns:cx7="http://schemas.microsoft.com/office/drawing/2016/5/13/chartex" xmlns:cx8="http://schemas.microsoft.com/office/drawing/2016/5/14/chartex" xmlns:mc="http://schemas.openxmlformats.org/markup-compatibility/2006" xmlns:aink="http://schemas.microsoft.com/office/drawing/2016/ink" xmlns:am3d="http://schemas.microsoft.com/office/drawing/2017/model3d" xmlns:o="urn:schemas-microsoft-com:office:office" xmlns:r="http://schemas.openxmlformats.org/officeDocument/2006/relationships" xmlns:m="http://schemas.openxmlformats.org/officeDocument/2006/math" xmlns:v="urn:schemas-microsoft-com:vml" xmlns:wp14="http://schemas.microsoft.com/office/word/2010/wordprocessingDrawing" xmlns:wp="http://schemas.openxmlformats.org/drawingml/2006/wordprocessingDrawing" xmlns:w10="urn:schemas-microsoft-com:office:word" xmlns:w="http://schemas.openxmlformats.org/wordprocessingml/2006/main" xmlns:w14="http://schemas.microsoft.com/office/word/2010/wordml" xmlns:w15="http://schemas.microsoft.com/office/word/2012/wordml" xmlns:w16cid="http://schemas.microsoft.com/office/word/2016/wordml/cid" xmlns:w16se="http://schemas.microsoft.com/office/word/2015/wordml/symex" xmlns:wpg="http://schemas.microsoft.com/office/word/2010/wordprocessingGroup" xmlns:wpi="http://schemas.microsoft.com/office/word/2010/wordprocessingInk" xmlns:wne="http://schemas.microsoft.com/office/word/2006/wordml" xmlns:wps="http://schemas.microsoft.com/office/word/2010/wordprocessingShape" mc:Ignorable="w14 w15 w16se w16cid wp14">
+<w:document xmlns:wpc="http://schemas.microsoft.com/office/word/2010/wordprocessingCanvas" xmlns:cx="http://schemas.microsoft.com/office/drawing/2014/chartex" xmlns:cx1="http://schemas.microsoft.com/office/drawing/2015/9/8/chartex" xmlns:cx2="http://schemas.microsoft.com/office/drawing/2015/10/21/chartex" xmlns:cx3="http://schemas.microsoft.com/office/drawing/2016/5/9/chartex" xmlns:cx4="http://schemas.microsoft.com/office/drawing/2016/5/10/chartex" xmlns:cx5="http://schemas.microsoft.com/office/drawing/2016/5/11/chartex" xmlns:cx6="http://schemas.microsoft.com/office/drawing/2016/5/12/chartex" xmlns:cx7="http://schemas.microsoft.com/office/drawing/2016/5/13/chartex" xmlns:cx8="http://schemas.microsoft.com/office/drawing/2016/5/14/chartex" xmlns:mc="http://schemas.openxmlformats.org/markup-compatibility/2006" xmlns:aink="http://schemas.microsoft.com/office/drawing/2016/ink" xmlns:am3d="http://schemas.microsoft.com/office/drawing/2017/model3d" xmlns:o="urn:schemas-microsoft-com:office:office" xmlns:oel="http://schemas.microsoft.com/office/2019/extlst" xmlns:r="http://schemas.openxmlformats.org/officeDocument/2006/relationships" xmlns:m="http://schemas.openxmlformats.org/officeDocument/2006/math" xmlns:v="urn:schemas-microsoft-com:vml" xmlns:wp14="http://schemas.microsoft.com/office/word/2010/wordprocessingDrawing" xmlns:wp="http://schemas.openxmlformats.org/drawingml/2006/wordprocessingDrawing" xmlns:w10="urn:schemas-microsoft-com:office:word" xmlns:w="http://schemas.openxmlformats.org/wordprocessingml/2006/main" xmlns:w14="http://schemas.microsoft.com/office/word/2010/wordml" xmlns:w15="http://schemas.microsoft.com/office/word/2012/wordml" xmlns:w16cex="http://schemas.microsoft.com/office/word/2018/wordml/cex" xmlns:w16cid="http://schemas.microsoft.com/office/word/2016/wordml/cid" xmlns:w16="http://schemas.microsoft.com/office/word/2018/wordml" xmlns:w16sdtdh="http://schemas.microsoft.com/office/word/2020/wordml/sdtdatahash" xmlns:w16se="http://schemas.microsoft.com/office/word/2015/wordml/symex" xmlns:wpg="http://schemas.microsoft.com/office/word/2010/wordprocessingGroup" xmlns:wpi="http://schemas.microsoft.com/office/word/2010/wordprocessingInk" xmlns:wne="http://schemas.microsoft.com/office/word/2006/wordml" xmlns:wps="http://schemas.microsoft.com/office/word/2010/wordprocessingShape" mc:Ignorable="w14 w15 w16se w16cid w16 w16cex w16sdtdh wp14">
   <w:body>
     <w:p>
       <w:pPr>
@@ -30,6 +30,9 @@
       <w:r>
         <w:t>:</w:t>
       </w:r>
+      <w:r>
+        <w:t xml:space="preserve"> Anna Ringel</w:t>
+      </w:r>
     </w:p>
     <w:p/>
     <w:p>
@@ -55,18 +58,27 @@
       <w:r>
         <w:t>Idea 1:</w:t>
       </w:r>
+      <w:r>
+        <w:t xml:space="preserve"> I can showcase my best work from graphic design only, and have an about me on a different tab.</w:t>
+      </w:r>
     </w:p>
     <w:p/>
     <w:p>
       <w:r>
         <w:t>Idea 2:</w:t>
       </w:r>
+      <w:r>
+        <w:t xml:space="preserve"> I can showcase just my photography work, and an about me.</w:t>
+      </w:r>
     </w:p>
     <w:p/>
     <w:p>
       <w:r>
         <w:t xml:space="preserve">Idea 3: </w:t>
       </w:r>
+      <w:r>
+        <w:t xml:space="preserve">I can add a tab for graphic design work and another tab for photography. </w:t>
+      </w:r>
     </w:p>
     <w:p/>
     <w:p>
@@ -76,11 +88,17 @@
       <w:r>
         <w:t>:</w:t>
       </w:r>
+      <w:r>
+        <w:t xml:space="preserve"> I can include videos of me in action doing graphic design and photography. </w:t>
+      </w:r>
     </w:p>
     <w:p/>
     <w:p>
       <w:r>
         <w:t>Idea 5:</w:t>
+      </w:r>
+      <w:r>
+        <w:t xml:space="preserve"> Adding my website to potential employers could possibly help get a graphic design or photography job. </w:t>
       </w:r>
     </w:p>
     <w:p>
@@ -218,6 +236,9 @@
             <w:pPr>
               <w:cnfStyle w:val="000000100000" w:firstRow="0" w:lastRow="0" w:firstColumn="0" w:lastColumn="0" w:oddVBand="0" w:evenVBand="0" w:oddHBand="1" w:evenHBand="0" w:firstRowFirstColumn="0" w:firstRowLastColumn="0" w:lastRowFirstColumn="0" w:lastRowLastColumn="0"/>
             </w:pPr>
+            <w:r>
+              <w:t xml:space="preserve">The purpose and goal of this website is to showcase my graphic design and photography work as a portfolio to show to potential clients and employers. </w:t>
+            </w:r>
           </w:p>
         </w:tc>
       </w:tr>
@@ -257,6 +278,9 @@
             <w:pPr>
               <w:cnfStyle w:val="000000000000" w:firstRow="0" w:lastRow="0" w:firstColumn="0" w:lastColumn="0" w:oddVBand="0" w:evenVBand="0" w:oddHBand="0" w:evenHBand="0" w:firstRowFirstColumn="0" w:firstRowLastColumn="0" w:lastRowFirstColumn="0" w:lastRowLastColumn="0"/>
             </w:pPr>
+            <w:r>
+              <w:t xml:space="preserve">The target audience would be more of the younger generation wanting designs done for an event or job, and also young adults wanting senior pictures and wedding shoots done. </w:t>
+            </w:r>
           </w:p>
         </w:tc>
       </w:tr>
@@ -297,6 +321,9 @@
             <w:pPr>
               <w:cnfStyle w:val="000000100000" w:firstRow="0" w:lastRow="0" w:firstColumn="0" w:lastColumn="0" w:oddVBand="0" w:evenVBand="0" w:oddHBand="1" w:evenHBand="0" w:firstRowFirstColumn="0" w:firstRowLastColumn="0" w:lastRowFirstColumn="0" w:lastRowLastColumn="0"/>
             </w:pPr>
+            <w:r>
+              <w:t xml:space="preserve">Photographs, graphic design work in pictures, and color palettes. </w:t>
+            </w:r>
           </w:p>
         </w:tc>
       </w:tr>
@@ -336,6 +363,9 @@
             <w:pPr>
               <w:cnfStyle w:val="000000000000" w:firstRow="0" w:lastRow="0" w:firstColumn="0" w:lastColumn="0" w:oddVBand="0" w:evenVBand="0" w:oddHBand="0" w:evenHBand="0" w:firstRowFirstColumn="0" w:firstRowLastColumn="0" w:lastRowFirstColumn="0" w:lastRowLastColumn="0"/>
             </w:pPr>
+            <w:r>
+              <w:t xml:space="preserve">I will have a blue and white color theme because I like all blues and white pulls everything together. </w:t>
+            </w:r>
           </w:p>
         </w:tc>
       </w:tr>
@@ -376,6 +406,9 @@
             <w:pPr>
               <w:cnfStyle w:val="000000100000" w:firstRow="0" w:lastRow="0" w:firstColumn="0" w:lastColumn="0" w:oddVBand="0" w:evenVBand="0" w:oddHBand="1" w:evenHBand="0" w:firstRowFirstColumn="0" w:firstRowLastColumn="0" w:lastRowFirstColumn="0" w:lastRowLastColumn="0"/>
             </w:pPr>
+            <w:r>
+              <w:t xml:space="preserve">It will have direct links to the different pages that are clearly legible and are easy to see. </w:t>
+            </w:r>
           </w:p>
         </w:tc>
       </w:tr>
@@ -415,6 +448,9 @@
             <w:pPr>
               <w:cnfStyle w:val="000000000000" w:firstRow="0" w:lastRow="0" w:firstColumn="0" w:lastColumn="0" w:oddVBand="0" w:evenVBand="0" w:oddHBand="0" w:evenHBand="0" w:firstRowFirstColumn="0" w:firstRowLastColumn="0" w:lastRowFirstColumn="0" w:lastRowLastColumn="0"/>
             </w:pPr>
+            <w:r>
+              <w:t xml:space="preserve">I will hope to have this personal website done in a couple months or so. </w:t>
+            </w:r>
           </w:p>
         </w:tc>
       </w:tr>
@@ -464,13 +500,502 @@
       <w:r>
         <w:t>your</w:t>
       </w:r>
-      <w:bookmarkStart w:id="0" w:name="_GoBack"/>
-      <w:bookmarkEnd w:id="0"/>
       <w:r>
         <w:t xml:space="preserve"> home page below</w:t>
       </w:r>
       <w:r>
         <w:t>.</w:t>
+      </w:r>
+    </w:p>
+    <w:p>
+      <w:pPr>
+        <w:spacing w:line="240" w:lineRule="auto"/>
+      </w:pPr>
+    </w:p>
+    <w:p>
+      <w:pPr>
+        <w:spacing w:line="240" w:lineRule="auto"/>
+      </w:pPr>
+      <w:r>
+        <w:rPr>
+          <w:noProof/>
+        </w:rPr>
+        <mc:AlternateContent>
+          <mc:Choice Requires="wps">
+            <w:drawing>
+              <wp:anchor distT="0" distB="0" distL="114300" distR="114300" simplePos="0" relativeHeight="251663360" behindDoc="0" locked="0" layoutInCell="1" allowOverlap="1" wp14:anchorId="28A5502E" wp14:editId="6A1F2361">
+                <wp:simplePos x="0" y="0"/>
+                <wp:positionH relativeFrom="column">
+                  <wp:posOffset>2076450</wp:posOffset>
+                </wp:positionH>
+                <wp:positionV relativeFrom="paragraph">
+                  <wp:posOffset>6985</wp:posOffset>
+                </wp:positionV>
+                <wp:extent cx="1670050" cy="279400"/>
+                <wp:effectExtent l="0" t="0" r="25400" b="25400"/>
+                <wp:wrapNone/>
+                <wp:docPr id="2112639576" name="Text Box 5"/>
+                <wp:cNvGraphicFramePr/>
+                <a:graphic xmlns:a="http://schemas.openxmlformats.org/drawingml/2006/main">
+                  <a:graphicData uri="http://schemas.microsoft.com/office/word/2010/wordprocessingShape">
+                    <wps:wsp>
+                      <wps:cNvSpPr txBox="1"/>
+                      <wps:spPr>
+                        <a:xfrm>
+                          <a:off x="0" y="0"/>
+                          <a:ext cx="1670050" cy="279400"/>
+                        </a:xfrm>
+                        <a:prstGeom prst="rect">
+                          <a:avLst/>
+                        </a:prstGeom>
+                        <a:solidFill>
+                          <a:schemeClr val="lt1"/>
+                        </a:solidFill>
+                        <a:ln w="6350">
+                          <a:solidFill>
+                            <a:prstClr val="black"/>
+                          </a:solidFill>
+                        </a:ln>
+                      </wps:spPr>
+                      <wps:txbx>
+                        <w:txbxContent>
+                          <w:p>
+                            <w:r>
+                              <w:t>Graphic Design Work</w:t>
+                            </w:r>
+                          </w:p>
+                        </w:txbxContent>
+                      </wps:txbx>
+                      <wps:bodyPr rot="0" spcFirstLastPara="0" vertOverflow="overflow" horzOverflow="overflow" vert="horz" wrap="square" lIns="91440" tIns="45720" rIns="91440" bIns="45720" numCol="1" spcCol="0" rtlCol="0" fromWordArt="0" anchor="t" anchorCtr="0" forceAA="0" compatLnSpc="1">
+                        <a:prstTxWarp prst="textNoShape">
+                          <a:avLst/>
+                        </a:prstTxWarp>
+                        <a:noAutofit/>
+                      </wps:bodyPr>
+                    </wps:wsp>
+                  </a:graphicData>
+                </a:graphic>
+                <wp14:sizeRelH relativeFrom="margin">
+                  <wp14:pctWidth>0</wp14:pctWidth>
+                </wp14:sizeRelH>
+                <wp14:sizeRelV relativeFrom="margin">
+                  <wp14:pctHeight>0</wp14:pctHeight>
+                </wp14:sizeRelV>
+              </wp:anchor>
+            </w:drawing>
+          </mc:Choice>
+          <mc:Fallback>
+            <w:pict>
+              <v:shapetype w14:anchorId="28A5502E" id="_x0000_t202" coordsize="21600,21600" o:spt="202" path="m,l,21600r21600,l21600,xe">
+                <v:stroke joinstyle="miter"/>
+                <v:path gradientshapeok="t" o:connecttype="rect"/>
+              </v:shapetype>
+              <v:shape id="Text Box 5" o:spid="_x0000_s1026" type="#_x0000_t202" style="position:absolute;margin-left:163.5pt;margin-top:.55pt;width:131.5pt;height:22pt;z-index:251663360;visibility:visible;mso-wrap-style:square;mso-width-percent:0;mso-height-percent:0;mso-wrap-distance-left:9pt;mso-wrap-distance-top:0;mso-wrap-distance-right:9pt;mso-wrap-distance-bottom:0;mso-position-horizontal:absolute;mso-position-horizontal-relative:text;mso-position-vertical:absolute;mso-position-vertical-relative:text;mso-width-percent:0;mso-height-percent:0;mso-width-relative:margin;mso-height-relative:margin;v-text-anchor:top" o:gfxdata="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" fillcolor="white [3201]" strokeweight=".5pt">
+                <v:textbox>
+                  <w:txbxContent>
+                    <w:p>
+                      <w:r>
+                        <w:t>Graphic Design Work</w:t>
+                      </w:r>
+                    </w:p>
+                  </w:txbxContent>
+                </v:textbox>
+              </v:shape>
+            </w:pict>
+          </mc:Fallback>
+        </mc:AlternateContent>
+      </w:r>
+      <w:r>
+        <w:rPr>
+          <w:noProof/>
+        </w:rPr>
+        <mc:AlternateContent>
+          <mc:Choice Requires="wps">
+            <w:drawing>
+              <wp:anchor distT="0" distB="0" distL="114300" distR="114300" simplePos="0" relativeHeight="251665408" behindDoc="0" locked="0" layoutInCell="1" allowOverlap="1" wp14:anchorId="0F29FDE2" wp14:editId="09757C69">
+                <wp:simplePos x="0" y="0"/>
+                <wp:positionH relativeFrom="column">
+                  <wp:posOffset>6229350</wp:posOffset>
+                </wp:positionH>
+                <wp:positionV relativeFrom="paragraph">
+                  <wp:posOffset>6985</wp:posOffset>
+                </wp:positionV>
+                <wp:extent cx="755650" cy="247650"/>
+                <wp:effectExtent l="0" t="0" r="25400" b="19050"/>
+                <wp:wrapNone/>
+                <wp:docPr id="665650083" name="Text Box 7"/>
+                <wp:cNvGraphicFramePr/>
+                <a:graphic xmlns:a="http://schemas.openxmlformats.org/drawingml/2006/main">
+                  <a:graphicData uri="http://schemas.microsoft.com/office/word/2010/wordprocessingShape">
+                    <wps:wsp>
+                      <wps:cNvSpPr txBox="1"/>
+                      <wps:spPr>
+                        <a:xfrm>
+                          <a:off x="0" y="0"/>
+                          <a:ext cx="755650" cy="247650"/>
+                        </a:xfrm>
+                        <a:prstGeom prst="rect">
+                          <a:avLst/>
+                        </a:prstGeom>
+                        <a:solidFill>
+                          <a:schemeClr val="lt1"/>
+                        </a:solidFill>
+                        <a:ln w="6350">
+                          <a:solidFill>
+                            <a:prstClr val="black"/>
+                          </a:solidFill>
+                        </a:ln>
+                      </wps:spPr>
+                      <wps:txbx>
+                        <w:txbxContent>
+                          <w:p>
+                            <w:r>
+                              <w:t>Resume</w:t>
+                            </w:r>
+                          </w:p>
+                        </w:txbxContent>
+                      </wps:txbx>
+                      <wps:bodyPr rot="0" spcFirstLastPara="0" vertOverflow="overflow" horzOverflow="overflow" vert="horz" wrap="square" lIns="91440" tIns="45720" rIns="91440" bIns="45720" numCol="1" spcCol="0" rtlCol="0" fromWordArt="0" anchor="t" anchorCtr="0" forceAA="0" compatLnSpc="1">
+                        <a:prstTxWarp prst="textNoShape">
+                          <a:avLst/>
+                        </a:prstTxWarp>
+                        <a:noAutofit/>
+                      </wps:bodyPr>
+                    </wps:wsp>
+                  </a:graphicData>
+                </a:graphic>
+              </wp:anchor>
+            </w:drawing>
+          </mc:Choice>
+          <mc:Fallback>
+            <w:pict>
+              <v:shape w14:anchorId="0F29FDE2" id="Text Box 7" o:spid="_x0000_s1027" type="#_x0000_t202" style="position:absolute;margin-left:490.5pt;margin-top:.55pt;width:59.5pt;height:19.5pt;z-index:251665408;visibility:visible;mso-wrap-style:square;mso-wrap-distance-left:9pt;mso-wrap-distance-top:0;mso-wrap-distance-right:9pt;mso-wrap-distance-bottom:0;mso-position-horizontal:absolute;mso-position-horizontal-relative:text;mso-position-vertical:absolute;mso-position-vertical-relative:text;v-text-anchor:top" o:gfxdata="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" fillcolor="white [3201]" strokeweight=".5pt">
+                <v:textbox>
+                  <w:txbxContent>
+                    <w:p>
+                      <w:r>
+                        <w:t>Resume</w:t>
+                      </w:r>
+                    </w:p>
+                  </w:txbxContent>
+                </v:textbox>
+              </v:shape>
+            </w:pict>
+          </mc:Fallback>
+        </mc:AlternateContent>
+      </w:r>
+      <w:r>
+        <w:rPr>
+          <w:noProof/>
+        </w:rPr>
+        <mc:AlternateContent>
+          <mc:Choice Requires="wps">
+            <w:drawing>
+              <wp:anchor distT="0" distB="0" distL="114300" distR="114300" simplePos="0" relativeHeight="251664384" behindDoc="0" locked="0" layoutInCell="1" allowOverlap="1" wp14:anchorId="7822CB14" wp14:editId="5F2C3B9A">
+                <wp:simplePos x="0" y="0"/>
+                <wp:positionH relativeFrom="column">
+                  <wp:posOffset>4394200</wp:posOffset>
+                </wp:positionH>
+                <wp:positionV relativeFrom="paragraph">
+                  <wp:posOffset>6985</wp:posOffset>
+                </wp:positionV>
+                <wp:extent cx="1270000" cy="273050"/>
+                <wp:effectExtent l="0" t="0" r="25400" b="12700"/>
+                <wp:wrapNone/>
+                <wp:docPr id="1155551779" name="Text Box 6"/>
+                <wp:cNvGraphicFramePr/>
+                <a:graphic xmlns:a="http://schemas.openxmlformats.org/drawingml/2006/main">
+                  <a:graphicData uri="http://schemas.microsoft.com/office/word/2010/wordprocessingShape">
+                    <wps:wsp>
+                      <wps:cNvSpPr txBox="1"/>
+                      <wps:spPr>
+                        <a:xfrm>
+                          <a:off x="0" y="0"/>
+                          <a:ext cx="1270000" cy="273050"/>
+                        </a:xfrm>
+                        <a:prstGeom prst="rect">
+                          <a:avLst/>
+                        </a:prstGeom>
+                        <a:solidFill>
+                          <a:schemeClr val="lt1"/>
+                        </a:solidFill>
+                        <a:ln w="6350">
+                          <a:solidFill>
+                            <a:prstClr val="black"/>
+                          </a:solidFill>
+                        </a:ln>
+                      </wps:spPr>
+                      <wps:txbx>
+                        <w:txbxContent>
+                          <w:p>
+                            <w:r>
+                              <w:t>Photography Work</w:t>
+                            </w:r>
+                          </w:p>
+                        </w:txbxContent>
+                      </wps:txbx>
+                      <wps:bodyPr rot="0" spcFirstLastPara="0" vertOverflow="overflow" horzOverflow="overflow" vert="horz" wrap="square" lIns="91440" tIns="45720" rIns="91440" bIns="45720" numCol="1" spcCol="0" rtlCol="0" fromWordArt="0" anchor="t" anchorCtr="0" forceAA="0" compatLnSpc="1">
+                        <a:prstTxWarp prst="textNoShape">
+                          <a:avLst/>
+                        </a:prstTxWarp>
+                        <a:noAutofit/>
+                      </wps:bodyPr>
+                    </wps:wsp>
+                  </a:graphicData>
+                </a:graphic>
+                <wp14:sizeRelH relativeFrom="margin">
+                  <wp14:pctWidth>0</wp14:pctWidth>
+                </wp14:sizeRelH>
+              </wp:anchor>
+            </w:drawing>
+          </mc:Choice>
+          <mc:Fallback>
+            <w:pict>
+              <v:shape w14:anchorId="7822CB14" id="Text Box 6" o:spid="_x0000_s1028" type="#_x0000_t202" style="position:absolute;margin-left:346pt;margin-top:.55pt;width:100pt;height:21.5pt;z-index:251664384;visibility:visible;mso-wrap-style:square;mso-width-percent:0;mso-wrap-distance-left:9pt;mso-wrap-distance-top:0;mso-wrap-distance-right:9pt;mso-wrap-distance-bottom:0;mso-position-horizontal:absolute;mso-position-horizontal-relative:text;mso-position-vertical:absolute;mso-position-vertical-relative:text;mso-width-percent:0;mso-width-relative:margin;v-text-anchor:top" o:gfxdata="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" fillcolor="white [3201]" strokeweight=".5pt">
+                <v:textbox>
+                  <w:txbxContent>
+                    <w:p>
+                      <w:r>
+                        <w:t>Photography Work</w:t>
+                      </w:r>
+                    </w:p>
+                  </w:txbxContent>
+                </v:textbox>
+              </v:shape>
+            </w:pict>
+          </mc:Fallback>
+        </mc:AlternateContent>
+      </w:r>
+      <w:r>
+        <w:rPr>
+          <w:noProof/>
+        </w:rPr>
+        <mc:AlternateContent>
+          <mc:Choice Requires="wps">
+            <w:drawing>
+              <wp:anchor distT="0" distB="0" distL="114300" distR="114300" simplePos="0" relativeHeight="251662336" behindDoc="0" locked="0" layoutInCell="1" allowOverlap="1" wp14:anchorId="1BDDD4B1" wp14:editId="601A06BD">
+                <wp:simplePos x="0" y="0"/>
+                <wp:positionH relativeFrom="column">
+                  <wp:posOffset>730250</wp:posOffset>
+                </wp:positionH>
+                <wp:positionV relativeFrom="paragraph">
+                  <wp:posOffset>26035</wp:posOffset>
+                </wp:positionV>
+                <wp:extent cx="876300" cy="285750"/>
+                <wp:effectExtent l="0" t="0" r="19050" b="19050"/>
+                <wp:wrapNone/>
+                <wp:docPr id="599088582" name="Text Box 4"/>
+                <wp:cNvGraphicFramePr/>
+                <a:graphic xmlns:a="http://schemas.openxmlformats.org/drawingml/2006/main">
+                  <a:graphicData uri="http://schemas.microsoft.com/office/word/2010/wordprocessingShape">
+                    <wps:wsp>
+                      <wps:cNvSpPr txBox="1"/>
+                      <wps:spPr>
+                        <a:xfrm>
+                          <a:off x="0" y="0"/>
+                          <a:ext cx="876300" cy="285750"/>
+                        </a:xfrm>
+                        <a:prstGeom prst="rect">
+                          <a:avLst/>
+                        </a:prstGeom>
+                        <a:solidFill>
+                          <a:schemeClr val="lt1"/>
+                        </a:solidFill>
+                        <a:ln w="6350">
+                          <a:solidFill>
+                            <a:prstClr val="black"/>
+                          </a:solidFill>
+                        </a:ln>
+                      </wps:spPr>
+                      <wps:txbx>
+                        <w:txbxContent>
+                          <w:p>
+                            <w:r>
+                              <w:t>About Me</w:t>
+                            </w:r>
+                          </w:p>
+                        </w:txbxContent>
+                      </wps:txbx>
+                      <wps:bodyPr rot="0" spcFirstLastPara="0" vertOverflow="overflow" horzOverflow="overflow" vert="horz" wrap="square" lIns="91440" tIns="45720" rIns="91440" bIns="45720" numCol="1" spcCol="0" rtlCol="0" fromWordArt="0" anchor="t" anchorCtr="0" forceAA="0" compatLnSpc="1">
+                        <a:prstTxWarp prst="textNoShape">
+                          <a:avLst/>
+                        </a:prstTxWarp>
+                        <a:noAutofit/>
+                      </wps:bodyPr>
+                    </wps:wsp>
+                  </a:graphicData>
+                </a:graphic>
+                <wp14:sizeRelV relativeFrom="margin">
+                  <wp14:pctHeight>0</wp14:pctHeight>
+                </wp14:sizeRelV>
+              </wp:anchor>
+            </w:drawing>
+          </mc:Choice>
+          <mc:Fallback>
+            <w:pict>
+              <v:shape w14:anchorId="1BDDD4B1" id="Text Box 4" o:spid="_x0000_s1029" type="#_x0000_t202" style="position:absolute;margin-left:57.5pt;margin-top:2.05pt;width:69pt;height:22.5pt;z-index:251662336;visibility:visible;mso-wrap-style:square;mso-height-percent:0;mso-wrap-distance-left:9pt;mso-wrap-distance-top:0;mso-wrap-distance-right:9pt;mso-wrap-distance-bottom:0;mso-position-horizontal:absolute;mso-position-horizontal-relative:text;mso-position-vertical:absolute;mso-position-vertical-relative:text;mso-height-percent:0;mso-height-relative:margin;v-text-anchor:top" o:gfxdata="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" fillcolor="white [3201]" strokeweight=".5pt">
+                <v:textbox>
+                  <w:txbxContent>
+                    <w:p>
+                      <w:r>
+                        <w:t>About Me</w:t>
+                      </w:r>
+                    </w:p>
+                  </w:txbxContent>
+                </v:textbox>
+              </v:shape>
+            </w:pict>
+          </mc:Fallback>
+        </mc:AlternateContent>
+      </w:r>
+    </w:p>
+    <w:p>
+      <w:pPr>
+        <w:spacing w:line="240" w:lineRule="auto"/>
+      </w:pPr>
+      <w:r>
+        <w:rPr>
+          <w:noProof/>
+        </w:rPr>
+        <mc:AlternateContent>
+          <mc:Choice Requires="wps">
+            <w:drawing>
+              <wp:anchor distT="45720" distB="45720" distL="114300" distR="114300" simplePos="0" relativeHeight="251659264" behindDoc="0" locked="0" layoutInCell="1" allowOverlap="1" wp14:anchorId="49054076" wp14:editId="71E1278B">
+                <wp:simplePos x="0" y="0"/>
+                <wp:positionH relativeFrom="column">
+                  <wp:posOffset>527050</wp:posOffset>
+                </wp:positionH>
+                <wp:positionV relativeFrom="paragraph">
+                  <wp:posOffset>95250</wp:posOffset>
+                </wp:positionV>
+                <wp:extent cx="6667500" cy="1181100"/>
+                <wp:effectExtent l="0" t="0" r="19050" b="19050"/>
+                <wp:wrapSquare wrapText="bothSides"/>
+                <wp:docPr id="217" name="Text Box 2"/>
+                <wp:cNvGraphicFramePr>
+                  <a:graphicFrameLocks xmlns:a="http://schemas.openxmlformats.org/drawingml/2006/main"/>
+                </wp:cNvGraphicFramePr>
+                <a:graphic xmlns:a="http://schemas.openxmlformats.org/drawingml/2006/main">
+                  <a:graphicData uri="http://schemas.microsoft.com/office/word/2010/wordprocessingShape">
+                    <wps:wsp>
+                      <wps:cNvSpPr txBox="1">
+                        <a:spLocks noChangeArrowheads="1"/>
+                      </wps:cNvSpPr>
+                      <wps:spPr bwMode="auto">
+                        <a:xfrm>
+                          <a:off x="0" y="0"/>
+                          <a:ext cx="6667500" cy="1181100"/>
+                        </a:xfrm>
+                        <a:prstGeom prst="rect">
+                          <a:avLst/>
+                        </a:prstGeom>
+                        <a:solidFill>
+                          <a:srgbClr val="FFFFFF"/>
+                        </a:solidFill>
+                        <a:ln w="9525">
+                          <a:solidFill>
+                            <a:srgbClr val="000000"/>
+                          </a:solidFill>
+                          <a:miter lim="800000"/>
+                          <a:headEnd/>
+                          <a:tailEnd/>
+                        </a:ln>
+                      </wps:spPr>
+                      <wps:txbx>
+                        <w:txbxContent>
+                          <w:p>
+                            <w:pPr>
+                              <w:jc w:val="center"/>
+                              <w:rPr>
+                                <w:sz w:val="72"/>
+                                <w:szCs w:val="72"/>
+                              </w:rPr>
+                            </w:pPr>
+                            <w:r>
+                              <w:rPr>
+                                <w:sz w:val="72"/>
+                                <w:szCs w:val="72"/>
+                              </w:rPr>
+                              <w:t>Anna Ringel</w:t>
+                            </w:r>
+                          </w:p>
+                          <w:p>
+                            <w:pPr>
+                              <w:jc w:val="center"/>
+                              <w:rPr>
+                                <w:sz w:val="32"/>
+                                <w:szCs w:val="32"/>
+                              </w:rPr>
+                            </w:pPr>
+                            <w:r>
+                              <w:rPr>
+                                <w:sz w:val="32"/>
+                                <w:szCs w:val="32"/>
+                              </w:rPr>
+                              <w:t>Welcome to my page!</w:t>
+                            </w:r>
+                          </w:p>
+                        </w:txbxContent>
+                      </wps:txbx>
+                      <wps:bodyPr rot="0" vert="horz" wrap="square" lIns="91440" tIns="45720" rIns="91440" bIns="45720" anchor="t" anchorCtr="0">
+                        <a:noAutofit/>
+                      </wps:bodyPr>
+                    </wps:wsp>
+                  </a:graphicData>
+                </a:graphic>
+                <wp14:sizeRelH relativeFrom="margin">
+                  <wp14:pctWidth>0</wp14:pctWidth>
+                </wp14:sizeRelH>
+                <wp14:sizeRelV relativeFrom="margin">
+                  <wp14:pctHeight>0</wp14:pctHeight>
+                </wp14:sizeRelV>
+              </wp:anchor>
+            </w:drawing>
+          </mc:Choice>
+          <mc:Fallback>
+            <w:pict>
+              <v:shape w14:anchorId="49054076" id="Text Box 2" o:spid="_x0000_s1030" type="#_x0000_t202" style="position:absolute;margin-left:41.5pt;margin-top:7.5pt;width:525pt;height:93pt;z-index:251659264;visibility:visible;mso-wrap-style:square;mso-width-percent:0;mso-height-percent:0;mso-wrap-distance-left:9pt;mso-wrap-distance-top:3.6pt;mso-wrap-distance-right:9pt;mso-wrap-distance-bottom:3.6pt;mso-position-horizontal:absolute;mso-position-horizontal-relative:text;mso-position-vertical:absolute;mso-position-vertical-relative:text;mso-width-percent:0;mso-height-percent:0;mso-width-relative:margin;mso-height-relative:margin;v-text-anchor:top" o:gfxdata="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">
+                <v:textbox>
+                  <w:txbxContent>
+                    <w:p>
+                      <w:pPr>
+                        <w:jc w:val="center"/>
+                        <w:rPr>
+                          <w:sz w:val="72"/>
+                          <w:szCs w:val="72"/>
+                        </w:rPr>
+                      </w:pPr>
+                      <w:r>
+                        <w:rPr>
+                          <w:sz w:val="72"/>
+                          <w:szCs w:val="72"/>
+                        </w:rPr>
+                        <w:t>Anna Ringel</w:t>
+                      </w:r>
+                    </w:p>
+                    <w:p>
+                      <w:pPr>
+                        <w:jc w:val="center"/>
+                        <w:rPr>
+                          <w:sz w:val="32"/>
+                          <w:szCs w:val="32"/>
+                        </w:rPr>
+                      </w:pPr>
+                      <w:r>
+                        <w:rPr>
+                          <w:sz w:val="32"/>
+                          <w:szCs w:val="32"/>
+                        </w:rPr>
+                        <w:t>Welcome to my page!</w:t>
+                      </w:r>
+                    </w:p>
+                  </w:txbxContent>
+                </v:textbox>
+                <w10:wrap type="square"/>
+              </v:shape>
+            </w:pict>
+          </mc:Fallback>
+        </mc:AlternateContent>
       </w:r>
     </w:p>
     <w:p/>
@@ -478,6 +1003,164 @@
     <w:p/>
     <w:p>
       <w:r>
+        <w:rPr>
+          <w:noProof/>
+        </w:rPr>
+        <mc:AlternateContent>
+          <mc:Choice Requires="wps">
+            <w:drawing>
+              <wp:anchor distT="0" distB="0" distL="114300" distR="114300" simplePos="0" relativeHeight="251661312" behindDoc="0" locked="0" layoutInCell="1" allowOverlap="1" wp14:anchorId="50704EE8" wp14:editId="4C866002">
+                <wp:simplePos x="0" y="0"/>
+                <wp:positionH relativeFrom="column">
+                  <wp:posOffset>3949700</wp:posOffset>
+                </wp:positionH>
+                <wp:positionV relativeFrom="paragraph">
+                  <wp:posOffset>318770</wp:posOffset>
+                </wp:positionV>
+                <wp:extent cx="3251200" cy="2279650"/>
+                <wp:effectExtent l="0" t="0" r="25400" b="25400"/>
+                <wp:wrapNone/>
+                <wp:docPr id="1422486818" name="Text Box 3"/>
+                <wp:cNvGraphicFramePr/>
+                <a:graphic xmlns:a="http://schemas.openxmlformats.org/drawingml/2006/main">
+                  <a:graphicData uri="http://schemas.microsoft.com/office/word/2010/wordprocessingShape">
+                    <wps:wsp>
+                      <wps:cNvSpPr txBox="1"/>
+                      <wps:spPr>
+                        <a:xfrm>
+                          <a:off x="0" y="0"/>
+                          <a:ext cx="3251200" cy="2279650"/>
+                        </a:xfrm>
+                        <a:prstGeom prst="rect">
+                          <a:avLst/>
+                        </a:prstGeom>
+                        <a:solidFill>
+                          <a:schemeClr val="lt1"/>
+                        </a:solidFill>
+                        <a:ln w="6350">
+                          <a:solidFill>
+                            <a:prstClr val="black"/>
+                          </a:solidFill>
+                        </a:ln>
+                      </wps:spPr>
+                      <wps:txbx>
+                        <w:txbxContent>
+                          <w:p>
+                            <w:r>
+                              <w:t>(Picture of me)</w:t>
+                            </w:r>
+                          </w:p>
+                        </w:txbxContent>
+                      </wps:txbx>
+                      <wps:bodyPr rot="0" spcFirstLastPara="0" vertOverflow="overflow" horzOverflow="overflow" vert="horz" wrap="square" lIns="91440" tIns="45720" rIns="91440" bIns="45720" numCol="1" spcCol="0" rtlCol="0" fromWordArt="0" anchor="t" anchorCtr="0" forceAA="0" compatLnSpc="1">
+                        <a:prstTxWarp prst="textNoShape">
+                          <a:avLst/>
+                        </a:prstTxWarp>
+                        <a:noAutofit/>
+                      </wps:bodyPr>
+                    </wps:wsp>
+                  </a:graphicData>
+                </a:graphic>
+              </wp:anchor>
+            </w:drawing>
+          </mc:Choice>
+          <mc:Fallback>
+            <w:pict>
+              <v:shape w14:anchorId="50704EE8" id="Text Box 3" o:spid="_x0000_s1031" type="#_x0000_t202" style="position:absolute;margin-left:311pt;margin-top:25.1pt;width:256pt;height:179.5pt;z-index:251661312;visibility:visible;mso-wrap-style:square;mso-wrap-distance-left:9pt;mso-wrap-distance-top:0;mso-wrap-distance-right:9pt;mso-wrap-distance-bottom:0;mso-position-horizontal:absolute;mso-position-horizontal-relative:text;mso-position-vertical:absolute;mso-position-vertical-relative:text;v-text-anchor:top" o:gfxdata="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" fillcolor="white [3201]" strokeweight=".5pt">
+                <v:textbox>
+                  <w:txbxContent>
+                    <w:p>
+                      <w:r>
+                        <w:t>(Picture of me)</w:t>
+                      </w:r>
+                    </w:p>
+                  </w:txbxContent>
+                </v:textbox>
+              </v:shape>
+            </w:pict>
+          </mc:Fallback>
+        </mc:AlternateContent>
+      </w:r>
+      <w:r>
+        <w:rPr>
+          <w:noProof/>
+        </w:rPr>
+        <mc:AlternateContent>
+          <mc:Choice Requires="wps">
+            <w:drawing>
+              <wp:anchor distT="0" distB="0" distL="114300" distR="114300" simplePos="0" relativeHeight="251660288" behindDoc="0" locked="0" layoutInCell="1" allowOverlap="1" wp14:anchorId="0B4384F8" wp14:editId="23489ADF">
+                <wp:simplePos x="0" y="0"/>
+                <wp:positionH relativeFrom="column">
+                  <wp:posOffset>552450</wp:posOffset>
+                </wp:positionH>
+                <wp:positionV relativeFrom="paragraph">
+                  <wp:posOffset>325120</wp:posOffset>
+                </wp:positionV>
+                <wp:extent cx="3130550" cy="2241550"/>
+                <wp:effectExtent l="0" t="0" r="12700" b="25400"/>
+                <wp:wrapNone/>
+                <wp:docPr id="1103942338" name="Text Box 2"/>
+                <wp:cNvGraphicFramePr/>
+                <a:graphic xmlns:a="http://schemas.openxmlformats.org/drawingml/2006/main">
+                  <a:graphicData uri="http://schemas.microsoft.com/office/word/2010/wordprocessingShape">
+                    <wps:wsp>
+                      <wps:cNvSpPr txBox="1"/>
+                      <wps:spPr>
+                        <a:xfrm>
+                          <a:off x="0" y="0"/>
+                          <a:ext cx="3130550" cy="2241550"/>
+                        </a:xfrm>
+                        <a:prstGeom prst="rect">
+                          <a:avLst/>
+                        </a:prstGeom>
+                        <a:solidFill>
+                          <a:schemeClr val="lt1"/>
+                        </a:solidFill>
+                        <a:ln w="6350">
+                          <a:solidFill>
+                            <a:prstClr val="black"/>
+                          </a:solidFill>
+                        </a:ln>
+                      </wps:spPr>
+                      <wps:txbx>
+                        <w:txbxContent>
+                          <w:p>
+                            <w:r>
+                              <w:t>(About me and my work)</w:t>
+                            </w:r>
+                          </w:p>
+                        </w:txbxContent>
+                      </wps:txbx>
+                      <wps:bodyPr rot="0" spcFirstLastPara="0" vertOverflow="overflow" horzOverflow="overflow" vert="horz" wrap="square" lIns="91440" tIns="45720" rIns="91440" bIns="45720" numCol="1" spcCol="0" rtlCol="0" fromWordArt="0" anchor="t" anchorCtr="0" forceAA="0" compatLnSpc="1">
+                        <a:prstTxWarp prst="textNoShape">
+                          <a:avLst/>
+                        </a:prstTxWarp>
+                        <a:noAutofit/>
+                      </wps:bodyPr>
+                    </wps:wsp>
+                  </a:graphicData>
+                </a:graphic>
+              </wp:anchor>
+            </w:drawing>
+          </mc:Choice>
+          <mc:Fallback>
+            <w:pict>
+              <v:shape w14:anchorId="0B4384F8" id="_x0000_s1032" type="#_x0000_t202" style="position:absolute;margin-left:43.5pt;margin-top:25.6pt;width:246.5pt;height:176.5pt;z-index:251660288;visibility:visible;mso-wrap-style:square;mso-wrap-distance-left:9pt;mso-wrap-distance-top:0;mso-wrap-distance-right:9pt;mso-wrap-distance-bottom:0;mso-position-horizontal:absolute;mso-position-horizontal-relative:text;mso-position-vertical:absolute;mso-position-vertical-relative:text;v-text-anchor:top" o:gfxdata="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" fillcolor="white [3201]" strokeweight=".5pt">
+                <v:textbox>
+                  <w:txbxContent>
+                    <w:p>
+                      <w:r>
+                        <w:t>(About me and my work)</w:t>
+                      </w:r>
+                    </w:p>
+                  </w:txbxContent>
+                </v:textbox>
+              </v:shape>
+            </w:pict>
+          </mc:Fallback>
+        </mc:AlternateContent>
+      </w:r>
+      <w:r>
         <w:br w:type="page"/>
       </w:r>
     </w:p>
@@ -502,6 +1185,2100 @@
       <w:pPr>
         <w:spacing w:line="240" w:lineRule="auto"/>
       </w:pPr>
+      <w:r>
+        <w:rPr>
+          <w:noProof/>
+        </w:rPr>
+        <mc:AlternateContent>
+          <mc:Choice Requires="wpi">
+            <w:drawing>
+              <wp:anchor distT="0" distB="0" distL="114300" distR="114300" simplePos="0" relativeHeight="251713536" behindDoc="0" locked="0" layoutInCell="1" allowOverlap="1" wp14:anchorId="3718EAE1" wp14:editId="19CB080A">
+                <wp:simplePos x="0" y="0"/>
+                <wp:positionH relativeFrom="column">
+                  <wp:posOffset>6387980</wp:posOffset>
+                </wp:positionH>
+                <wp:positionV relativeFrom="paragraph">
+                  <wp:posOffset>2647870</wp:posOffset>
+                </wp:positionV>
+                <wp:extent cx="145440" cy="360"/>
+                <wp:effectExtent l="38100" t="38100" r="45085" b="38100"/>
+                <wp:wrapNone/>
+                <wp:docPr id="1414748330" name="Ink 24"/>
+                <wp:cNvGraphicFramePr/>
+                <a:graphic xmlns:a="http://schemas.openxmlformats.org/drawingml/2006/main">
+                  <a:graphicData uri="http://schemas.microsoft.com/office/word/2010/wordprocessingInk">
+                    <w14:contentPart bwMode="auto" r:id="rId4">
+                      <w14:nvContentPartPr>
+                        <w14:cNvContentPartPr/>
+                      </w14:nvContentPartPr>
+                      <w14:xfrm>
+                        <a:off x="0" y="0"/>
+                        <a:ext cx="145440" cy="360"/>
+                      </w14:xfrm>
+                    </w14:contentPart>
+                  </a:graphicData>
+                </a:graphic>
+              </wp:anchor>
+            </w:drawing>
+          </mc:Choice>
+          <mc:Fallback>
+            <w:pict>
+              <v:shapetype w14:anchorId="527A8F78" id="_x0000_t75" coordsize="21600,21600" o:spt="75" o:preferrelative="t" path="m@4@5l@4@11@9@11@9@5xe" filled="f" stroked="f">
+                <v:stroke joinstyle="miter"/>
+                <v:formulas>
+                  <v:f eqn="if lineDrawn pixelLineWidth 0"/>
+                  <v:f eqn="sum @0 1 0"/>
+                  <v:f eqn="sum 0 0 @1"/>
+                  <v:f eqn="prod @2 1 2"/>
+                  <v:f eqn="prod @3 21600 pixelWidth"/>
+                  <v:f eqn="prod @3 21600 pixelHeight"/>
+                  <v:f eqn="sum @0 0 1"/>
+                  <v:f eqn="prod @6 1 2"/>
+                  <v:f eqn="prod @7 21600 pixelWidth"/>
+                  <v:f eqn="sum @8 21600 0"/>
+                  <v:f eqn="prod @7 21600 pixelHeight"/>
+                  <v:f eqn="sum @10 21600 0"/>
+                </v:formulas>
+                <v:path o:extrusionok="f" gradientshapeok="t" o:connecttype="rect"/>
+                <o:lock v:ext="edit" aspectratio="t"/>
+              </v:shapetype>
+              <v:shape id="Ink 24" o:spid="_x0000_s1026" type="#_x0000_t75" style="position:absolute;margin-left:502.5pt;margin-top:208pt;width:12.4pt;height:1.05pt;z-index:251713536;visibility:visible;mso-wrap-style:square;mso-wrap-distance-left:9pt;mso-wrap-distance-top:0;mso-wrap-distance-right:9pt;mso-wrap-distance-bottom:0;mso-position-horizontal:absolute;mso-position-horizontal-relative:text;mso-position-vertical:absolute;mso-position-vertical-relative:text" o:gfxdata="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">
+                <v:imagedata r:id="rId5" o:title=""/>
+              </v:shape>
+            </w:pict>
+          </mc:Fallback>
+        </mc:AlternateContent>
+      </w:r>
+      <w:r>
+        <w:rPr>
+          <w:noProof/>
+        </w:rPr>
+        <mc:AlternateContent>
+          <mc:Choice Requires="wpi">
+            <w:drawing>
+              <wp:anchor distT="0" distB="0" distL="114300" distR="114300" simplePos="0" relativeHeight="251712512" behindDoc="0" locked="0" layoutInCell="1" allowOverlap="1" wp14:anchorId="569553A5" wp14:editId="25456B39">
+                <wp:simplePos x="0" y="0"/>
+                <wp:positionH relativeFrom="column">
+                  <wp:posOffset>6413180</wp:posOffset>
+                </wp:positionH>
+                <wp:positionV relativeFrom="paragraph">
+                  <wp:posOffset>2169790</wp:posOffset>
+                </wp:positionV>
+                <wp:extent cx="105840" cy="28800"/>
+                <wp:effectExtent l="38100" t="38100" r="46990" b="47625"/>
+                <wp:wrapNone/>
+                <wp:docPr id="1093372139" name="Ink 23"/>
+                <wp:cNvGraphicFramePr/>
+                <a:graphic xmlns:a="http://schemas.openxmlformats.org/drawingml/2006/main">
+                  <a:graphicData uri="http://schemas.microsoft.com/office/word/2010/wordprocessingInk">
+                    <w14:contentPart bwMode="auto" r:id="rId6">
+                      <w14:nvContentPartPr>
+                        <w14:cNvContentPartPr/>
+                      </w14:nvContentPartPr>
+                      <w14:xfrm>
+                        <a:off x="0" y="0"/>
+                        <a:ext cx="105840" cy="28800"/>
+                      </w14:xfrm>
+                    </w14:contentPart>
+                  </a:graphicData>
+                </a:graphic>
+              </wp:anchor>
+            </w:drawing>
+          </mc:Choice>
+          <mc:Fallback>
+            <w:pict>
+              <v:shape w14:anchorId="12E23B9E" id="Ink 23" o:spid="_x0000_s1026" type="#_x0000_t75" style="position:absolute;margin-left:504.45pt;margin-top:170.35pt;width:9.35pt;height:3.25pt;z-index:251712512;visibility:visible;mso-wrap-style:square;mso-wrap-distance-left:9pt;mso-wrap-distance-top:0;mso-wrap-distance-right:9pt;mso-wrap-distance-bottom:0;mso-position-horizontal:absolute;mso-position-horizontal-relative:text;mso-position-vertical:absolute;mso-position-vertical-relative:text" o:gfxdata="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">
+                <v:imagedata r:id="rId7" o:title=""/>
+              </v:shape>
+            </w:pict>
+          </mc:Fallback>
+        </mc:AlternateContent>
+      </w:r>
+      <w:r>
+        <w:rPr>
+          <w:noProof/>
+        </w:rPr>
+        <mc:AlternateContent>
+          <mc:Choice Requires="wpi">
+            <w:drawing>
+              <wp:anchor distT="0" distB="0" distL="114300" distR="114300" simplePos="0" relativeHeight="251711488" behindDoc="0" locked="0" layoutInCell="1" allowOverlap="1" wp14:anchorId="69D5442F" wp14:editId="4F98D7A7">
+                <wp:simplePos x="0" y="0"/>
+                <wp:positionH relativeFrom="column">
+                  <wp:posOffset>4660700</wp:posOffset>
+                </wp:positionH>
+                <wp:positionV relativeFrom="paragraph">
+                  <wp:posOffset>2692150</wp:posOffset>
+                </wp:positionV>
+                <wp:extent cx="94680" cy="27360"/>
+                <wp:effectExtent l="38100" t="38100" r="38735" b="48895"/>
+                <wp:wrapNone/>
+                <wp:docPr id="460734477" name="Ink 22"/>
+                <wp:cNvGraphicFramePr/>
+                <a:graphic xmlns:a="http://schemas.openxmlformats.org/drawingml/2006/main">
+                  <a:graphicData uri="http://schemas.microsoft.com/office/word/2010/wordprocessingInk">
+                    <w14:contentPart bwMode="auto" r:id="rId8">
+                      <w14:nvContentPartPr>
+                        <w14:cNvContentPartPr/>
+                      </w14:nvContentPartPr>
+                      <w14:xfrm>
+                        <a:off x="0" y="0"/>
+                        <a:ext cx="94680" cy="27360"/>
+                      </w14:xfrm>
+                    </w14:contentPart>
+                  </a:graphicData>
+                </a:graphic>
+              </wp:anchor>
+            </w:drawing>
+          </mc:Choice>
+          <mc:Fallback>
+            <w:pict>
+              <v:shape w14:anchorId="61D93B97" id="Ink 22" o:spid="_x0000_s1026" type="#_x0000_t75" style="position:absolute;margin-left:366.5pt;margin-top:211.5pt;width:8.4pt;height:3.1pt;z-index:251711488;visibility:visible;mso-wrap-style:square;mso-wrap-distance-left:9pt;mso-wrap-distance-top:0;mso-wrap-distance-right:9pt;mso-wrap-distance-bottom:0;mso-position-horizontal:absolute;mso-position-horizontal-relative:text;mso-position-vertical:absolute;mso-position-vertical-relative:text" o:gfxdata="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">
+                <v:imagedata r:id="rId9" o:title=""/>
+              </v:shape>
+            </w:pict>
+          </mc:Fallback>
+        </mc:AlternateContent>
+      </w:r>
+      <w:r>
+        <w:rPr>
+          <w:noProof/>
+        </w:rPr>
+        <mc:AlternateContent>
+          <mc:Choice Requires="wpi">
+            <w:drawing>
+              <wp:anchor distT="0" distB="0" distL="114300" distR="114300" simplePos="0" relativeHeight="251710464" behindDoc="0" locked="0" layoutInCell="1" allowOverlap="1" wp14:anchorId="3FCBF7F0" wp14:editId="68E704C0">
+                <wp:simplePos x="0" y="0"/>
+                <wp:positionH relativeFrom="column">
+                  <wp:posOffset>4660700</wp:posOffset>
+                </wp:positionH>
+                <wp:positionV relativeFrom="paragraph">
+                  <wp:posOffset>2181670</wp:posOffset>
+                </wp:positionV>
+                <wp:extent cx="63360" cy="2880"/>
+                <wp:effectExtent l="38100" t="38100" r="51435" b="35560"/>
+                <wp:wrapNone/>
+                <wp:docPr id="1738229898" name="Ink 21"/>
+                <wp:cNvGraphicFramePr/>
+                <a:graphic xmlns:a="http://schemas.openxmlformats.org/drawingml/2006/main">
+                  <a:graphicData uri="http://schemas.microsoft.com/office/word/2010/wordprocessingInk">
+                    <w14:contentPart bwMode="auto" r:id="rId10">
+                      <w14:nvContentPartPr>
+                        <w14:cNvContentPartPr/>
+                      </w14:nvContentPartPr>
+                      <w14:xfrm>
+                        <a:off x="0" y="0"/>
+                        <a:ext cx="63360" cy="2880"/>
+                      </w14:xfrm>
+                    </w14:contentPart>
+                  </a:graphicData>
+                </a:graphic>
+              </wp:anchor>
+            </w:drawing>
+          </mc:Choice>
+          <mc:Fallback>
+            <w:pict>
+              <v:shape w14:anchorId="5AD47813" id="Ink 21" o:spid="_x0000_s1026" type="#_x0000_t75" style="position:absolute;margin-left:366.5pt;margin-top:171.3pt;width:6pt;height:1.25pt;z-index:251710464;visibility:visible;mso-wrap-style:square;mso-wrap-distance-left:9pt;mso-wrap-distance-top:0;mso-wrap-distance-right:9pt;mso-wrap-distance-bottom:0;mso-position-horizontal:absolute;mso-position-horizontal-relative:text;mso-position-vertical:absolute;mso-position-vertical-relative:text" o:gfxdata="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">
+                <v:imagedata r:id="rId11" o:title=""/>
+              </v:shape>
+            </w:pict>
+          </mc:Fallback>
+        </mc:AlternateContent>
+      </w:r>
+      <w:r>
+        <w:rPr>
+          <w:noProof/>
+        </w:rPr>
+        <mc:AlternateContent>
+          <mc:Choice Requires="wpi">
+            <w:drawing>
+              <wp:anchor distT="0" distB="0" distL="114300" distR="114300" simplePos="0" relativeHeight="251709440" behindDoc="0" locked="0" layoutInCell="1" allowOverlap="1" wp14:anchorId="119F9BA2" wp14:editId="09E372C3">
+                <wp:simplePos x="0" y="0"/>
+                <wp:positionH relativeFrom="column">
+                  <wp:posOffset>3028820</wp:posOffset>
+                </wp:positionH>
+                <wp:positionV relativeFrom="paragraph">
+                  <wp:posOffset>2615830</wp:posOffset>
+                </wp:positionV>
+                <wp:extent cx="149400" cy="26640"/>
+                <wp:effectExtent l="38100" t="38100" r="41275" b="50165"/>
+                <wp:wrapNone/>
+                <wp:docPr id="1530634633" name="Ink 20"/>
+                <wp:cNvGraphicFramePr/>
+                <a:graphic xmlns:a="http://schemas.openxmlformats.org/drawingml/2006/main">
+                  <a:graphicData uri="http://schemas.microsoft.com/office/word/2010/wordprocessingInk">
+                    <w14:contentPart bwMode="auto" r:id="rId12">
+                      <w14:nvContentPartPr>
+                        <w14:cNvContentPartPr/>
+                      </w14:nvContentPartPr>
+                      <w14:xfrm>
+                        <a:off x="0" y="0"/>
+                        <a:ext cx="149400" cy="26640"/>
+                      </w14:xfrm>
+                    </w14:contentPart>
+                  </a:graphicData>
+                </a:graphic>
+              </wp:anchor>
+            </w:drawing>
+          </mc:Choice>
+          <mc:Fallback>
+            <w:pict>
+              <v:shape w14:anchorId="367BE499" id="Ink 20" o:spid="_x0000_s1026" type="#_x0000_t75" style="position:absolute;margin-left:238pt;margin-top:205.45pt;width:12.75pt;height:3.1pt;z-index:251709440;visibility:visible;mso-wrap-style:square;mso-wrap-distance-left:9pt;mso-wrap-distance-top:0;mso-wrap-distance-right:9pt;mso-wrap-distance-bottom:0;mso-position-horizontal:absolute;mso-position-horizontal-relative:text;mso-position-vertical:absolute;mso-position-vertical-relative:text" o:gfxdata="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">
+                <v:imagedata r:id="rId13" o:title=""/>
+              </v:shape>
+            </w:pict>
+          </mc:Fallback>
+        </mc:AlternateContent>
+      </w:r>
+      <w:r>
+        <w:rPr>
+          <w:noProof/>
+        </w:rPr>
+        <mc:AlternateContent>
+          <mc:Choice Requires="wpi">
+            <w:drawing>
+              <wp:anchor distT="0" distB="0" distL="114300" distR="114300" simplePos="0" relativeHeight="251708416" behindDoc="0" locked="0" layoutInCell="1" allowOverlap="1" wp14:anchorId="7F6965CA" wp14:editId="35D4CD03">
+                <wp:simplePos x="0" y="0"/>
+                <wp:positionH relativeFrom="column">
+                  <wp:posOffset>3047900</wp:posOffset>
+                </wp:positionH>
+                <wp:positionV relativeFrom="paragraph">
+                  <wp:posOffset>2177710</wp:posOffset>
+                </wp:positionV>
+                <wp:extent cx="92160" cy="360"/>
+                <wp:effectExtent l="38100" t="38100" r="41275" b="38100"/>
+                <wp:wrapNone/>
+                <wp:docPr id="814049554" name="Ink 19"/>
+                <wp:cNvGraphicFramePr/>
+                <a:graphic xmlns:a="http://schemas.openxmlformats.org/drawingml/2006/main">
+                  <a:graphicData uri="http://schemas.microsoft.com/office/word/2010/wordprocessingInk">
+                    <w14:contentPart bwMode="auto" r:id="rId14">
+                      <w14:nvContentPartPr>
+                        <w14:cNvContentPartPr/>
+                      </w14:nvContentPartPr>
+                      <w14:xfrm>
+                        <a:off x="0" y="0"/>
+                        <a:ext cx="92160" cy="360"/>
+                      </w14:xfrm>
+                    </w14:contentPart>
+                  </a:graphicData>
+                </a:graphic>
+              </wp:anchor>
+            </w:drawing>
+          </mc:Choice>
+          <mc:Fallback>
+            <w:pict>
+              <v:shape w14:anchorId="7BCE1E62" id="Ink 19" o:spid="_x0000_s1026" type="#_x0000_t75" style="position:absolute;margin-left:239.5pt;margin-top:170.95pt;width:8.2pt;height:1.05pt;z-index:251708416;visibility:visible;mso-wrap-style:square;mso-wrap-distance-left:9pt;mso-wrap-distance-top:0;mso-wrap-distance-right:9pt;mso-wrap-distance-bottom:0;mso-position-horizontal:absolute;mso-position-horizontal-relative:text;mso-position-vertical:absolute;mso-position-vertical-relative:text" o:gfxdata="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">
+                <v:imagedata r:id="rId15" o:title=""/>
+              </v:shape>
+            </w:pict>
+          </mc:Fallback>
+        </mc:AlternateContent>
+      </w:r>
+      <w:r>
+        <w:rPr>
+          <w:noProof/>
+        </w:rPr>
+        <mc:AlternateContent>
+          <mc:Choice Requires="wpi">
+            <w:drawing>
+              <wp:anchor distT="0" distB="0" distL="114300" distR="114300" simplePos="0" relativeHeight="251707392" behindDoc="0" locked="0" layoutInCell="1" allowOverlap="1" wp14:anchorId="4DC70BDC" wp14:editId="3DAED8D4">
+                <wp:simplePos x="0" y="0"/>
+                <wp:positionH relativeFrom="column">
+                  <wp:posOffset>1282460</wp:posOffset>
+                </wp:positionH>
+                <wp:positionV relativeFrom="paragraph">
+                  <wp:posOffset>2646790</wp:posOffset>
+                </wp:positionV>
+                <wp:extent cx="130680" cy="1800"/>
+                <wp:effectExtent l="38100" t="38100" r="41275" b="36830"/>
+                <wp:wrapNone/>
+                <wp:docPr id="1124327095" name="Ink 18"/>
+                <wp:cNvGraphicFramePr/>
+                <a:graphic xmlns:a="http://schemas.openxmlformats.org/drawingml/2006/main">
+                  <a:graphicData uri="http://schemas.microsoft.com/office/word/2010/wordprocessingInk">
+                    <w14:contentPart bwMode="auto" r:id="rId16">
+                      <w14:nvContentPartPr>
+                        <w14:cNvContentPartPr/>
+                      </w14:nvContentPartPr>
+                      <w14:xfrm>
+                        <a:off x="0" y="0"/>
+                        <a:ext cx="130680" cy="1800"/>
+                      </w14:xfrm>
+                    </w14:contentPart>
+                  </a:graphicData>
+                </a:graphic>
+              </wp:anchor>
+            </w:drawing>
+          </mc:Choice>
+          <mc:Fallback>
+            <w:pict>
+              <v:shape w14:anchorId="047A9B84" id="Ink 18" o:spid="_x0000_s1026" type="#_x0000_t75" style="position:absolute;margin-left:100.5pt;margin-top:207.9pt;width:11.3pt;height:1.15pt;z-index:251707392;visibility:visible;mso-wrap-style:square;mso-wrap-distance-left:9pt;mso-wrap-distance-top:0;mso-wrap-distance-right:9pt;mso-wrap-distance-bottom:0;mso-position-horizontal:absolute;mso-position-horizontal-relative:text;mso-position-vertical:absolute;mso-position-vertical-relative:text" o:gfxdata="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">
+                <v:imagedata r:id="rId17" o:title=""/>
+              </v:shape>
+            </w:pict>
+          </mc:Fallback>
+        </mc:AlternateContent>
+      </w:r>
+      <w:r>
+        <w:rPr>
+          <w:noProof/>
+        </w:rPr>
+        <mc:AlternateContent>
+          <mc:Choice Requires="wpi">
+            <w:drawing>
+              <wp:anchor distT="0" distB="0" distL="114300" distR="114300" simplePos="0" relativeHeight="251706368" behindDoc="0" locked="0" layoutInCell="1" allowOverlap="1" wp14:anchorId="5076595E" wp14:editId="63776AB7">
+                <wp:simplePos x="0" y="0"/>
+                <wp:positionH relativeFrom="column">
+                  <wp:posOffset>1288940</wp:posOffset>
+                </wp:positionH>
+                <wp:positionV relativeFrom="paragraph">
+                  <wp:posOffset>2171590</wp:posOffset>
+                </wp:positionV>
+                <wp:extent cx="64800" cy="6840"/>
+                <wp:effectExtent l="38100" t="19050" r="49530" b="50800"/>
+                <wp:wrapNone/>
+                <wp:docPr id="1198606508" name="Ink 17"/>
+                <wp:cNvGraphicFramePr/>
+                <a:graphic xmlns:a="http://schemas.openxmlformats.org/drawingml/2006/main">
+                  <a:graphicData uri="http://schemas.microsoft.com/office/word/2010/wordprocessingInk">
+                    <w14:contentPart bwMode="auto" r:id="rId18">
+                      <w14:nvContentPartPr>
+                        <w14:cNvContentPartPr/>
+                      </w14:nvContentPartPr>
+                      <w14:xfrm>
+                        <a:off x="0" y="0"/>
+                        <a:ext cx="64800" cy="6840"/>
+                      </w14:xfrm>
+                    </w14:contentPart>
+                  </a:graphicData>
+                </a:graphic>
+              </wp:anchor>
+            </w:drawing>
+          </mc:Choice>
+          <mc:Fallback>
+            <w:pict>
+              <v:shape w14:anchorId="232AA33D" id="Ink 17" o:spid="_x0000_s1026" type="#_x0000_t75" style="position:absolute;margin-left:101pt;margin-top:170.5pt;width:6.05pt;height:1.55pt;z-index:251706368;visibility:visible;mso-wrap-style:square;mso-wrap-distance-left:9pt;mso-wrap-distance-top:0;mso-wrap-distance-right:9pt;mso-wrap-distance-bottom:0;mso-position-horizontal:absolute;mso-position-horizontal-relative:text;mso-position-vertical:absolute;mso-position-vertical-relative:text" o:gfxdata="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">
+                <v:imagedata r:id="rId19" o:title=""/>
+              </v:shape>
+            </w:pict>
+          </mc:Fallback>
+        </mc:AlternateContent>
+      </w:r>
+      <w:r>
+        <w:rPr>
+          <w:noProof/>
+        </w:rPr>
+        <mc:AlternateContent>
+          <mc:Choice Requires="wps">
+            <w:drawing>
+              <wp:anchor distT="0" distB="0" distL="114300" distR="114300" simplePos="0" relativeHeight="251697152" behindDoc="0" locked="0" layoutInCell="1" allowOverlap="1" wp14:anchorId="5863CFE0" wp14:editId="7C831CC2">
+                <wp:simplePos x="0" y="0"/>
+                <wp:positionH relativeFrom="column">
+                  <wp:posOffset>3155950</wp:posOffset>
+                </wp:positionH>
+                <wp:positionV relativeFrom="paragraph">
+                  <wp:posOffset>2444750</wp:posOffset>
+                </wp:positionV>
+                <wp:extent cx="1352550" cy="285750"/>
+                <wp:effectExtent l="0" t="0" r="19050" b="19050"/>
+                <wp:wrapNone/>
+                <wp:docPr id="1732506471" name="Text Box 8"/>
+                <wp:cNvGraphicFramePr/>
+                <a:graphic xmlns:a="http://schemas.openxmlformats.org/drawingml/2006/main">
+                  <a:graphicData uri="http://schemas.microsoft.com/office/word/2010/wordprocessingShape">
+                    <wps:wsp>
+                      <wps:cNvSpPr txBox="1"/>
+                      <wps:spPr>
+                        <a:xfrm>
+                          <a:off x="0" y="0"/>
+                          <a:ext cx="1352550" cy="285750"/>
+                        </a:xfrm>
+                        <a:prstGeom prst="rect">
+                          <a:avLst/>
+                        </a:prstGeom>
+                        <a:solidFill>
+                          <a:sysClr val="window" lastClr="FFFFFF"/>
+                        </a:solidFill>
+                        <a:ln w="6350">
+                          <a:solidFill>
+                            <a:prstClr val="black"/>
+                          </a:solidFill>
+                        </a:ln>
+                      </wps:spPr>
+                      <wps:txbx>
+                        <w:txbxContent>
+                          <w:p>
+                            <w:r>
+                              <w:t>Work from NWMSU</w:t>
+                            </w:r>
+                          </w:p>
+                        </w:txbxContent>
+                      </wps:txbx>
+                      <wps:bodyPr rot="0" spcFirstLastPara="0" vertOverflow="overflow" horzOverflow="overflow" vert="horz" wrap="square" lIns="91440" tIns="45720" rIns="91440" bIns="45720" numCol="1" spcCol="0" rtlCol="0" fromWordArt="0" anchor="t" anchorCtr="0" forceAA="0" compatLnSpc="1">
+                        <a:prstTxWarp prst="textNoShape">
+                          <a:avLst/>
+                        </a:prstTxWarp>
+                        <a:noAutofit/>
+                      </wps:bodyPr>
+                    </wps:wsp>
+                  </a:graphicData>
+                </a:graphic>
+                <wp14:sizeRelH relativeFrom="margin">
+                  <wp14:pctWidth>0</wp14:pctWidth>
+                </wp14:sizeRelH>
+                <wp14:sizeRelV relativeFrom="margin">
+                  <wp14:pctHeight>0</wp14:pctHeight>
+                </wp14:sizeRelV>
+              </wp:anchor>
+            </w:drawing>
+          </mc:Choice>
+          <mc:Fallback>
+            <w:pict>
+              <v:shape w14:anchorId="5863CFE0" id="Text Box 8" o:spid="_x0000_s1033" type="#_x0000_t202" style="position:absolute;margin-left:248.5pt;margin-top:192.5pt;width:106.5pt;height:22.5pt;z-index:251697152;visibility:visible;mso-wrap-style:square;mso-width-percent:0;mso-height-percent:0;mso-wrap-distance-left:9pt;mso-wrap-distance-top:0;mso-wrap-distance-right:9pt;mso-wrap-distance-bottom:0;mso-position-horizontal:absolute;mso-position-horizontal-relative:text;mso-position-vertical:absolute;mso-position-vertical-relative:text;mso-width-percent:0;mso-height-percent:0;mso-width-relative:margin;mso-height-relative:margin;v-text-anchor:top" o:gfxdata="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" fillcolor="window" strokeweight=".5pt">
+                <v:textbox>
+                  <w:txbxContent>
+                    <w:p>
+                      <w:r>
+                        <w:t>Work from NWMSU</w:t>
+                      </w:r>
+                    </w:p>
+                  </w:txbxContent>
+                </v:textbox>
+              </v:shape>
+            </w:pict>
+          </mc:Fallback>
+        </mc:AlternateContent>
+      </w:r>
+      <w:r>
+        <w:rPr>
+          <w:noProof/>
+        </w:rPr>
+        <mc:AlternateContent>
+          <mc:Choice Requires="wps">
+            <w:drawing>
+              <wp:anchor distT="0" distB="0" distL="114300" distR="114300" simplePos="0" relativeHeight="251695104" behindDoc="0" locked="0" layoutInCell="1" allowOverlap="1" wp14:anchorId="4F0C7071" wp14:editId="2D6462E5">
+                <wp:simplePos x="0" y="0"/>
+                <wp:positionH relativeFrom="column">
+                  <wp:posOffset>3143250</wp:posOffset>
+                </wp:positionH>
+                <wp:positionV relativeFrom="paragraph">
+                  <wp:posOffset>2006600</wp:posOffset>
+                </wp:positionV>
+                <wp:extent cx="1289050" cy="273050"/>
+                <wp:effectExtent l="0" t="0" r="25400" b="12700"/>
+                <wp:wrapNone/>
+                <wp:docPr id="950671208" name="Text Box 8"/>
+                <wp:cNvGraphicFramePr/>
+                <a:graphic xmlns:a="http://schemas.openxmlformats.org/drawingml/2006/main">
+                  <a:graphicData uri="http://schemas.microsoft.com/office/word/2010/wordprocessingShape">
+                    <wps:wsp>
+                      <wps:cNvSpPr txBox="1"/>
+                      <wps:spPr>
+                        <a:xfrm>
+                          <a:off x="0" y="0"/>
+                          <a:ext cx="1289050" cy="273050"/>
+                        </a:xfrm>
+                        <a:prstGeom prst="rect">
+                          <a:avLst/>
+                        </a:prstGeom>
+                        <a:solidFill>
+                          <a:sysClr val="window" lastClr="FFFFFF"/>
+                        </a:solidFill>
+                        <a:ln w="6350">
+                          <a:solidFill>
+                            <a:prstClr val="black"/>
+                          </a:solidFill>
+                        </a:ln>
+                      </wps:spPr>
+                      <wps:txbx>
+                        <w:txbxContent>
+                          <w:p>
+                            <w:r>
+                              <w:t>Work from KCKCC</w:t>
+                            </w:r>
+                          </w:p>
+                        </w:txbxContent>
+                      </wps:txbx>
+                      <wps:bodyPr rot="0" spcFirstLastPara="0" vertOverflow="overflow" horzOverflow="overflow" vert="horz" wrap="square" lIns="91440" tIns="45720" rIns="91440" bIns="45720" numCol="1" spcCol="0" rtlCol="0" fromWordArt="0" anchor="t" anchorCtr="0" forceAA="0" compatLnSpc="1">
+                        <a:prstTxWarp prst="textNoShape">
+                          <a:avLst/>
+                        </a:prstTxWarp>
+                        <a:noAutofit/>
+                      </wps:bodyPr>
+                    </wps:wsp>
+                  </a:graphicData>
+                </a:graphic>
+                <wp14:sizeRelH relativeFrom="margin">
+                  <wp14:pctWidth>0</wp14:pctWidth>
+                </wp14:sizeRelH>
+                <wp14:sizeRelV relativeFrom="margin">
+                  <wp14:pctHeight>0</wp14:pctHeight>
+                </wp14:sizeRelV>
+              </wp:anchor>
+            </w:drawing>
+          </mc:Choice>
+          <mc:Fallback>
+            <w:pict>
+              <v:shape w14:anchorId="4F0C7071" id="_x0000_s1034" type="#_x0000_t202" style="position:absolute;margin-left:247.5pt;margin-top:158pt;width:101.5pt;height:21.5pt;z-index:251695104;visibility:visible;mso-wrap-style:square;mso-width-percent:0;mso-height-percent:0;mso-wrap-distance-left:9pt;mso-wrap-distance-top:0;mso-wrap-distance-right:9pt;mso-wrap-distance-bottom:0;mso-position-horizontal:absolute;mso-position-horizontal-relative:text;mso-position-vertical:absolute;mso-position-vertical-relative:text;mso-width-percent:0;mso-height-percent:0;mso-width-relative:margin;mso-height-relative:margin;v-text-anchor:top" o:gfxdata="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" fillcolor="window" strokeweight=".5pt">
+                <v:textbox>
+                  <w:txbxContent>
+                    <w:p>
+                      <w:r>
+                        <w:t>Work from KCKCC</w:t>
+                      </w:r>
+                    </w:p>
+                  </w:txbxContent>
+                </v:textbox>
+              </v:shape>
+            </w:pict>
+          </mc:Fallback>
+        </mc:AlternateContent>
+      </w:r>
+      <w:r>
+        <w:rPr>
+          <w:noProof/>
+        </w:rPr>
+        <mc:AlternateContent>
+          <mc:Choice Requires="wps">
+            <w:drawing>
+              <wp:anchor distT="0" distB="0" distL="114300" distR="114300" simplePos="0" relativeHeight="251705344" behindDoc="0" locked="0" layoutInCell="1" allowOverlap="1" wp14:anchorId="77E13F19" wp14:editId="142EF339">
+                <wp:simplePos x="0" y="0"/>
+                <wp:positionH relativeFrom="column">
+                  <wp:posOffset>6515100</wp:posOffset>
+                </wp:positionH>
+                <wp:positionV relativeFrom="paragraph">
+                  <wp:posOffset>2457450</wp:posOffset>
+                </wp:positionV>
+                <wp:extent cx="933450" cy="311150"/>
+                <wp:effectExtent l="0" t="0" r="19050" b="12700"/>
+                <wp:wrapNone/>
+                <wp:docPr id="1732098952" name="Text Box 8"/>
+                <wp:cNvGraphicFramePr/>
+                <a:graphic xmlns:a="http://schemas.openxmlformats.org/drawingml/2006/main">
+                  <a:graphicData uri="http://schemas.microsoft.com/office/word/2010/wordprocessingShape">
+                    <wps:wsp>
+                      <wps:cNvSpPr txBox="1"/>
+                      <wps:spPr>
+                        <a:xfrm>
+                          <a:off x="0" y="0"/>
+                          <a:ext cx="933450" cy="311150"/>
+                        </a:xfrm>
+                        <a:prstGeom prst="rect">
+                          <a:avLst/>
+                        </a:prstGeom>
+                        <a:solidFill>
+                          <a:sysClr val="window" lastClr="FFFFFF"/>
+                        </a:solidFill>
+                        <a:ln w="6350">
+                          <a:solidFill>
+                            <a:prstClr val="black"/>
+                          </a:solidFill>
+                        </a:ln>
+                      </wps:spPr>
+                      <wps:txbx>
+                        <w:txbxContent>
+                          <w:p>
+                            <w:r>
+                              <w:t>Resume</w:t>
+                            </w:r>
+                          </w:p>
+                        </w:txbxContent>
+                      </wps:txbx>
+                      <wps:bodyPr rot="0" spcFirstLastPara="0" vertOverflow="overflow" horzOverflow="overflow" vert="horz" wrap="square" lIns="91440" tIns="45720" rIns="91440" bIns="45720" numCol="1" spcCol="0" rtlCol="0" fromWordArt="0" anchor="t" anchorCtr="0" forceAA="0" compatLnSpc="1">
+                        <a:prstTxWarp prst="textNoShape">
+                          <a:avLst/>
+                        </a:prstTxWarp>
+                        <a:noAutofit/>
+                      </wps:bodyPr>
+                    </wps:wsp>
+                  </a:graphicData>
+                </a:graphic>
+                <wp14:sizeRelH relativeFrom="margin">
+                  <wp14:pctWidth>0</wp14:pctWidth>
+                </wp14:sizeRelH>
+                <wp14:sizeRelV relativeFrom="margin">
+                  <wp14:pctHeight>0</wp14:pctHeight>
+                </wp14:sizeRelV>
+              </wp:anchor>
+            </w:drawing>
+          </mc:Choice>
+          <mc:Fallback>
+            <w:pict>
+              <v:shape w14:anchorId="77E13F19" id="_x0000_s1035" type="#_x0000_t202" style="position:absolute;margin-left:513pt;margin-top:193.5pt;width:73.5pt;height:24.5pt;z-index:251705344;visibility:visible;mso-wrap-style:square;mso-width-percent:0;mso-height-percent:0;mso-wrap-distance-left:9pt;mso-wrap-distance-top:0;mso-wrap-distance-right:9pt;mso-wrap-distance-bottom:0;mso-position-horizontal:absolute;mso-position-horizontal-relative:text;mso-position-vertical:absolute;mso-position-vertical-relative:text;mso-width-percent:0;mso-height-percent:0;mso-width-relative:margin;mso-height-relative:margin;v-text-anchor:top" o:gfxdata="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" fillcolor="window" strokeweight=".5pt">
+                <v:textbox>
+                  <w:txbxContent>
+                    <w:p>
+                      <w:r>
+                        <w:t>Resume</w:t>
+                      </w:r>
+                    </w:p>
+                  </w:txbxContent>
+                </v:textbox>
+              </v:shape>
+            </w:pict>
+          </mc:Fallback>
+        </mc:AlternateContent>
+      </w:r>
+      <w:r>
+        <w:rPr>
+          <w:noProof/>
+        </w:rPr>
+        <mc:AlternateContent>
+          <mc:Choice Requires="wps">
+            <w:drawing>
+              <wp:anchor distT="0" distB="0" distL="114300" distR="114300" simplePos="0" relativeHeight="251703296" behindDoc="0" locked="0" layoutInCell="1" allowOverlap="1" wp14:anchorId="1E2AF855" wp14:editId="42940B42">
+                <wp:simplePos x="0" y="0"/>
+                <wp:positionH relativeFrom="column">
+                  <wp:posOffset>6521450</wp:posOffset>
+                </wp:positionH>
+                <wp:positionV relativeFrom="paragraph">
+                  <wp:posOffset>2000250</wp:posOffset>
+                </wp:positionV>
+                <wp:extent cx="933450" cy="311150"/>
+                <wp:effectExtent l="0" t="0" r="19050" b="12700"/>
+                <wp:wrapNone/>
+                <wp:docPr id="1829134677" name="Text Box 8"/>
+                <wp:cNvGraphicFramePr/>
+                <a:graphic xmlns:a="http://schemas.openxmlformats.org/drawingml/2006/main">
+                  <a:graphicData uri="http://schemas.microsoft.com/office/word/2010/wordprocessingShape">
+                    <wps:wsp>
+                      <wps:cNvSpPr txBox="1"/>
+                      <wps:spPr>
+                        <a:xfrm>
+                          <a:off x="0" y="0"/>
+                          <a:ext cx="933450" cy="311150"/>
+                        </a:xfrm>
+                        <a:prstGeom prst="rect">
+                          <a:avLst/>
+                        </a:prstGeom>
+                        <a:solidFill>
+                          <a:sysClr val="window" lastClr="FFFFFF"/>
+                        </a:solidFill>
+                        <a:ln w="6350">
+                          <a:solidFill>
+                            <a:prstClr val="black"/>
+                          </a:solidFill>
+                        </a:ln>
+                      </wps:spPr>
+                      <wps:txbx>
+                        <w:txbxContent>
+                          <w:p>
+                            <w:r>
+                              <w:t>Description</w:t>
+                            </w:r>
+                          </w:p>
+                        </w:txbxContent>
+                      </wps:txbx>
+                      <wps:bodyPr rot="0" spcFirstLastPara="0" vertOverflow="overflow" horzOverflow="overflow" vert="horz" wrap="square" lIns="91440" tIns="45720" rIns="91440" bIns="45720" numCol="1" spcCol="0" rtlCol="0" fromWordArt="0" anchor="t" anchorCtr="0" forceAA="0" compatLnSpc="1">
+                        <a:prstTxWarp prst="textNoShape">
+                          <a:avLst/>
+                        </a:prstTxWarp>
+                        <a:noAutofit/>
+                      </wps:bodyPr>
+                    </wps:wsp>
+                  </a:graphicData>
+                </a:graphic>
+                <wp14:sizeRelH relativeFrom="margin">
+                  <wp14:pctWidth>0</wp14:pctWidth>
+                </wp14:sizeRelH>
+                <wp14:sizeRelV relativeFrom="margin">
+                  <wp14:pctHeight>0</wp14:pctHeight>
+                </wp14:sizeRelV>
+              </wp:anchor>
+            </w:drawing>
+          </mc:Choice>
+          <mc:Fallback>
+            <w:pict>
+              <v:shape w14:anchorId="1E2AF855" id="_x0000_s1036" type="#_x0000_t202" style="position:absolute;margin-left:513.5pt;margin-top:157.5pt;width:73.5pt;height:24.5pt;z-index:251703296;visibility:visible;mso-wrap-style:square;mso-width-percent:0;mso-height-percent:0;mso-wrap-distance-left:9pt;mso-wrap-distance-top:0;mso-wrap-distance-right:9pt;mso-wrap-distance-bottom:0;mso-position-horizontal:absolute;mso-position-horizontal-relative:text;mso-position-vertical:absolute;mso-position-vertical-relative:text;mso-width-percent:0;mso-height-percent:0;mso-width-relative:margin;mso-height-relative:margin;v-text-anchor:top" o:gfxdata="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" fillcolor="window" strokeweight=".5pt">
+                <v:textbox>
+                  <w:txbxContent>
+                    <w:p>
+                      <w:r>
+                        <w:t>Description</w:t>
+                      </w:r>
+                    </w:p>
+                  </w:txbxContent>
+                </v:textbox>
+              </v:shape>
+            </w:pict>
+          </mc:Fallback>
+        </mc:AlternateContent>
+      </w:r>
+      <w:r>
+        <w:rPr>
+          <w:noProof/>
+        </w:rPr>
+        <mc:AlternateContent>
+          <mc:Choice Requires="wps">
+            <w:drawing>
+              <wp:anchor distT="0" distB="0" distL="114300" distR="114300" simplePos="0" relativeHeight="251701248" behindDoc="0" locked="0" layoutInCell="1" allowOverlap="1" wp14:anchorId="2A280369" wp14:editId="37EFC998">
+                <wp:simplePos x="0" y="0"/>
+                <wp:positionH relativeFrom="column">
+                  <wp:posOffset>4762500</wp:posOffset>
+                </wp:positionH>
+                <wp:positionV relativeFrom="paragraph">
+                  <wp:posOffset>2463800</wp:posOffset>
+                </wp:positionV>
+                <wp:extent cx="933450" cy="311150"/>
+                <wp:effectExtent l="0" t="0" r="19050" b="12700"/>
+                <wp:wrapNone/>
+                <wp:docPr id="760611511" name="Text Box 8"/>
+                <wp:cNvGraphicFramePr/>
+                <a:graphic xmlns:a="http://schemas.openxmlformats.org/drawingml/2006/main">
+                  <a:graphicData uri="http://schemas.microsoft.com/office/word/2010/wordprocessingShape">
+                    <wps:wsp>
+                      <wps:cNvSpPr txBox="1"/>
+                      <wps:spPr>
+                        <a:xfrm>
+                          <a:off x="0" y="0"/>
+                          <a:ext cx="933450" cy="311150"/>
+                        </a:xfrm>
+                        <a:prstGeom prst="rect">
+                          <a:avLst/>
+                        </a:prstGeom>
+                        <a:solidFill>
+                          <a:sysClr val="window" lastClr="FFFFFF"/>
+                        </a:solidFill>
+                        <a:ln w="6350">
+                          <a:solidFill>
+                            <a:prstClr val="black"/>
+                          </a:solidFill>
+                        </a:ln>
+                      </wps:spPr>
+                      <wps:txbx>
+                        <w:txbxContent>
+                          <w:p>
+                            <w:r>
+                              <w:t>Newer Work</w:t>
+                            </w:r>
+                          </w:p>
+                        </w:txbxContent>
+                      </wps:txbx>
+                      <wps:bodyPr rot="0" spcFirstLastPara="0" vertOverflow="overflow" horzOverflow="overflow" vert="horz" wrap="square" lIns="91440" tIns="45720" rIns="91440" bIns="45720" numCol="1" spcCol="0" rtlCol="0" fromWordArt="0" anchor="t" anchorCtr="0" forceAA="0" compatLnSpc="1">
+                        <a:prstTxWarp prst="textNoShape">
+                          <a:avLst/>
+                        </a:prstTxWarp>
+                        <a:noAutofit/>
+                      </wps:bodyPr>
+                    </wps:wsp>
+                  </a:graphicData>
+                </a:graphic>
+                <wp14:sizeRelH relativeFrom="margin">
+                  <wp14:pctWidth>0</wp14:pctWidth>
+                </wp14:sizeRelH>
+                <wp14:sizeRelV relativeFrom="margin">
+                  <wp14:pctHeight>0</wp14:pctHeight>
+                </wp14:sizeRelV>
+              </wp:anchor>
+            </w:drawing>
+          </mc:Choice>
+          <mc:Fallback>
+            <w:pict>
+              <v:shape w14:anchorId="2A280369" id="_x0000_s1037" type="#_x0000_t202" style="position:absolute;margin-left:375pt;margin-top:194pt;width:73.5pt;height:24.5pt;z-index:251701248;visibility:visible;mso-wrap-style:square;mso-width-percent:0;mso-height-percent:0;mso-wrap-distance-left:9pt;mso-wrap-distance-top:0;mso-wrap-distance-right:9pt;mso-wrap-distance-bottom:0;mso-position-horizontal:absolute;mso-position-horizontal-relative:text;mso-position-vertical:absolute;mso-position-vertical-relative:text;mso-width-percent:0;mso-height-percent:0;mso-width-relative:margin;mso-height-relative:margin;v-text-anchor:top" o:gfxdata="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" fillcolor="window" strokeweight=".5pt">
+                <v:textbox>
+                  <w:txbxContent>
+                    <w:p>
+                      <w:r>
+                        <w:t>Newer Work</w:t>
+                      </w:r>
+                    </w:p>
+                  </w:txbxContent>
+                </v:textbox>
+              </v:shape>
+            </w:pict>
+          </mc:Fallback>
+        </mc:AlternateContent>
+      </w:r>
+      <w:r>
+        <w:rPr>
+          <w:noProof/>
+        </w:rPr>
+        <mc:AlternateContent>
+          <mc:Choice Requires="wps">
+            <w:drawing>
+              <wp:anchor distT="0" distB="0" distL="114300" distR="114300" simplePos="0" relativeHeight="251699200" behindDoc="0" locked="0" layoutInCell="1" allowOverlap="1" wp14:anchorId="7C7B825C" wp14:editId="0FF543FE">
+                <wp:simplePos x="0" y="0"/>
+                <wp:positionH relativeFrom="column">
+                  <wp:posOffset>4749800</wp:posOffset>
+                </wp:positionH>
+                <wp:positionV relativeFrom="paragraph">
+                  <wp:posOffset>2019300</wp:posOffset>
+                </wp:positionV>
+                <wp:extent cx="933450" cy="311150"/>
+                <wp:effectExtent l="0" t="0" r="19050" b="12700"/>
+                <wp:wrapNone/>
+                <wp:docPr id="184138928" name="Text Box 8"/>
+                <wp:cNvGraphicFramePr/>
+                <a:graphic xmlns:a="http://schemas.openxmlformats.org/drawingml/2006/main">
+                  <a:graphicData uri="http://schemas.microsoft.com/office/word/2010/wordprocessingShape">
+                    <wps:wsp>
+                      <wps:cNvSpPr txBox="1"/>
+                      <wps:spPr>
+                        <a:xfrm>
+                          <a:off x="0" y="0"/>
+                          <a:ext cx="933450" cy="311150"/>
+                        </a:xfrm>
+                        <a:prstGeom prst="rect">
+                          <a:avLst/>
+                        </a:prstGeom>
+                        <a:solidFill>
+                          <a:sysClr val="window" lastClr="FFFFFF"/>
+                        </a:solidFill>
+                        <a:ln w="6350">
+                          <a:solidFill>
+                            <a:prstClr val="black"/>
+                          </a:solidFill>
+                        </a:ln>
+                      </wps:spPr>
+                      <wps:txbx>
+                        <w:txbxContent>
+                          <w:p>
+                            <w:r>
+                              <w:t>Older work</w:t>
+                            </w:r>
+                          </w:p>
+                        </w:txbxContent>
+                      </wps:txbx>
+                      <wps:bodyPr rot="0" spcFirstLastPara="0" vertOverflow="overflow" horzOverflow="overflow" vert="horz" wrap="square" lIns="91440" tIns="45720" rIns="91440" bIns="45720" numCol="1" spcCol="0" rtlCol="0" fromWordArt="0" anchor="t" anchorCtr="0" forceAA="0" compatLnSpc="1">
+                        <a:prstTxWarp prst="textNoShape">
+                          <a:avLst/>
+                        </a:prstTxWarp>
+                        <a:noAutofit/>
+                      </wps:bodyPr>
+                    </wps:wsp>
+                  </a:graphicData>
+                </a:graphic>
+                <wp14:sizeRelH relativeFrom="margin">
+                  <wp14:pctWidth>0</wp14:pctWidth>
+                </wp14:sizeRelH>
+                <wp14:sizeRelV relativeFrom="margin">
+                  <wp14:pctHeight>0</wp14:pctHeight>
+                </wp14:sizeRelV>
+              </wp:anchor>
+            </w:drawing>
+          </mc:Choice>
+          <mc:Fallback>
+            <w:pict>
+              <v:shape w14:anchorId="7C7B825C" id="_x0000_s1038" type="#_x0000_t202" style="position:absolute;margin-left:374pt;margin-top:159pt;width:73.5pt;height:24.5pt;z-index:251699200;visibility:visible;mso-wrap-style:square;mso-width-percent:0;mso-height-percent:0;mso-wrap-distance-left:9pt;mso-wrap-distance-top:0;mso-wrap-distance-right:9pt;mso-wrap-distance-bottom:0;mso-position-horizontal:absolute;mso-position-horizontal-relative:text;mso-position-vertical:absolute;mso-position-vertical-relative:text;mso-width-percent:0;mso-height-percent:0;mso-width-relative:margin;mso-height-relative:margin;v-text-anchor:top" o:gfxdata="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" fillcolor="window" strokeweight=".5pt">
+                <v:textbox>
+                  <w:txbxContent>
+                    <w:p>
+                      <w:r>
+                        <w:t>Older work</w:t>
+                      </w:r>
+                    </w:p>
+                  </w:txbxContent>
+                </v:textbox>
+              </v:shape>
+            </w:pict>
+          </mc:Fallback>
+        </mc:AlternateContent>
+      </w:r>
+      <w:r>
+        <w:rPr>
+          <w:noProof/>
+        </w:rPr>
+        <mc:AlternateContent>
+          <mc:Choice Requires="wps">
+            <w:drawing>
+              <wp:anchor distT="0" distB="0" distL="114300" distR="114300" simplePos="0" relativeHeight="251693056" behindDoc="0" locked="0" layoutInCell="1" allowOverlap="1" wp14:anchorId="75D2896C" wp14:editId="49D02593">
+                <wp:simplePos x="0" y="0"/>
+                <wp:positionH relativeFrom="column">
+                  <wp:posOffset>1390650</wp:posOffset>
+                </wp:positionH>
+                <wp:positionV relativeFrom="paragraph">
+                  <wp:posOffset>2489200</wp:posOffset>
+                </wp:positionV>
+                <wp:extent cx="933450" cy="311150"/>
+                <wp:effectExtent l="0" t="0" r="19050" b="12700"/>
+                <wp:wrapNone/>
+                <wp:docPr id="1934152277" name="Text Box 8"/>
+                <wp:cNvGraphicFramePr/>
+                <a:graphic xmlns:a="http://schemas.openxmlformats.org/drawingml/2006/main">
+                  <a:graphicData uri="http://schemas.microsoft.com/office/word/2010/wordprocessingShape">
+                    <wps:wsp>
+                      <wps:cNvSpPr txBox="1"/>
+                      <wps:spPr>
+                        <a:xfrm>
+                          <a:off x="0" y="0"/>
+                          <a:ext cx="933450" cy="311150"/>
+                        </a:xfrm>
+                        <a:prstGeom prst="rect">
+                          <a:avLst/>
+                        </a:prstGeom>
+                        <a:solidFill>
+                          <a:sysClr val="window" lastClr="FFFFFF"/>
+                        </a:solidFill>
+                        <a:ln w="6350">
+                          <a:solidFill>
+                            <a:prstClr val="black"/>
+                          </a:solidFill>
+                        </a:ln>
+                      </wps:spPr>
+                      <wps:txbx>
+                        <w:txbxContent>
+                          <w:p>
+                            <w:r>
+                              <w:t>Picture</w:t>
+                            </w:r>
+                          </w:p>
+                        </w:txbxContent>
+                      </wps:txbx>
+                      <wps:bodyPr rot="0" spcFirstLastPara="0" vertOverflow="overflow" horzOverflow="overflow" vert="horz" wrap="square" lIns="91440" tIns="45720" rIns="91440" bIns="45720" numCol="1" spcCol="0" rtlCol="0" fromWordArt="0" anchor="t" anchorCtr="0" forceAA="0" compatLnSpc="1">
+                        <a:prstTxWarp prst="textNoShape">
+                          <a:avLst/>
+                        </a:prstTxWarp>
+                        <a:noAutofit/>
+                      </wps:bodyPr>
+                    </wps:wsp>
+                  </a:graphicData>
+                </a:graphic>
+                <wp14:sizeRelH relativeFrom="margin">
+                  <wp14:pctWidth>0</wp14:pctWidth>
+                </wp14:sizeRelH>
+                <wp14:sizeRelV relativeFrom="margin">
+                  <wp14:pctHeight>0</wp14:pctHeight>
+                </wp14:sizeRelV>
+              </wp:anchor>
+            </w:drawing>
+          </mc:Choice>
+          <mc:Fallback>
+            <w:pict>
+              <v:shape w14:anchorId="75D2896C" id="_x0000_s1039" type="#_x0000_t202" style="position:absolute;margin-left:109.5pt;margin-top:196pt;width:73.5pt;height:24.5pt;z-index:251693056;visibility:visible;mso-wrap-style:square;mso-width-percent:0;mso-height-percent:0;mso-wrap-distance-left:9pt;mso-wrap-distance-top:0;mso-wrap-distance-right:9pt;mso-wrap-distance-bottom:0;mso-position-horizontal:absolute;mso-position-horizontal-relative:text;mso-position-vertical:absolute;mso-position-vertical-relative:text;mso-width-percent:0;mso-height-percent:0;mso-width-relative:margin;mso-height-relative:margin;v-text-anchor:top" o:gfxdata="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" fillcolor="window" strokeweight=".5pt">
+                <v:textbox>
+                  <w:txbxContent>
+                    <w:p>
+                      <w:r>
+                        <w:t>Picture</w:t>
+                      </w:r>
+                    </w:p>
+                  </w:txbxContent>
+                </v:textbox>
+              </v:shape>
+            </w:pict>
+          </mc:Fallback>
+        </mc:AlternateContent>
+      </w:r>
+      <w:r>
+        <w:rPr>
+          <w:noProof/>
+        </w:rPr>
+        <mc:AlternateContent>
+          <mc:Choice Requires="wps">
+            <w:drawing>
+              <wp:anchor distT="0" distB="0" distL="114300" distR="114300" simplePos="0" relativeHeight="251691008" behindDoc="0" locked="0" layoutInCell="1" allowOverlap="1" wp14:anchorId="7F86DBD0" wp14:editId="41EA7492">
+                <wp:simplePos x="0" y="0"/>
+                <wp:positionH relativeFrom="column">
+                  <wp:posOffset>1365250</wp:posOffset>
+                </wp:positionH>
+                <wp:positionV relativeFrom="paragraph">
+                  <wp:posOffset>1993900</wp:posOffset>
+                </wp:positionV>
+                <wp:extent cx="933450" cy="311150"/>
+                <wp:effectExtent l="0" t="0" r="19050" b="12700"/>
+                <wp:wrapNone/>
+                <wp:docPr id="550712419" name="Text Box 8"/>
+                <wp:cNvGraphicFramePr/>
+                <a:graphic xmlns:a="http://schemas.openxmlformats.org/drawingml/2006/main">
+                  <a:graphicData uri="http://schemas.microsoft.com/office/word/2010/wordprocessingShape">
+                    <wps:wsp>
+                      <wps:cNvSpPr txBox="1"/>
+                      <wps:spPr>
+                        <a:xfrm>
+                          <a:off x="0" y="0"/>
+                          <a:ext cx="933450" cy="311150"/>
+                        </a:xfrm>
+                        <a:prstGeom prst="rect">
+                          <a:avLst/>
+                        </a:prstGeom>
+                        <a:solidFill>
+                          <a:sysClr val="window" lastClr="FFFFFF"/>
+                        </a:solidFill>
+                        <a:ln w="6350">
+                          <a:solidFill>
+                            <a:prstClr val="black"/>
+                          </a:solidFill>
+                        </a:ln>
+                      </wps:spPr>
+                      <wps:txbx>
+                        <w:txbxContent>
+                          <w:p>
+                            <w:r>
+                              <w:t>Description</w:t>
+                            </w:r>
+                          </w:p>
+                        </w:txbxContent>
+                      </wps:txbx>
+                      <wps:bodyPr rot="0" spcFirstLastPara="0" vertOverflow="overflow" horzOverflow="overflow" vert="horz" wrap="square" lIns="91440" tIns="45720" rIns="91440" bIns="45720" numCol="1" spcCol="0" rtlCol="0" fromWordArt="0" anchor="t" anchorCtr="0" forceAA="0" compatLnSpc="1">
+                        <a:prstTxWarp prst="textNoShape">
+                          <a:avLst/>
+                        </a:prstTxWarp>
+                        <a:noAutofit/>
+                      </wps:bodyPr>
+                    </wps:wsp>
+                  </a:graphicData>
+                </a:graphic>
+                <wp14:sizeRelH relativeFrom="margin">
+                  <wp14:pctWidth>0</wp14:pctWidth>
+                </wp14:sizeRelH>
+                <wp14:sizeRelV relativeFrom="margin">
+                  <wp14:pctHeight>0</wp14:pctHeight>
+                </wp14:sizeRelV>
+              </wp:anchor>
+            </w:drawing>
+          </mc:Choice>
+          <mc:Fallback>
+            <w:pict>
+              <v:shape w14:anchorId="7F86DBD0" id="_x0000_s1040" type="#_x0000_t202" style="position:absolute;margin-left:107.5pt;margin-top:157pt;width:73.5pt;height:24.5pt;z-index:251691008;visibility:visible;mso-wrap-style:square;mso-width-percent:0;mso-height-percent:0;mso-wrap-distance-left:9pt;mso-wrap-distance-top:0;mso-wrap-distance-right:9pt;mso-wrap-distance-bottom:0;mso-position-horizontal:absolute;mso-position-horizontal-relative:text;mso-position-vertical:absolute;mso-position-vertical-relative:text;mso-width-percent:0;mso-height-percent:0;mso-width-relative:margin;mso-height-relative:margin;v-text-anchor:top" o:gfxdata="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" fillcolor="window" strokeweight=".5pt">
+                <v:textbox>
+                  <w:txbxContent>
+                    <w:p>
+                      <w:r>
+                        <w:t>Description</w:t>
+                      </w:r>
+                    </w:p>
+                  </w:txbxContent>
+                </v:textbox>
+              </v:shape>
+            </w:pict>
+          </mc:Fallback>
+        </mc:AlternateContent>
+      </w:r>
+      <w:r>
+        <w:rPr>
+          <w:noProof/>
+        </w:rPr>
+        <mc:AlternateContent>
+          <mc:Choice Requires="wps">
+            <w:drawing>
+              <wp:anchor distT="0" distB="0" distL="114300" distR="114300" simplePos="0" relativeHeight="251688960" behindDoc="0" locked="0" layoutInCell="1" allowOverlap="1" wp14:anchorId="7203D065" wp14:editId="7381ED77">
+                <wp:simplePos x="0" y="0"/>
+                <wp:positionH relativeFrom="column">
+                  <wp:posOffset>6381750</wp:posOffset>
+                </wp:positionH>
+                <wp:positionV relativeFrom="paragraph">
+                  <wp:posOffset>1911350</wp:posOffset>
+                </wp:positionV>
+                <wp:extent cx="19050" cy="869950"/>
+                <wp:effectExtent l="0" t="0" r="19050" b="25400"/>
+                <wp:wrapNone/>
+                <wp:docPr id="276810295" name="Straight Connector 13"/>
+                <wp:cNvGraphicFramePr/>
+                <a:graphic xmlns:a="http://schemas.openxmlformats.org/drawingml/2006/main">
+                  <a:graphicData uri="http://schemas.microsoft.com/office/word/2010/wordprocessingShape">
+                    <wps:wsp>
+                      <wps:cNvCnPr/>
+                      <wps:spPr>
+                        <a:xfrm flipH="1">
+                          <a:off x="0" y="0"/>
+                          <a:ext cx="19050" cy="869950"/>
+                        </a:xfrm>
+                        <a:prstGeom prst="line">
+                          <a:avLst/>
+                        </a:prstGeom>
+                        <a:noFill/>
+                        <a:ln w="6350" cap="flat" cmpd="sng" algn="ctr">
+                          <a:solidFill>
+                            <a:sysClr val="windowText" lastClr="000000"/>
+                          </a:solidFill>
+                          <a:prstDash val="solid"/>
+                          <a:miter lim="800000"/>
+                        </a:ln>
+                        <a:effectLst/>
+                      </wps:spPr>
+                      <wps:bodyPr/>
+                    </wps:wsp>
+                  </a:graphicData>
+                </a:graphic>
+                <wp14:sizeRelH relativeFrom="margin">
+                  <wp14:pctWidth>0</wp14:pctWidth>
+                </wp14:sizeRelH>
+                <wp14:sizeRelV relativeFrom="margin">
+                  <wp14:pctHeight>0</wp14:pctHeight>
+                </wp14:sizeRelV>
+              </wp:anchor>
+            </w:drawing>
+          </mc:Choice>
+          <mc:Fallback>
+            <w:pict>
+              <v:line w14:anchorId="0BB73795" id="Straight Connector 13" o:spid="_x0000_s1026" style="position:absolute;flip:x;z-index:251688960;visibility:visible;mso-wrap-style:square;mso-width-percent:0;mso-height-percent:0;mso-wrap-distance-left:9pt;mso-wrap-distance-top:0;mso-wrap-distance-right:9pt;mso-wrap-distance-bottom:0;mso-position-horizontal:absolute;mso-position-horizontal-relative:text;mso-position-vertical:absolute;mso-position-vertical-relative:text;mso-width-percent:0;mso-height-percent:0;mso-width-relative:margin;mso-height-relative:margin" from="502.5pt,150.5pt" to="7in,219pt" o:gfxdata="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" strokecolor="windowText" strokeweight=".5pt">
+                <v:stroke joinstyle="miter"/>
+              </v:line>
+            </w:pict>
+          </mc:Fallback>
+        </mc:AlternateContent>
+      </w:r>
+      <w:r>
+        <w:rPr>
+          <w:noProof/>
+        </w:rPr>
+        <mc:AlternateContent>
+          <mc:Choice Requires="wps">
+            <w:drawing>
+              <wp:anchor distT="0" distB="0" distL="114300" distR="114300" simplePos="0" relativeHeight="251686912" behindDoc="0" locked="0" layoutInCell="1" allowOverlap="1" wp14:anchorId="3919F7ED" wp14:editId="2BF6A316">
+                <wp:simplePos x="0" y="0"/>
+                <wp:positionH relativeFrom="column">
+                  <wp:posOffset>4635500</wp:posOffset>
+                </wp:positionH>
+                <wp:positionV relativeFrom="paragraph">
+                  <wp:posOffset>1905000</wp:posOffset>
+                </wp:positionV>
+                <wp:extent cx="19050" cy="869950"/>
+                <wp:effectExtent l="0" t="0" r="19050" b="25400"/>
+                <wp:wrapNone/>
+                <wp:docPr id="1298080684" name="Straight Connector 13"/>
+                <wp:cNvGraphicFramePr/>
+                <a:graphic xmlns:a="http://schemas.openxmlformats.org/drawingml/2006/main">
+                  <a:graphicData uri="http://schemas.microsoft.com/office/word/2010/wordprocessingShape">
+                    <wps:wsp>
+                      <wps:cNvCnPr/>
+                      <wps:spPr>
+                        <a:xfrm flipH="1">
+                          <a:off x="0" y="0"/>
+                          <a:ext cx="19050" cy="869950"/>
+                        </a:xfrm>
+                        <a:prstGeom prst="line">
+                          <a:avLst/>
+                        </a:prstGeom>
+                        <a:noFill/>
+                        <a:ln w="6350" cap="flat" cmpd="sng" algn="ctr">
+                          <a:solidFill>
+                            <a:sysClr val="windowText" lastClr="000000"/>
+                          </a:solidFill>
+                          <a:prstDash val="solid"/>
+                          <a:miter lim="800000"/>
+                        </a:ln>
+                        <a:effectLst/>
+                      </wps:spPr>
+                      <wps:bodyPr/>
+                    </wps:wsp>
+                  </a:graphicData>
+                </a:graphic>
+                <wp14:sizeRelH relativeFrom="margin">
+                  <wp14:pctWidth>0</wp14:pctWidth>
+                </wp14:sizeRelH>
+                <wp14:sizeRelV relativeFrom="margin">
+                  <wp14:pctHeight>0</wp14:pctHeight>
+                </wp14:sizeRelV>
+              </wp:anchor>
+            </w:drawing>
+          </mc:Choice>
+          <mc:Fallback>
+            <w:pict>
+              <v:line w14:anchorId="339EE386" id="Straight Connector 13" o:spid="_x0000_s1026" style="position:absolute;flip:x;z-index:251686912;visibility:visible;mso-wrap-style:square;mso-width-percent:0;mso-height-percent:0;mso-wrap-distance-left:9pt;mso-wrap-distance-top:0;mso-wrap-distance-right:9pt;mso-wrap-distance-bottom:0;mso-position-horizontal:absolute;mso-position-horizontal-relative:text;mso-position-vertical:absolute;mso-position-vertical-relative:text;mso-width-percent:0;mso-height-percent:0;mso-width-relative:margin;mso-height-relative:margin" from="365pt,150pt" to="366.5pt,218.5pt" o:gfxdata="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" strokecolor="windowText" strokeweight=".5pt">
+                <v:stroke joinstyle="miter"/>
+              </v:line>
+            </w:pict>
+          </mc:Fallback>
+        </mc:AlternateContent>
+      </w:r>
+      <w:r>
+        <w:rPr>
+          <w:noProof/>
+        </w:rPr>
+        <mc:AlternateContent>
+          <mc:Choice Requires="wps">
+            <w:drawing>
+              <wp:anchor distT="0" distB="0" distL="114300" distR="114300" simplePos="0" relativeHeight="251684864" behindDoc="0" locked="0" layoutInCell="1" allowOverlap="1" wp14:anchorId="3D8924E8" wp14:editId="524CD28C">
+                <wp:simplePos x="0" y="0"/>
+                <wp:positionH relativeFrom="column">
+                  <wp:posOffset>3016250</wp:posOffset>
+                </wp:positionH>
+                <wp:positionV relativeFrom="paragraph">
+                  <wp:posOffset>1898650</wp:posOffset>
+                </wp:positionV>
+                <wp:extent cx="19050" cy="869950"/>
+                <wp:effectExtent l="0" t="0" r="19050" b="25400"/>
+                <wp:wrapNone/>
+                <wp:docPr id="1778492108" name="Straight Connector 13"/>
+                <wp:cNvGraphicFramePr/>
+                <a:graphic xmlns:a="http://schemas.openxmlformats.org/drawingml/2006/main">
+                  <a:graphicData uri="http://schemas.microsoft.com/office/word/2010/wordprocessingShape">
+                    <wps:wsp>
+                      <wps:cNvCnPr/>
+                      <wps:spPr>
+                        <a:xfrm flipH="1">
+                          <a:off x="0" y="0"/>
+                          <a:ext cx="19050" cy="869950"/>
+                        </a:xfrm>
+                        <a:prstGeom prst="line">
+                          <a:avLst/>
+                        </a:prstGeom>
+                        <a:noFill/>
+                        <a:ln w="6350" cap="flat" cmpd="sng" algn="ctr">
+                          <a:solidFill>
+                            <a:sysClr val="windowText" lastClr="000000"/>
+                          </a:solidFill>
+                          <a:prstDash val="solid"/>
+                          <a:miter lim="800000"/>
+                        </a:ln>
+                        <a:effectLst/>
+                      </wps:spPr>
+                      <wps:bodyPr/>
+                    </wps:wsp>
+                  </a:graphicData>
+                </a:graphic>
+                <wp14:sizeRelH relativeFrom="margin">
+                  <wp14:pctWidth>0</wp14:pctWidth>
+                </wp14:sizeRelH>
+                <wp14:sizeRelV relativeFrom="margin">
+                  <wp14:pctHeight>0</wp14:pctHeight>
+                </wp14:sizeRelV>
+              </wp:anchor>
+            </w:drawing>
+          </mc:Choice>
+          <mc:Fallback>
+            <w:pict>
+              <v:line w14:anchorId="46BADE23" id="Straight Connector 13" o:spid="_x0000_s1026" style="position:absolute;flip:x;z-index:251684864;visibility:visible;mso-wrap-style:square;mso-width-percent:0;mso-height-percent:0;mso-wrap-distance-left:9pt;mso-wrap-distance-top:0;mso-wrap-distance-right:9pt;mso-wrap-distance-bottom:0;mso-position-horizontal:absolute;mso-position-horizontal-relative:text;mso-position-vertical:absolute;mso-position-vertical-relative:text;mso-width-percent:0;mso-height-percent:0;mso-width-relative:margin;mso-height-relative:margin" from="237.5pt,149.5pt" to="239pt,218pt" o:gfxdata="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" strokecolor="windowText" strokeweight=".5pt">
+                <v:stroke joinstyle="miter"/>
+              </v:line>
+            </w:pict>
+          </mc:Fallback>
+        </mc:AlternateContent>
+      </w:r>
+      <w:r>
+        <w:rPr>
+          <w:noProof/>
+        </w:rPr>
+        <mc:AlternateContent>
+          <mc:Choice Requires="wps">
+            <w:drawing>
+              <wp:anchor distT="0" distB="0" distL="114300" distR="114300" simplePos="0" relativeHeight="251682816" behindDoc="0" locked="0" layoutInCell="1" allowOverlap="1" wp14:anchorId="602BCD59" wp14:editId="6CC31AB9">
+                <wp:simplePos x="0" y="0"/>
+                <wp:positionH relativeFrom="column">
+                  <wp:posOffset>1250950</wp:posOffset>
+                </wp:positionH>
+                <wp:positionV relativeFrom="paragraph">
+                  <wp:posOffset>1917700</wp:posOffset>
+                </wp:positionV>
+                <wp:extent cx="19050" cy="869950"/>
+                <wp:effectExtent l="0" t="0" r="19050" b="25400"/>
+                <wp:wrapNone/>
+                <wp:docPr id="1645671611" name="Straight Connector 13"/>
+                <wp:cNvGraphicFramePr/>
+                <a:graphic xmlns:a="http://schemas.openxmlformats.org/drawingml/2006/main">
+                  <a:graphicData uri="http://schemas.microsoft.com/office/word/2010/wordprocessingShape">
+                    <wps:wsp>
+                      <wps:cNvCnPr/>
+                      <wps:spPr>
+                        <a:xfrm flipH="1">
+                          <a:off x="0" y="0"/>
+                          <a:ext cx="19050" cy="869950"/>
+                        </a:xfrm>
+                        <a:prstGeom prst="line">
+                          <a:avLst/>
+                        </a:prstGeom>
+                        <a:noFill/>
+                        <a:ln w="6350" cap="flat" cmpd="sng" algn="ctr">
+                          <a:solidFill>
+                            <a:sysClr val="windowText" lastClr="000000"/>
+                          </a:solidFill>
+                          <a:prstDash val="solid"/>
+                          <a:miter lim="800000"/>
+                        </a:ln>
+                        <a:effectLst/>
+                      </wps:spPr>
+                      <wps:bodyPr/>
+                    </wps:wsp>
+                  </a:graphicData>
+                </a:graphic>
+                <wp14:sizeRelH relativeFrom="margin">
+                  <wp14:pctWidth>0</wp14:pctWidth>
+                </wp14:sizeRelH>
+                <wp14:sizeRelV relativeFrom="margin">
+                  <wp14:pctHeight>0</wp14:pctHeight>
+                </wp14:sizeRelV>
+              </wp:anchor>
+            </w:drawing>
+          </mc:Choice>
+          <mc:Fallback>
+            <w:pict>
+              <v:line w14:anchorId="46B992BB" id="Straight Connector 13" o:spid="_x0000_s1026" style="position:absolute;flip:x;z-index:251682816;visibility:visible;mso-wrap-style:square;mso-width-percent:0;mso-height-percent:0;mso-wrap-distance-left:9pt;mso-wrap-distance-top:0;mso-wrap-distance-right:9pt;mso-wrap-distance-bottom:0;mso-position-horizontal:absolute;mso-position-horizontal-relative:text;mso-position-vertical:absolute;mso-position-vertical-relative:text;mso-width-percent:0;mso-height-percent:0;mso-width-relative:margin;mso-height-relative:margin" from="98.5pt,151pt" to="100pt,219.5pt" o:gfxdata="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" strokecolor="windowText" strokeweight=".5pt">
+                <v:stroke joinstyle="miter"/>
+              </v:line>
+            </w:pict>
+          </mc:Fallback>
+        </mc:AlternateContent>
+      </w:r>
+      <w:r>
+        <w:rPr>
+          <w:noProof/>
+        </w:rPr>
+        <mc:AlternateContent>
+          <mc:Choice Requires="wps">
+            <w:drawing>
+              <wp:anchor distT="0" distB="0" distL="114300" distR="114300" simplePos="0" relativeHeight="251680768" behindDoc="0" locked="0" layoutInCell="1" allowOverlap="1" wp14:anchorId="0BF1C962" wp14:editId="4A6B550C">
+                <wp:simplePos x="0" y="0"/>
+                <wp:positionH relativeFrom="column">
+                  <wp:posOffset>5791200</wp:posOffset>
+                </wp:positionH>
+                <wp:positionV relativeFrom="paragraph">
+                  <wp:posOffset>1492250</wp:posOffset>
+                </wp:positionV>
+                <wp:extent cx="1403350" cy="349250"/>
+                <wp:effectExtent l="0" t="0" r="25400" b="12700"/>
+                <wp:wrapNone/>
+                <wp:docPr id="895234645" name="Text Box 8"/>
+                <wp:cNvGraphicFramePr/>
+                <a:graphic xmlns:a="http://schemas.openxmlformats.org/drawingml/2006/main">
+                  <a:graphicData uri="http://schemas.microsoft.com/office/word/2010/wordprocessingShape">
+                    <wps:wsp>
+                      <wps:cNvSpPr txBox="1"/>
+                      <wps:spPr>
+                        <a:xfrm>
+                          <a:off x="0" y="0"/>
+                          <a:ext cx="1403350" cy="349250"/>
+                        </a:xfrm>
+                        <a:prstGeom prst="rect">
+                          <a:avLst/>
+                        </a:prstGeom>
+                        <a:solidFill>
+                          <a:sysClr val="window" lastClr="FFFFFF"/>
+                        </a:solidFill>
+                        <a:ln w="6350">
+                          <a:solidFill>
+                            <a:prstClr val="black"/>
+                          </a:solidFill>
+                        </a:ln>
+                      </wps:spPr>
+                      <wps:txbx>
+                        <w:txbxContent>
+                          <w:p>
+                            <w:r>
+                              <w:t>Education/ Resume</w:t>
+                            </w:r>
+                          </w:p>
+                        </w:txbxContent>
+                      </wps:txbx>
+                      <wps:bodyPr rot="0" spcFirstLastPara="0" vertOverflow="overflow" horzOverflow="overflow" vert="horz" wrap="square" lIns="91440" tIns="45720" rIns="91440" bIns="45720" numCol="1" spcCol="0" rtlCol="0" fromWordArt="0" anchor="t" anchorCtr="0" forceAA="0" compatLnSpc="1">
+                        <a:prstTxWarp prst="textNoShape">
+                          <a:avLst/>
+                        </a:prstTxWarp>
+                        <a:noAutofit/>
+                      </wps:bodyPr>
+                    </wps:wsp>
+                  </a:graphicData>
+                </a:graphic>
+                <wp14:sizeRelH relativeFrom="margin">
+                  <wp14:pctWidth>0</wp14:pctWidth>
+                </wp14:sizeRelH>
+                <wp14:sizeRelV relativeFrom="margin">
+                  <wp14:pctHeight>0</wp14:pctHeight>
+                </wp14:sizeRelV>
+              </wp:anchor>
+            </w:drawing>
+          </mc:Choice>
+          <mc:Fallback>
+            <w:pict>
+              <v:shape w14:anchorId="0BF1C962" id="_x0000_s1041" type="#_x0000_t202" style="position:absolute;margin-left:456pt;margin-top:117.5pt;width:110.5pt;height:27.5pt;z-index:251680768;visibility:visible;mso-wrap-style:square;mso-width-percent:0;mso-height-percent:0;mso-wrap-distance-left:9pt;mso-wrap-distance-top:0;mso-wrap-distance-right:9pt;mso-wrap-distance-bottom:0;mso-position-horizontal:absolute;mso-position-horizontal-relative:text;mso-position-vertical:absolute;mso-position-vertical-relative:text;mso-width-percent:0;mso-height-percent:0;mso-width-relative:margin;mso-height-relative:margin;v-text-anchor:top" o:gfxdata="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" fillcolor="window" strokeweight=".5pt">
+                <v:textbox>
+                  <w:txbxContent>
+                    <w:p>
+                      <w:r>
+                        <w:t>Education/ Resume</w:t>
+                      </w:r>
+                    </w:p>
+                  </w:txbxContent>
+                </v:textbox>
+              </v:shape>
+            </w:pict>
+          </mc:Fallback>
+        </mc:AlternateContent>
+      </w:r>
+      <w:r>
+        <w:rPr>
+          <w:noProof/>
+        </w:rPr>
+        <mc:AlternateContent>
+          <mc:Choice Requires="wps">
+            <w:drawing>
+              <wp:anchor distT="0" distB="0" distL="114300" distR="114300" simplePos="0" relativeHeight="251678720" behindDoc="0" locked="0" layoutInCell="1" allowOverlap="1" wp14:anchorId="5588875E" wp14:editId="3161046D">
+                <wp:simplePos x="0" y="0"/>
+                <wp:positionH relativeFrom="column">
+                  <wp:posOffset>4191000</wp:posOffset>
+                </wp:positionH>
+                <wp:positionV relativeFrom="paragraph">
+                  <wp:posOffset>1511300</wp:posOffset>
+                </wp:positionV>
+                <wp:extent cx="1174750" cy="361950"/>
+                <wp:effectExtent l="0" t="0" r="25400" b="19050"/>
+                <wp:wrapNone/>
+                <wp:docPr id="925879724" name="Text Box 8"/>
+                <wp:cNvGraphicFramePr/>
+                <a:graphic xmlns:a="http://schemas.openxmlformats.org/drawingml/2006/main">
+                  <a:graphicData uri="http://schemas.microsoft.com/office/word/2010/wordprocessingShape">
+                    <wps:wsp>
+                      <wps:cNvSpPr txBox="1"/>
+                      <wps:spPr>
+                        <a:xfrm>
+                          <a:off x="0" y="0"/>
+                          <a:ext cx="1174750" cy="361950"/>
+                        </a:xfrm>
+                        <a:prstGeom prst="rect">
+                          <a:avLst/>
+                        </a:prstGeom>
+                        <a:solidFill>
+                          <a:sysClr val="window" lastClr="FFFFFF"/>
+                        </a:solidFill>
+                        <a:ln w="6350">
+                          <a:solidFill>
+                            <a:prstClr val="black"/>
+                          </a:solidFill>
+                        </a:ln>
+                      </wps:spPr>
+                      <wps:txbx>
+                        <w:txbxContent>
+                          <w:p>
+                            <w:r>
+                              <w:t>Photography</w:t>
+                            </w:r>
+                          </w:p>
+                        </w:txbxContent>
+                      </wps:txbx>
+                      <wps:bodyPr rot="0" spcFirstLastPara="0" vertOverflow="overflow" horzOverflow="overflow" vert="horz" wrap="square" lIns="91440" tIns="45720" rIns="91440" bIns="45720" numCol="1" spcCol="0" rtlCol="0" fromWordArt="0" anchor="t" anchorCtr="0" forceAA="0" compatLnSpc="1">
+                        <a:prstTxWarp prst="textNoShape">
+                          <a:avLst/>
+                        </a:prstTxWarp>
+                        <a:noAutofit/>
+                      </wps:bodyPr>
+                    </wps:wsp>
+                  </a:graphicData>
+                </a:graphic>
+                <wp14:sizeRelH relativeFrom="margin">
+                  <wp14:pctWidth>0</wp14:pctWidth>
+                </wp14:sizeRelH>
+              </wp:anchor>
+            </w:drawing>
+          </mc:Choice>
+          <mc:Fallback>
+            <w:pict>
+              <v:shape w14:anchorId="5588875E" id="_x0000_s1042" type="#_x0000_t202" style="position:absolute;margin-left:330pt;margin-top:119pt;width:92.5pt;height:28.5pt;z-index:251678720;visibility:visible;mso-wrap-style:square;mso-width-percent:0;mso-wrap-distance-left:9pt;mso-wrap-distance-top:0;mso-wrap-distance-right:9pt;mso-wrap-distance-bottom:0;mso-position-horizontal:absolute;mso-position-horizontal-relative:text;mso-position-vertical:absolute;mso-position-vertical-relative:text;mso-width-percent:0;mso-width-relative:margin;v-text-anchor:top" o:gfxdata="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" fillcolor="window" strokeweight=".5pt">
+                <v:textbox>
+                  <w:txbxContent>
+                    <w:p>
+                      <w:r>
+                        <w:t>Photography</w:t>
+                      </w:r>
+                    </w:p>
+                  </w:txbxContent>
+                </v:textbox>
+              </v:shape>
+            </w:pict>
+          </mc:Fallback>
+        </mc:AlternateContent>
+      </w:r>
+      <w:r>
+        <w:rPr>
+          <w:noProof/>
+        </w:rPr>
+        <mc:AlternateContent>
+          <mc:Choice Requires="wps">
+            <w:drawing>
+              <wp:anchor distT="0" distB="0" distL="114300" distR="114300" simplePos="0" relativeHeight="251676672" behindDoc="0" locked="0" layoutInCell="1" allowOverlap="1" wp14:anchorId="7196FA0A" wp14:editId="125CD5E6">
+                <wp:simplePos x="0" y="0"/>
+                <wp:positionH relativeFrom="column">
+                  <wp:posOffset>2597150</wp:posOffset>
+                </wp:positionH>
+                <wp:positionV relativeFrom="paragraph">
+                  <wp:posOffset>1492250</wp:posOffset>
+                </wp:positionV>
+                <wp:extent cx="1174750" cy="361950"/>
+                <wp:effectExtent l="0" t="0" r="25400" b="19050"/>
+                <wp:wrapNone/>
+                <wp:docPr id="1756749570" name="Text Box 8"/>
+                <wp:cNvGraphicFramePr/>
+                <a:graphic xmlns:a="http://schemas.openxmlformats.org/drawingml/2006/main">
+                  <a:graphicData uri="http://schemas.microsoft.com/office/word/2010/wordprocessingShape">
+                    <wps:wsp>
+                      <wps:cNvSpPr txBox="1"/>
+                      <wps:spPr>
+                        <a:xfrm>
+                          <a:off x="0" y="0"/>
+                          <a:ext cx="1174750" cy="361950"/>
+                        </a:xfrm>
+                        <a:prstGeom prst="rect">
+                          <a:avLst/>
+                        </a:prstGeom>
+                        <a:solidFill>
+                          <a:sysClr val="window" lastClr="FFFFFF"/>
+                        </a:solidFill>
+                        <a:ln w="6350">
+                          <a:solidFill>
+                            <a:prstClr val="black"/>
+                          </a:solidFill>
+                        </a:ln>
+                      </wps:spPr>
+                      <wps:txbx>
+                        <w:txbxContent>
+                          <w:p>
+                            <w:r>
+                              <w:t xml:space="preserve">Graphic Design </w:t>
+                            </w:r>
+                          </w:p>
+                        </w:txbxContent>
+                      </wps:txbx>
+                      <wps:bodyPr rot="0" spcFirstLastPara="0" vertOverflow="overflow" horzOverflow="overflow" vert="horz" wrap="square" lIns="91440" tIns="45720" rIns="91440" bIns="45720" numCol="1" spcCol="0" rtlCol="0" fromWordArt="0" anchor="t" anchorCtr="0" forceAA="0" compatLnSpc="1">
+                        <a:prstTxWarp prst="textNoShape">
+                          <a:avLst/>
+                        </a:prstTxWarp>
+                        <a:noAutofit/>
+                      </wps:bodyPr>
+                    </wps:wsp>
+                  </a:graphicData>
+                </a:graphic>
+                <wp14:sizeRelH relativeFrom="margin">
+                  <wp14:pctWidth>0</wp14:pctWidth>
+                </wp14:sizeRelH>
+              </wp:anchor>
+            </w:drawing>
+          </mc:Choice>
+          <mc:Fallback>
+            <w:pict>
+              <v:shape w14:anchorId="7196FA0A" id="_x0000_s1043" type="#_x0000_t202" style="position:absolute;margin-left:204.5pt;margin-top:117.5pt;width:92.5pt;height:28.5pt;z-index:251676672;visibility:visible;mso-wrap-style:square;mso-width-percent:0;mso-wrap-distance-left:9pt;mso-wrap-distance-top:0;mso-wrap-distance-right:9pt;mso-wrap-distance-bottom:0;mso-position-horizontal:absolute;mso-position-horizontal-relative:text;mso-position-vertical:absolute;mso-position-vertical-relative:text;mso-width-percent:0;mso-width-relative:margin;v-text-anchor:top" o:gfxdata="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" fillcolor="window" strokeweight=".5pt">
+                <v:textbox>
+                  <w:txbxContent>
+                    <w:p>
+                      <w:r>
+                        <w:t xml:space="preserve">Graphic Design </w:t>
+                      </w:r>
+                    </w:p>
+                  </w:txbxContent>
+                </v:textbox>
+              </v:shape>
+            </w:pict>
+          </mc:Fallback>
+        </mc:AlternateContent>
+      </w:r>
+      <w:r>
+        <w:rPr>
+          <w:noProof/>
+        </w:rPr>
+        <mc:AlternateContent>
+          <mc:Choice Requires="wps">
+            <w:drawing>
+              <wp:anchor distT="0" distB="0" distL="114300" distR="114300" simplePos="0" relativeHeight="251674624" behindDoc="0" locked="0" layoutInCell="1" allowOverlap="1" wp14:anchorId="36C5FE96" wp14:editId="7EF4FE12">
+                <wp:simplePos x="0" y="0"/>
+                <wp:positionH relativeFrom="column">
+                  <wp:posOffset>984250</wp:posOffset>
+                </wp:positionH>
+                <wp:positionV relativeFrom="paragraph">
+                  <wp:posOffset>1479550</wp:posOffset>
+                </wp:positionV>
+                <wp:extent cx="1174750" cy="361950"/>
+                <wp:effectExtent l="0" t="0" r="25400" b="19050"/>
+                <wp:wrapNone/>
+                <wp:docPr id="135970006" name="Text Box 8"/>
+                <wp:cNvGraphicFramePr/>
+                <a:graphic xmlns:a="http://schemas.openxmlformats.org/drawingml/2006/main">
+                  <a:graphicData uri="http://schemas.microsoft.com/office/word/2010/wordprocessingShape">
+                    <wps:wsp>
+                      <wps:cNvSpPr txBox="1"/>
+                      <wps:spPr>
+                        <a:xfrm>
+                          <a:off x="0" y="0"/>
+                          <a:ext cx="1174750" cy="361950"/>
+                        </a:xfrm>
+                        <a:prstGeom prst="rect">
+                          <a:avLst/>
+                        </a:prstGeom>
+                        <a:solidFill>
+                          <a:sysClr val="window" lastClr="FFFFFF"/>
+                        </a:solidFill>
+                        <a:ln w="6350">
+                          <a:solidFill>
+                            <a:prstClr val="black"/>
+                          </a:solidFill>
+                        </a:ln>
+                      </wps:spPr>
+                      <wps:txbx>
+                        <w:txbxContent>
+                          <w:p>
+                            <w:r>
+                              <w:t>About Me</w:t>
+                            </w:r>
+                          </w:p>
+                        </w:txbxContent>
+                      </wps:txbx>
+                      <wps:bodyPr rot="0" spcFirstLastPara="0" vertOverflow="overflow" horzOverflow="overflow" vert="horz" wrap="square" lIns="91440" tIns="45720" rIns="91440" bIns="45720" numCol="1" spcCol="0" rtlCol="0" fromWordArt="0" anchor="t" anchorCtr="0" forceAA="0" compatLnSpc="1">
+                        <a:prstTxWarp prst="textNoShape">
+                          <a:avLst/>
+                        </a:prstTxWarp>
+                        <a:noAutofit/>
+                      </wps:bodyPr>
+                    </wps:wsp>
+                  </a:graphicData>
+                </a:graphic>
+                <wp14:sizeRelH relativeFrom="margin">
+                  <wp14:pctWidth>0</wp14:pctWidth>
+                </wp14:sizeRelH>
+              </wp:anchor>
+            </w:drawing>
+          </mc:Choice>
+          <mc:Fallback>
+            <w:pict>
+              <v:shape w14:anchorId="36C5FE96" id="_x0000_s1044" type="#_x0000_t202" style="position:absolute;margin-left:77.5pt;margin-top:116.5pt;width:92.5pt;height:28.5pt;z-index:251674624;visibility:visible;mso-wrap-style:square;mso-width-percent:0;mso-wrap-distance-left:9pt;mso-wrap-distance-top:0;mso-wrap-distance-right:9pt;mso-wrap-distance-bottom:0;mso-position-horizontal:absolute;mso-position-horizontal-relative:text;mso-position-vertical:absolute;mso-position-vertical-relative:text;mso-width-percent:0;mso-width-relative:margin;v-text-anchor:top" o:gfxdata="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" fillcolor="window" strokeweight=".5pt">
+                <v:textbox>
+                  <w:txbxContent>
+                    <w:p>
+                      <w:r>
+                        <w:t>About Me</w:t>
+                      </w:r>
+                    </w:p>
+                  </w:txbxContent>
+                </v:textbox>
+              </v:shape>
+            </w:pict>
+          </mc:Fallback>
+        </mc:AlternateContent>
+      </w:r>
+      <w:r>
+        <w:rPr>
+          <w:noProof/>
+        </w:rPr>
+        <mc:AlternateContent>
+          <mc:Choice Requires="wps">
+            <w:drawing>
+              <wp:anchor distT="0" distB="0" distL="114300" distR="114300" simplePos="0" relativeHeight="251672576" behindDoc="0" locked="0" layoutInCell="1" allowOverlap="1" wp14:anchorId="4A1E44A3" wp14:editId="4868046F">
+                <wp:simplePos x="0" y="0"/>
+                <wp:positionH relativeFrom="column">
+                  <wp:posOffset>6972300</wp:posOffset>
+                </wp:positionH>
+                <wp:positionV relativeFrom="paragraph">
+                  <wp:posOffset>984250</wp:posOffset>
+                </wp:positionV>
+                <wp:extent cx="0" cy="628650"/>
+                <wp:effectExtent l="0" t="0" r="38100" b="19050"/>
+                <wp:wrapNone/>
+                <wp:docPr id="1387970753" name="Straight Connector 16"/>
+                <wp:cNvGraphicFramePr/>
+                <a:graphic xmlns:a="http://schemas.openxmlformats.org/drawingml/2006/main">
+                  <a:graphicData uri="http://schemas.microsoft.com/office/word/2010/wordprocessingShape">
+                    <wps:wsp>
+                      <wps:cNvCnPr/>
+                      <wps:spPr>
+                        <a:xfrm>
+                          <a:off x="0" y="0"/>
+                          <a:ext cx="0" cy="628650"/>
+                        </a:xfrm>
+                        <a:prstGeom prst="line">
+                          <a:avLst/>
+                        </a:prstGeom>
+                      </wps:spPr>
+                      <wps:style>
+                        <a:lnRef idx="1">
+                          <a:schemeClr val="dk1"/>
+                        </a:lnRef>
+                        <a:fillRef idx="0">
+                          <a:schemeClr val="dk1"/>
+                        </a:fillRef>
+                        <a:effectRef idx="0">
+                          <a:schemeClr val="dk1"/>
+                        </a:effectRef>
+                        <a:fontRef idx="minor">
+                          <a:schemeClr val="tx1"/>
+                        </a:fontRef>
+                      </wps:style>
+                      <wps:bodyPr/>
+                    </wps:wsp>
+                  </a:graphicData>
+                </a:graphic>
+              </wp:anchor>
+            </w:drawing>
+          </mc:Choice>
+          <mc:Fallback>
+            <w:pict>
+              <v:line w14:anchorId="12F6BCFE" id="Straight Connector 16" o:spid="_x0000_s1026" style="position:absolute;z-index:251672576;visibility:visible;mso-wrap-style:square;mso-wrap-distance-left:9pt;mso-wrap-distance-top:0;mso-wrap-distance-right:9pt;mso-wrap-distance-bottom:0;mso-position-horizontal:absolute;mso-position-horizontal-relative:text;mso-position-vertical:absolute;mso-position-vertical-relative:text" from="549pt,77.5pt" to="549pt,127pt" o:gfxdata="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" strokecolor="black [3200]" strokeweight=".5pt">
+                <v:stroke joinstyle="miter"/>
+              </v:line>
+            </w:pict>
+          </mc:Fallback>
+        </mc:AlternateContent>
+      </w:r>
+      <w:r>
+        <w:rPr>
+          <w:noProof/>
+        </w:rPr>
+        <mc:AlternateContent>
+          <mc:Choice Requires="wps">
+            <w:drawing>
+              <wp:anchor distT="0" distB="0" distL="114300" distR="114300" simplePos="0" relativeHeight="251671552" behindDoc="0" locked="0" layoutInCell="1" allowOverlap="1" wp14:anchorId="3D8DC061" wp14:editId="6C63A76C">
+                <wp:simplePos x="0" y="0"/>
+                <wp:positionH relativeFrom="column">
+                  <wp:posOffset>4781550</wp:posOffset>
+                </wp:positionH>
+                <wp:positionV relativeFrom="paragraph">
+                  <wp:posOffset>1009650</wp:posOffset>
+                </wp:positionV>
+                <wp:extent cx="0" cy="514350"/>
+                <wp:effectExtent l="0" t="0" r="38100" b="19050"/>
+                <wp:wrapNone/>
+                <wp:docPr id="1880304359" name="Straight Connector 15"/>
+                <wp:cNvGraphicFramePr/>
+                <a:graphic xmlns:a="http://schemas.openxmlformats.org/drawingml/2006/main">
+                  <a:graphicData uri="http://schemas.microsoft.com/office/word/2010/wordprocessingShape">
+                    <wps:wsp>
+                      <wps:cNvCnPr/>
+                      <wps:spPr>
+                        <a:xfrm>
+                          <a:off x="0" y="0"/>
+                          <a:ext cx="0" cy="514350"/>
+                        </a:xfrm>
+                        <a:prstGeom prst="line">
+                          <a:avLst/>
+                        </a:prstGeom>
+                      </wps:spPr>
+                      <wps:style>
+                        <a:lnRef idx="1">
+                          <a:schemeClr val="dk1"/>
+                        </a:lnRef>
+                        <a:fillRef idx="0">
+                          <a:schemeClr val="dk1"/>
+                        </a:fillRef>
+                        <a:effectRef idx="0">
+                          <a:schemeClr val="dk1"/>
+                        </a:effectRef>
+                        <a:fontRef idx="minor">
+                          <a:schemeClr val="tx1"/>
+                        </a:fontRef>
+                      </wps:style>
+                      <wps:bodyPr/>
+                    </wps:wsp>
+                  </a:graphicData>
+                </a:graphic>
+              </wp:anchor>
+            </w:drawing>
+          </mc:Choice>
+          <mc:Fallback>
+            <w:pict>
+              <v:line w14:anchorId="610EEE5A" id="Straight Connector 15" o:spid="_x0000_s1026" style="position:absolute;z-index:251671552;visibility:visible;mso-wrap-style:square;mso-wrap-distance-left:9pt;mso-wrap-distance-top:0;mso-wrap-distance-right:9pt;mso-wrap-distance-bottom:0;mso-position-horizontal:absolute;mso-position-horizontal-relative:text;mso-position-vertical:absolute;mso-position-vertical-relative:text" from="376.5pt,79.5pt" to="376.5pt,120pt" o:gfxdata="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" strokecolor="black [3200]" strokeweight=".5pt">
+                <v:stroke joinstyle="miter"/>
+              </v:line>
+            </w:pict>
+          </mc:Fallback>
+        </mc:AlternateContent>
+      </w:r>
+      <w:r>
+        <w:rPr>
+          <w:noProof/>
+        </w:rPr>
+        <mc:AlternateContent>
+          <mc:Choice Requires="wps">
+            <w:drawing>
+              <wp:anchor distT="0" distB="0" distL="114300" distR="114300" simplePos="0" relativeHeight="251670528" behindDoc="0" locked="0" layoutInCell="1" allowOverlap="1" wp14:anchorId="16FE6344" wp14:editId="2F47028F">
+                <wp:simplePos x="0" y="0"/>
+                <wp:positionH relativeFrom="column">
+                  <wp:posOffset>3206750</wp:posOffset>
+                </wp:positionH>
+                <wp:positionV relativeFrom="paragraph">
+                  <wp:posOffset>984250</wp:posOffset>
+                </wp:positionV>
+                <wp:extent cx="6350" cy="533400"/>
+                <wp:effectExtent l="0" t="0" r="31750" b="19050"/>
+                <wp:wrapNone/>
+                <wp:docPr id="859015112" name="Straight Connector 14"/>
+                <wp:cNvGraphicFramePr/>
+                <a:graphic xmlns:a="http://schemas.openxmlformats.org/drawingml/2006/main">
+                  <a:graphicData uri="http://schemas.microsoft.com/office/word/2010/wordprocessingShape">
+                    <wps:wsp>
+                      <wps:cNvCnPr/>
+                      <wps:spPr>
+                        <a:xfrm flipH="1">
+                          <a:off x="0" y="0"/>
+                          <a:ext cx="6350" cy="533400"/>
+                        </a:xfrm>
+                        <a:prstGeom prst="line">
+                          <a:avLst/>
+                        </a:prstGeom>
+                      </wps:spPr>
+                      <wps:style>
+                        <a:lnRef idx="1">
+                          <a:schemeClr val="dk1"/>
+                        </a:lnRef>
+                        <a:fillRef idx="0">
+                          <a:schemeClr val="dk1"/>
+                        </a:fillRef>
+                        <a:effectRef idx="0">
+                          <a:schemeClr val="dk1"/>
+                        </a:effectRef>
+                        <a:fontRef idx="minor">
+                          <a:schemeClr val="tx1"/>
+                        </a:fontRef>
+                      </wps:style>
+                      <wps:bodyPr/>
+                    </wps:wsp>
+                  </a:graphicData>
+                </a:graphic>
+              </wp:anchor>
+            </w:drawing>
+          </mc:Choice>
+          <mc:Fallback>
+            <w:pict>
+              <v:line w14:anchorId="39C28F55" id="Straight Connector 14" o:spid="_x0000_s1026" style="position:absolute;flip:x;z-index:251670528;visibility:visible;mso-wrap-style:square;mso-wrap-distance-left:9pt;mso-wrap-distance-top:0;mso-wrap-distance-right:9pt;mso-wrap-distance-bottom:0;mso-position-horizontal:absolute;mso-position-horizontal-relative:text;mso-position-vertical:absolute;mso-position-vertical-relative:text" from="252.5pt,77.5pt" to="253pt,119.5pt" o:gfxdata="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" strokecolor="black [3200]" strokeweight=".5pt">
+                <v:stroke joinstyle="miter"/>
+              </v:line>
+            </w:pict>
+          </mc:Fallback>
+        </mc:AlternateContent>
+      </w:r>
+      <w:r>
+        <w:rPr>
+          <w:noProof/>
+        </w:rPr>
+        <mc:AlternateContent>
+          <mc:Choice Requires="wps">
+            <w:drawing>
+              <wp:anchor distT="0" distB="0" distL="114300" distR="114300" simplePos="0" relativeHeight="251669504" behindDoc="0" locked="0" layoutInCell="1" allowOverlap="1" wp14:anchorId="455FBF8F" wp14:editId="7324EC2B">
+                <wp:simplePos x="0" y="0"/>
+                <wp:positionH relativeFrom="column">
+                  <wp:posOffset>1631950</wp:posOffset>
+                </wp:positionH>
+                <wp:positionV relativeFrom="paragraph">
+                  <wp:posOffset>984250</wp:posOffset>
+                </wp:positionV>
+                <wp:extent cx="12700" cy="476250"/>
+                <wp:effectExtent l="0" t="0" r="25400" b="19050"/>
+                <wp:wrapNone/>
+                <wp:docPr id="1097275351" name="Straight Connector 13"/>
+                <wp:cNvGraphicFramePr/>
+                <a:graphic xmlns:a="http://schemas.openxmlformats.org/drawingml/2006/main">
+                  <a:graphicData uri="http://schemas.microsoft.com/office/word/2010/wordprocessingShape">
+                    <wps:wsp>
+                      <wps:cNvCnPr/>
+                      <wps:spPr>
+                        <a:xfrm flipH="1">
+                          <a:off x="0" y="0"/>
+                          <a:ext cx="12700" cy="476250"/>
+                        </a:xfrm>
+                        <a:prstGeom prst="line">
+                          <a:avLst/>
+                        </a:prstGeom>
+                      </wps:spPr>
+                      <wps:style>
+                        <a:lnRef idx="1">
+                          <a:schemeClr val="dk1"/>
+                        </a:lnRef>
+                        <a:fillRef idx="0">
+                          <a:schemeClr val="dk1"/>
+                        </a:fillRef>
+                        <a:effectRef idx="0">
+                          <a:schemeClr val="dk1"/>
+                        </a:effectRef>
+                        <a:fontRef idx="minor">
+                          <a:schemeClr val="tx1"/>
+                        </a:fontRef>
+                      </wps:style>
+                      <wps:bodyPr/>
+                    </wps:wsp>
+                  </a:graphicData>
+                </a:graphic>
+              </wp:anchor>
+            </w:drawing>
+          </mc:Choice>
+          <mc:Fallback>
+            <w:pict>
+              <v:line w14:anchorId="7709BB07" id="Straight Connector 13" o:spid="_x0000_s1026" style="position:absolute;flip:x;z-index:251669504;visibility:visible;mso-wrap-style:square;mso-wrap-distance-left:9pt;mso-wrap-distance-top:0;mso-wrap-distance-right:9pt;mso-wrap-distance-bottom:0;mso-position-horizontal:absolute;mso-position-horizontal-relative:text;mso-position-vertical:absolute;mso-position-vertical-relative:text" from="128.5pt,77.5pt" to="129.5pt,115pt" o:gfxdata="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" strokecolor="black [3200]" strokeweight=".5pt">
+                <v:stroke joinstyle="miter"/>
+              </v:line>
+            </w:pict>
+          </mc:Fallback>
+        </mc:AlternateContent>
+      </w:r>
+      <w:r>
+        <w:rPr>
+          <w:noProof/>
+        </w:rPr>
+        <mc:AlternateContent>
+          <mc:Choice Requires="wps">
+            <w:drawing>
+              <wp:anchor distT="0" distB="0" distL="114300" distR="114300" simplePos="0" relativeHeight="251668480" behindDoc="0" locked="0" layoutInCell="1" allowOverlap="1" wp14:anchorId="139A9916" wp14:editId="51E118D2">
+                <wp:simplePos x="0" y="0"/>
+                <wp:positionH relativeFrom="column">
+                  <wp:posOffset>1644650</wp:posOffset>
+                </wp:positionH>
+                <wp:positionV relativeFrom="paragraph">
+                  <wp:posOffset>965200</wp:posOffset>
+                </wp:positionV>
+                <wp:extent cx="5378450" cy="6350"/>
+                <wp:effectExtent l="0" t="0" r="12700" b="31750"/>
+                <wp:wrapNone/>
+                <wp:docPr id="218997261" name="Straight Connector 12"/>
+                <wp:cNvGraphicFramePr/>
+                <a:graphic xmlns:a="http://schemas.openxmlformats.org/drawingml/2006/main">
+                  <a:graphicData uri="http://schemas.microsoft.com/office/word/2010/wordprocessingShape">
+                    <wps:wsp>
+                      <wps:cNvCnPr/>
+                      <wps:spPr>
+                        <a:xfrm flipH="1">
+                          <a:off x="0" y="0"/>
+                          <a:ext cx="5378450" cy="6350"/>
+                        </a:xfrm>
+                        <a:prstGeom prst="line">
+                          <a:avLst/>
+                        </a:prstGeom>
+                      </wps:spPr>
+                      <wps:style>
+                        <a:lnRef idx="1">
+                          <a:schemeClr val="dk1"/>
+                        </a:lnRef>
+                        <a:fillRef idx="0">
+                          <a:schemeClr val="dk1"/>
+                        </a:fillRef>
+                        <a:effectRef idx="0">
+                          <a:schemeClr val="dk1"/>
+                        </a:effectRef>
+                        <a:fontRef idx="minor">
+                          <a:schemeClr val="tx1"/>
+                        </a:fontRef>
+                      </wps:style>
+                      <wps:bodyPr/>
+                    </wps:wsp>
+                  </a:graphicData>
+                </a:graphic>
+                <wp14:sizeRelH relativeFrom="margin">
+                  <wp14:pctWidth>0</wp14:pctWidth>
+                </wp14:sizeRelH>
+                <wp14:sizeRelV relativeFrom="margin">
+                  <wp14:pctHeight>0</wp14:pctHeight>
+                </wp14:sizeRelV>
+              </wp:anchor>
+            </w:drawing>
+          </mc:Choice>
+          <mc:Fallback>
+            <w:pict>
+              <v:line w14:anchorId="44AB9A5F" id="Straight Connector 12" o:spid="_x0000_s1026" style="position:absolute;flip:x;z-index:251668480;visibility:visible;mso-wrap-style:square;mso-width-percent:0;mso-height-percent:0;mso-wrap-distance-left:9pt;mso-wrap-distance-top:0;mso-wrap-distance-right:9pt;mso-wrap-distance-bottom:0;mso-position-horizontal:absolute;mso-position-horizontal-relative:text;mso-position-vertical:absolute;mso-position-vertical-relative:text;mso-width-percent:0;mso-height-percent:0;mso-width-relative:margin;mso-height-relative:margin" from="129.5pt,76pt" to="553pt,76.5pt" o:gfxdata="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" strokecolor="black [3200]" strokeweight=".5pt">
+                <v:stroke joinstyle="miter"/>
+              </v:line>
+            </w:pict>
+          </mc:Fallback>
+        </mc:AlternateContent>
+      </w:r>
+      <w:r>
+        <w:rPr>
+          <w:noProof/>
+        </w:rPr>
+        <mc:AlternateContent>
+          <mc:Choice Requires="wpi">
+            <w:drawing>
+              <wp:anchor distT="0" distB="0" distL="114300" distR="114300" simplePos="0" relativeHeight="251667456" behindDoc="0" locked="0" layoutInCell="1" allowOverlap="1" wp14:anchorId="52EEEBA3" wp14:editId="70912922">
+                <wp:simplePos x="0" y="0"/>
+                <wp:positionH relativeFrom="column">
+                  <wp:posOffset>4057340</wp:posOffset>
+                </wp:positionH>
+                <wp:positionV relativeFrom="paragraph">
+                  <wp:posOffset>698250</wp:posOffset>
+                </wp:positionV>
+                <wp:extent cx="2880" cy="206640"/>
+                <wp:effectExtent l="38100" t="38100" r="35560" b="41275"/>
+                <wp:wrapNone/>
+                <wp:docPr id="2139615725" name="Ink 10"/>
+                <wp:cNvGraphicFramePr/>
+                <a:graphic xmlns:a="http://schemas.openxmlformats.org/drawingml/2006/main">
+                  <a:graphicData uri="http://schemas.microsoft.com/office/word/2010/wordprocessingInk">
+                    <w14:contentPart bwMode="auto" r:id="rId20">
+                      <w14:nvContentPartPr>
+                        <w14:cNvContentPartPr/>
+                      </w14:nvContentPartPr>
+                      <w14:xfrm>
+                        <a:off x="0" y="0"/>
+                        <a:ext cx="2880" cy="206640"/>
+                      </w14:xfrm>
+                    </w14:contentPart>
+                  </a:graphicData>
+                </a:graphic>
+              </wp:anchor>
+            </w:drawing>
+          </mc:Choice>
+          <mc:Fallback>
+            <w:pict>
+              <v:shape w14:anchorId="7F446B08" id="Ink 10" o:spid="_x0000_s1026" type="#_x0000_t75" style="position:absolute;margin-left:319pt;margin-top:54.5pt;width:1.25pt;height:17.25pt;z-index:251667456;visibility:visible;mso-wrap-style:square;mso-wrap-distance-left:9pt;mso-wrap-distance-top:0;mso-wrap-distance-right:9pt;mso-wrap-distance-bottom:0;mso-position-horizontal:absolute;mso-position-horizontal-relative:text;mso-position-vertical:absolute;mso-position-vertical-relative:text" o:gfxdata="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">
+                <v:imagedata r:id="rId21" o:title=""/>
+              </v:shape>
+            </w:pict>
+          </mc:Fallback>
+        </mc:AlternateContent>
+      </w:r>
+      <w:r>
+        <w:rPr>
+          <w:noProof/>
+        </w:rPr>
+        <mc:AlternateContent>
+          <mc:Choice Requires="wps">
+            <w:drawing>
+              <wp:anchor distT="0" distB="0" distL="114300" distR="114300" simplePos="0" relativeHeight="251666432" behindDoc="0" locked="0" layoutInCell="1" allowOverlap="1" wp14:anchorId="1395C851" wp14:editId="2212AB8C">
+                <wp:simplePos x="0" y="0"/>
+                <wp:positionH relativeFrom="column">
+                  <wp:posOffset>3473450</wp:posOffset>
+                </wp:positionH>
+                <wp:positionV relativeFrom="paragraph">
+                  <wp:posOffset>222250</wp:posOffset>
+                </wp:positionV>
+                <wp:extent cx="1174750" cy="361950"/>
+                <wp:effectExtent l="0" t="0" r="25400" b="19050"/>
+                <wp:wrapNone/>
+                <wp:docPr id="2056865551" name="Text Box 8"/>
+                <wp:cNvGraphicFramePr/>
+                <a:graphic xmlns:a="http://schemas.openxmlformats.org/drawingml/2006/main">
+                  <a:graphicData uri="http://schemas.microsoft.com/office/word/2010/wordprocessingShape">
+                    <wps:wsp>
+                      <wps:cNvSpPr txBox="1"/>
+                      <wps:spPr>
+                        <a:xfrm>
+                          <a:off x="0" y="0"/>
+                          <a:ext cx="1174750" cy="361950"/>
+                        </a:xfrm>
+                        <a:prstGeom prst="rect">
+                          <a:avLst/>
+                        </a:prstGeom>
+                        <a:solidFill>
+                          <a:schemeClr val="lt1"/>
+                        </a:solidFill>
+                        <a:ln w="6350">
+                          <a:solidFill>
+                            <a:prstClr val="black"/>
+                          </a:solidFill>
+                        </a:ln>
+                      </wps:spPr>
+                      <wps:txbx>
+                        <w:txbxContent>
+                          <w:p>
+                            <w:r>
+                              <w:t>Homepage</w:t>
+                            </w:r>
+                          </w:p>
+                        </w:txbxContent>
+                      </wps:txbx>
+                      <wps:bodyPr rot="0" spcFirstLastPara="0" vertOverflow="overflow" horzOverflow="overflow" vert="horz" wrap="square" lIns="91440" tIns="45720" rIns="91440" bIns="45720" numCol="1" spcCol="0" rtlCol="0" fromWordArt="0" anchor="t" anchorCtr="0" forceAA="0" compatLnSpc="1">
+                        <a:prstTxWarp prst="textNoShape">
+                          <a:avLst/>
+                        </a:prstTxWarp>
+                        <a:noAutofit/>
+                      </wps:bodyPr>
+                    </wps:wsp>
+                  </a:graphicData>
+                </a:graphic>
+                <wp14:sizeRelH relativeFrom="margin">
+                  <wp14:pctWidth>0</wp14:pctWidth>
+                </wp14:sizeRelH>
+              </wp:anchor>
+            </w:drawing>
+          </mc:Choice>
+          <mc:Fallback>
+            <w:pict>
+              <v:shape w14:anchorId="1395C851" id="_x0000_s1045" type="#_x0000_t202" style="position:absolute;margin-left:273.5pt;margin-top:17.5pt;width:92.5pt;height:28.5pt;z-index:251666432;visibility:visible;mso-wrap-style:square;mso-width-percent:0;mso-wrap-distance-left:9pt;mso-wrap-distance-top:0;mso-wrap-distance-right:9pt;mso-wrap-distance-bottom:0;mso-position-horizontal:absolute;mso-position-horizontal-relative:text;mso-position-vertical:absolute;mso-position-vertical-relative:text;mso-width-percent:0;mso-width-relative:margin;v-text-anchor:top" o:gfxdata="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" fillcolor="white [3201]" strokeweight=".5pt">
+                <v:textbox>
+                  <w:txbxContent>
+                    <w:p>
+                      <w:r>
+                        <w:t>Homepage</w:t>
+                      </w:r>
+                    </w:p>
+                  </w:txbxContent>
+                </v:textbox>
+              </v:shape>
+            </w:pict>
+          </mc:Fallback>
+        </mc:AlternateContent>
+      </w:r>
     </w:p>
     <w:sectPr>
       <w:pgSz w:w="15840" w:h="12240" w:orient="landscape"/>
@@ -514,7 +3291,7 @@
 </file>
 
 <file path=word/styles.xml><?xml version="1.0" encoding="utf-8"?>
-<w:styles xmlns:mc="http://schemas.openxmlformats.org/markup-compatibility/2006" xmlns:r="http://schemas.openxmlformats.org/officeDocument/2006/relationships" xmlns:w="http://schemas.openxmlformats.org/wordprocessingml/2006/main" xmlns:w14="http://schemas.microsoft.com/office/word/2010/wordml" xmlns:w15="http://schemas.microsoft.com/office/word/2012/wordml" xmlns:w16cid="http://schemas.microsoft.com/office/word/2016/wordml/cid" xmlns:w16se="http://schemas.microsoft.com/office/word/2015/wordml/symex" mc:Ignorable="w14 w15 w16se w16cid">
+<w:styles xmlns:mc="http://schemas.openxmlformats.org/markup-compatibility/2006" xmlns:r="http://schemas.openxmlformats.org/officeDocument/2006/relationships" xmlns:w="http://schemas.openxmlformats.org/wordprocessingml/2006/main" xmlns:w14="http://schemas.microsoft.com/office/word/2010/wordml" xmlns:w15="http://schemas.microsoft.com/office/word/2012/wordml" xmlns:w16cex="http://schemas.microsoft.com/office/word/2018/wordml/cex" xmlns:w16cid="http://schemas.microsoft.com/office/word/2016/wordml/cid" xmlns:w16="http://schemas.microsoft.com/office/word/2018/wordml" xmlns:w16sdtdh="http://schemas.microsoft.com/office/word/2020/wordml/sdtdatahash" xmlns:w16se="http://schemas.microsoft.com/office/word/2015/wordml/symex" mc:Ignorable="w14 w15 w16se w16cid w16 w16cex w16sdtdh">
   <w:docDefaults>
     <w:rPrDefault>
       <w:rPr>
@@ -530,7 +3307,7 @@
       </w:pPr>
     </w:pPrDefault>
   </w:docDefaults>
-  <w:latentStyles w:defLockedState="0" w:defUIPriority="99" w:defSemiHidden="0" w:defUnhideWhenUsed="0" w:defQFormat="0" w:count="375">
+  <w:latentStyles w:defLockedState="0" w:defUIPriority="99" w:defSemiHidden="0" w:defUnhideWhenUsed="0" w:defQFormat="0" w:count="376">
     <w:lsdException w:name="Normal" w:uiPriority="0" w:qFormat="1"/>
     <w:lsdException w:name="heading 1" w:uiPriority="9" w:qFormat="1"/>
     <w:lsdException w:name="heading 2" w:semiHidden="1" w:uiPriority="9" w:unhideWhenUsed="1" w:qFormat="1"/>
@@ -906,6 +3683,7 @@
     <w:lsdException w:name="Smart Hyperlink" w:semiHidden="1" w:unhideWhenUsed="1"/>
     <w:lsdException w:name="Hashtag" w:semiHidden="1" w:unhideWhenUsed="1"/>
     <w:lsdException w:name="Unresolved Mention" w:semiHidden="1" w:unhideWhenUsed="1"/>
+    <w:lsdException w:name="Smart Link" w:semiHidden="1" w:unhideWhenUsed="1"/>
   </w:latentStyles>
   <w:style w:type="paragraph" w:default="1" w:styleId="Normal">
     <w:name w:val="Normal"/>
@@ -1255,6 +4033,249 @@
 </w:styles>
 </file>
 
+<file path=word/ink/ink1.xml><?xml version="1.0" encoding="utf-8"?>
+<inkml:ink xmlns:inkml="http://www.w3.org/2003/InkML">
+  <inkml:definitions>
+    <inkml:context xml:id="ctx0">
+      <inkml:inkSource xml:id="inkSrc0">
+        <inkml:traceFormat>
+          <inkml:channel name="X" type="integer" min="-2.14748E9" max="2.14748E9" units="cm"/>
+          <inkml:channel name="Y" type="integer" min="-2.14748E9" max="2.14748E9" units="cm"/>
+          <inkml:channel name="F" type="integer" max="32767" units="dev"/>
+        </inkml:traceFormat>
+        <inkml:channelProperties>
+          <inkml:channelProperty channel="X" name="resolution" value="1000" units="1/cm"/>
+          <inkml:channelProperty channel="Y" name="resolution" value="1000" units="1/cm"/>
+          <inkml:channelProperty channel="F" name="resolution" value="0" units="1/dev"/>
+        </inkml:channelProperties>
+      </inkml:inkSource>
+      <inkml:timestamp xml:id="ts0" timeString="2024-09-13T04:01:04.512"/>
+    </inkml:context>
+    <inkml:brush xml:id="br0">
+      <inkml:brushProperty name="width" value="0.035" units="cm"/>
+      <inkml:brushProperty name="height" value="0.035" units="cm"/>
+    </inkml:brush>
+  </inkml:definitions>
+  <inkml:trace contextRef="#ctx0" brushRef="#br0">1 1 24575,'388'0'-1365,"-373"0"-5461</inkml:trace>
+</inkml:ink>
+</file>
+
+<file path=word/ink/ink2.xml><?xml version="1.0" encoding="utf-8"?>
+<inkml:ink xmlns:inkml="http://www.w3.org/2003/InkML">
+  <inkml:definitions>
+    <inkml:context xml:id="ctx0">
+      <inkml:inkSource xml:id="inkSrc0">
+        <inkml:traceFormat>
+          <inkml:channel name="X" type="integer" min="-2.14748E9" max="2.14748E9" units="cm"/>
+          <inkml:channel name="Y" type="integer" min="-2.14748E9" max="2.14748E9" units="cm"/>
+          <inkml:channel name="F" type="integer" max="32767" units="dev"/>
+        </inkml:traceFormat>
+        <inkml:channelProperties>
+          <inkml:channelProperty channel="X" name="resolution" value="1000" units="1/cm"/>
+          <inkml:channelProperty channel="Y" name="resolution" value="1000" units="1/cm"/>
+          <inkml:channelProperty channel="F" name="resolution" value="0" units="1/dev"/>
+        </inkml:channelProperties>
+      </inkml:inkSource>
+      <inkml:timestamp xml:id="ts0" timeString="2024-09-13T04:01:00.129"/>
+    </inkml:context>
+    <inkml:brush xml:id="br0">
+      <inkml:brushProperty name="width" value="0.035" units="cm"/>
+      <inkml:brushProperty name="height" value="0.035" units="cm"/>
+    </inkml:brush>
+  </inkml:definitions>
+  <inkml:trace contextRef="#ctx0" brushRef="#br0">1 76 24575,'51'1'0,"-31"1"0,0-2 0,1 0 0,-1-1 0,22-4 0,-38 3 0,-1 1 0,1 0 0,-1-1 0,0 0 0,1 0 0,-1 0 0,0 0 0,0 0 0,0-1 0,3-3 0,-3 3 0,0 0 0,1 0 0,-1 0 0,1 1 0,-1-1 0,1 1 0,8-3 0,-7 3-273,1 0 0,-1 0 0,0-1 0,9-5 0,-5 1-6553</inkml:trace>
+</inkml:ink>
+</file>
+
+<file path=word/ink/ink3.xml><?xml version="1.0" encoding="utf-8"?>
+<inkml:ink xmlns:inkml="http://www.w3.org/2003/InkML">
+  <inkml:definitions>
+    <inkml:context xml:id="ctx0">
+      <inkml:inkSource xml:id="inkSrc0">
+        <inkml:traceFormat>
+          <inkml:channel name="X" type="integer" min="-2.14748E9" max="2.14748E9" units="cm"/>
+          <inkml:channel name="Y" type="integer" min="-2.14748E9" max="2.14748E9" units="cm"/>
+          <inkml:channel name="F" type="integer" max="32767" units="dev"/>
+        </inkml:traceFormat>
+        <inkml:channelProperties>
+          <inkml:channelProperty channel="X" name="resolution" value="1000" units="1/cm"/>
+          <inkml:channelProperty channel="Y" name="resolution" value="1000" units="1/cm"/>
+          <inkml:channelProperty channel="F" name="resolution" value="0" units="1/dev"/>
+        </inkml:channelProperties>
+      </inkml:inkSource>
+      <inkml:timestamp xml:id="ts0" timeString="2024-09-13T04:00:55.597"/>
+    </inkml:context>
+    <inkml:brush xml:id="br0">
+      <inkml:brushProperty name="width" value="0.035" units="cm"/>
+      <inkml:brushProperty name="height" value="0.035" units="cm"/>
+    </inkml:brush>
+  </inkml:definitions>
+  <inkml:trace contextRef="#ctx0" brushRef="#br0">1 1 24575,'9'-1'0,"0"1"0,1 1 0,-1 0 0,11 2 0,-16-1 0,0-1 0,0 1 0,-1-1 0,1 1 0,-1 0 0,1 1 0,-1-1 0,0 1 0,0-1 0,0 1 0,0 0 0,3 4 0,-3-4 0,0 0 0,1 1 0,-1-1 0,1-1 0,0 1 0,-1-1 0,1 1 0,1-1 0,-1 0 0,0 0 0,0-1 0,1 1 0,-1-1 0,7 1 0,0-1 0,1 0 0,-1-1 0,0 0 0,20-3 0,-30 3-68,0 0 0,0 0-1,0 0 1,0 0 0,-1 0 0,1 0-1,0-1 1,0 1 0,0 0 0,-1 0-1,1-1 1,0 1 0,0-1 0,-1 1-1,1-1 1,0 1 0,-1-1-1,1 1 1,1-2 0</inkml:trace>
+</inkml:ink>
+</file>
+
+<file path=word/ink/ink4.xml><?xml version="1.0" encoding="utf-8"?>
+<inkml:ink xmlns:inkml="http://www.w3.org/2003/InkML">
+  <inkml:definitions>
+    <inkml:context xml:id="ctx0">
+      <inkml:inkSource xml:id="inkSrc0">
+        <inkml:traceFormat>
+          <inkml:channel name="X" type="integer" min="-2.14748E9" max="2.14748E9" units="cm"/>
+          <inkml:channel name="Y" type="integer" min="-2.14748E9" max="2.14748E9" units="cm"/>
+          <inkml:channel name="F" type="integer" max="32767" units="dev"/>
+        </inkml:traceFormat>
+        <inkml:channelProperties>
+          <inkml:channelProperty channel="X" name="resolution" value="1000" units="1/cm"/>
+          <inkml:channelProperty channel="Y" name="resolution" value="1000" units="1/cm"/>
+          <inkml:channelProperty channel="F" name="resolution" value="0" units="1/dev"/>
+        </inkml:channelProperties>
+      </inkml:inkSource>
+      <inkml:timestamp xml:id="ts0" timeString="2024-09-13T04:00:53.520"/>
+    </inkml:context>
+    <inkml:brush xml:id="br0">
+      <inkml:brushProperty name="width" value="0.035" units="cm"/>
+      <inkml:brushProperty name="height" value="0.035" units="cm"/>
+    </inkml:brush>
+  </inkml:definitions>
+  <inkml:trace contextRef="#ctx0" brushRef="#br0">1 8 24575,'3'0'0,"4"0"0,3 0 0,4 0 0,2 0 0,2 0 0,0 0 0,0 0 0,1 0 0,-1 0 0,0 0 0,-6-3 0,-8-1 0</inkml:trace>
+</inkml:ink>
+</file>
+
+<file path=word/ink/ink5.xml><?xml version="1.0" encoding="utf-8"?>
+<inkml:ink xmlns:inkml="http://www.w3.org/2003/InkML">
+  <inkml:definitions>
+    <inkml:context xml:id="ctx0">
+      <inkml:inkSource xml:id="inkSrc0">
+        <inkml:traceFormat>
+          <inkml:channel name="X" type="integer" min="-2.14748E9" max="2.14748E9" units="cm"/>
+          <inkml:channel name="Y" type="integer" min="-2.14748E9" max="2.14748E9" units="cm"/>
+          <inkml:channel name="F" type="integer" max="32767" units="dev"/>
+        </inkml:traceFormat>
+        <inkml:channelProperties>
+          <inkml:channelProperty channel="X" name="resolution" value="1000" units="1/cm"/>
+          <inkml:channelProperty channel="Y" name="resolution" value="1000" units="1/cm"/>
+          <inkml:channelProperty channel="F" name="resolution" value="0" units="1/dev"/>
+        </inkml:channelProperties>
+      </inkml:inkSource>
+      <inkml:timestamp xml:id="ts0" timeString="2024-09-13T04:00:50.731"/>
+    </inkml:context>
+    <inkml:brush xml:id="br0">
+      <inkml:brushProperty name="width" value="0.035" units="cm"/>
+      <inkml:brushProperty name="height" value="0.035" units="cm"/>
+    </inkml:brush>
+  </inkml:definitions>
+  <inkml:trace contextRef="#ctx0" brushRef="#br0">1 72 24575,'34'0'0,"-21"1"0,0 0 0,0-1 0,0-1 0,0 0 0,0-1 0,0 0 0,-1-1 0,24-8 0,-18 3 0,0 2 0,0 0 0,1 1 0,0 1 0,-1 1 0,1 0 0,0 1 0,32 2 0,-46 0-115,-3 1 55,-1-1 1,1 0-1,-1 0 1,1 0-1,0 0 1,-1 0-1,1 0 1,-1 0-1,1-1 1,0 1-1,-1 0 1,1-1-1,-1 0 1,1 1-1,-1-1 0,1 0 1,-1 0-1,0 1 1,1-1-1,1-2 1,0-4-6767</inkml:trace>
+</inkml:ink>
+</file>
+
+<file path=word/ink/ink6.xml><?xml version="1.0" encoding="utf-8"?>
+<inkml:ink xmlns:inkml="http://www.w3.org/2003/InkML">
+  <inkml:definitions>
+    <inkml:context xml:id="ctx0">
+      <inkml:inkSource xml:id="inkSrc0">
+        <inkml:traceFormat>
+          <inkml:channel name="X" type="integer" min="-2.14748E9" max="2.14748E9" units="cm"/>
+          <inkml:channel name="Y" type="integer" min="-2.14748E9" max="2.14748E9" units="cm"/>
+          <inkml:channel name="F" type="integer" max="32767" units="dev"/>
+        </inkml:traceFormat>
+        <inkml:channelProperties>
+          <inkml:channelProperty channel="X" name="resolution" value="1000" units="1/cm"/>
+          <inkml:channelProperty channel="Y" name="resolution" value="1000" units="1/cm"/>
+          <inkml:channelProperty channel="F" name="resolution" value="0" units="1/dev"/>
+        </inkml:channelProperties>
+      </inkml:inkSource>
+      <inkml:timestamp xml:id="ts0" timeString="2024-09-13T04:00:48.576"/>
+    </inkml:context>
+    <inkml:brush xml:id="br0">
+      <inkml:brushProperty name="width" value="0.035" units="cm"/>
+      <inkml:brushProperty name="height" value="0.035" units="cm"/>
+    </inkml:brush>
+  </inkml:definitions>
+  <inkml:trace contextRef="#ctx0" brushRef="#br0">1 1 24575,'255'0'-1365,"-266"0"-5461</inkml:trace>
+</inkml:ink>
+</file>
+
+<file path=word/ink/ink7.xml><?xml version="1.0" encoding="utf-8"?>
+<inkml:ink xmlns:inkml="http://www.w3.org/2003/InkML">
+  <inkml:definitions>
+    <inkml:context xml:id="ctx0">
+      <inkml:inkSource xml:id="inkSrc0">
+        <inkml:traceFormat>
+          <inkml:channel name="X" type="integer" min="-2.14748E9" max="2.14748E9" units="cm"/>
+          <inkml:channel name="Y" type="integer" min="-2.14748E9" max="2.14748E9" units="cm"/>
+          <inkml:channel name="F" type="integer" max="32767" units="dev"/>
+        </inkml:traceFormat>
+        <inkml:channelProperties>
+          <inkml:channelProperty channel="X" name="resolution" value="1000" units="1/cm"/>
+          <inkml:channelProperty channel="Y" name="resolution" value="1000" units="1/cm"/>
+          <inkml:channelProperty channel="F" name="resolution" value="0" units="1/dev"/>
+        </inkml:channelProperties>
+      </inkml:inkSource>
+      <inkml:timestamp xml:id="ts0" timeString="2024-09-13T04:00:45.674"/>
+    </inkml:context>
+    <inkml:brush xml:id="br0">
+      <inkml:brushProperty name="width" value="0.035" units="cm"/>
+      <inkml:brushProperty name="height" value="0.035" units="cm"/>
+    </inkml:brush>
+  </inkml:definitions>
+  <inkml:trace contextRef="#ctx0" brushRef="#br0">0 4 24575,'337'0'0,"-333"0"-110,-2 0-4,-1 0 0,1 0 0,0 0 0,0 0 0,-1 0 0,1-1-1,-1 1 1,1 0 0,0-1 0,2-1 0</inkml:trace>
+</inkml:ink>
+</file>
+
+<file path=word/ink/ink8.xml><?xml version="1.0" encoding="utf-8"?>
+<inkml:ink xmlns:inkml="http://www.w3.org/2003/InkML">
+  <inkml:definitions>
+    <inkml:context xml:id="ctx0">
+      <inkml:inkSource xml:id="inkSrc0">
+        <inkml:traceFormat>
+          <inkml:channel name="X" type="integer" min="-2.14748E9" max="2.14748E9" units="cm"/>
+          <inkml:channel name="Y" type="integer" min="-2.14748E9" max="2.14748E9" units="cm"/>
+          <inkml:channel name="F" type="integer" max="32767" units="dev"/>
+        </inkml:traceFormat>
+        <inkml:channelProperties>
+          <inkml:channelProperty channel="X" name="resolution" value="1000" units="1/cm"/>
+          <inkml:channelProperty channel="Y" name="resolution" value="1000" units="1/cm"/>
+          <inkml:channelProperty channel="F" name="resolution" value="0" units="1/dev"/>
+        </inkml:channelProperties>
+      </inkml:inkSource>
+      <inkml:timestamp xml:id="ts0" timeString="2024-09-13T04:00:43.530"/>
+    </inkml:context>
+    <inkml:brush xml:id="br0">
+      <inkml:brushProperty name="width" value="0.035" units="cm"/>
+      <inkml:brushProperty name="height" value="0.035" units="cm"/>
+    </inkml:brush>
+  </inkml:definitions>
+  <inkml:trace contextRef="#ctx0" brushRef="#br0">0 18 24575,'3'0'0,"4"0"0,4 0 0,3 0 0,2 0 0,1 0 0,1 0 0,1 0 0,-1 0 0,1 0 0,-1 0 0,-3-3 0,-10-4 0,-6-1-8191</inkml:trace>
+</inkml:ink>
+</file>
+
+<file path=word/ink/ink9.xml><?xml version="1.0" encoding="utf-8"?>
+<inkml:ink xmlns:inkml="http://www.w3.org/2003/InkML">
+  <inkml:definitions>
+    <inkml:context xml:id="ctx0">
+      <inkml:inkSource xml:id="inkSrc0">
+        <inkml:traceFormat>
+          <inkml:channel name="X" type="integer" min="-2.14748E9" max="2.14748E9" units="cm"/>
+          <inkml:channel name="Y" type="integer" min="-2.14748E9" max="2.14748E9" units="cm"/>
+          <inkml:channel name="F" type="integer" max="32767" units="dev"/>
+        </inkml:traceFormat>
+        <inkml:channelProperties>
+          <inkml:channelProperty channel="X" name="resolution" value="1000" units="1/cm"/>
+          <inkml:channelProperty channel="Y" name="resolution" value="1000" units="1/cm"/>
+          <inkml:channelProperty channel="F" name="resolution" value="0" units="1/dev"/>
+        </inkml:channelProperties>
+      </inkml:inkSource>
+      <inkml:timestamp xml:id="ts0" timeString="2024-09-13T03:50:39.310"/>
+    </inkml:context>
+    <inkml:brush xml:id="br0">
+      <inkml:brushProperty name="width" value="0.035" units="cm"/>
+      <inkml:brushProperty name="height" value="0.035" units="cm"/>
+    </inkml:brush>
+  </inkml:definitions>
+  <inkml:trace contextRef="#ctx0" brushRef="#br0">1 1 24575,'0'530'0,"3"-499"-1365,1-20-5461</inkml:trace>
+</inkml:ink>
+</file>
+
 <file path=word/theme/theme1.xml><?xml version="1.0" encoding="utf-8"?>
 <a:theme xmlns:a="http://schemas.openxmlformats.org/drawingml/2006/main" name="Office Theme">
   <a:themeElements>

</xml_diff>

<commit_message>
Completed home page for personal portfolio.
</commit_message>
<xml_diff>
--- a/personal_portfolio_plan.docx
+++ b/personal_portfolio_plan.docx
@@ -279,7 +279,13 @@
               <w:cnfStyle w:val="000000000000" w:firstRow="0" w:lastRow="0" w:firstColumn="0" w:lastColumn="0" w:oddVBand="0" w:evenVBand="0" w:oddHBand="0" w:evenHBand="0" w:firstRowFirstColumn="0" w:firstRowLastColumn="0" w:lastRowFirstColumn="0" w:lastRowLastColumn="0"/>
             </w:pPr>
             <w:r>
-              <w:t xml:space="preserve">The target audience would be more of the younger generation wanting designs done for an event or job, and also young adults wanting senior pictures and wedding shoots done. </w:t>
+              <w:t xml:space="preserve">The target audience would be more of the younger generation wanting designs done for an event or job, </w:t>
+            </w:r>
+            <w:r>
+              <w:t>and</w:t>
+            </w:r>
+            <w:r>
+              <w:t xml:space="preserve"> young adults wanting senior pictures and wedding shoots done. </w:t>
             </w:r>
           </w:p>
         </w:tc>
@@ -1223,7 +1229,7 @@
           </mc:Choice>
           <mc:Fallback>
             <w:pict>
-              <v:shapetype w14:anchorId="527A8F78" id="_x0000_t75" coordsize="21600,21600" o:spt="75" o:preferrelative="t" path="m@4@5l@4@11@9@11@9@5xe" filled="f" stroked="f">
+              <v:shapetype w14:anchorId="6B7D89F2" id="_x0000_t75" coordsize="21600,21600" o:spt="75" o:preferrelative="t" path="m@4@5l@4@11@9@11@9@5xe" filled="f" stroked="f">
                 <v:stroke joinstyle="miter"/>
                 <v:formulas>
                   <v:f eqn="if lineDrawn pixelLineWidth 0"/>
@@ -1287,7 +1293,7 @@
           </mc:Choice>
           <mc:Fallback>
             <w:pict>
-              <v:shape w14:anchorId="12E23B9E" id="Ink 23" o:spid="_x0000_s1026" type="#_x0000_t75" style="position:absolute;margin-left:504.45pt;margin-top:170.35pt;width:9.35pt;height:3.25pt;z-index:251712512;visibility:visible;mso-wrap-style:square;mso-wrap-distance-left:9pt;mso-wrap-distance-top:0;mso-wrap-distance-right:9pt;mso-wrap-distance-bottom:0;mso-position-horizontal:absolute;mso-position-horizontal-relative:text;mso-position-vertical:absolute;mso-position-vertical-relative:text" o:gfxdata="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">
+              <v:shape w14:anchorId="391EEAAD" id="Ink 23" o:spid="_x0000_s1026" type="#_x0000_t75" style="position:absolute;margin-left:504.45pt;margin-top:170.35pt;width:9.35pt;height:3.25pt;z-index:251712512;visibility:visible;mso-wrap-style:square;mso-wrap-distance-left:9pt;mso-wrap-distance-top:0;mso-wrap-distance-right:9pt;mso-wrap-distance-bottom:0;mso-position-horizontal:absolute;mso-position-horizontal-relative:text;mso-position-vertical:absolute;mso-position-vertical-relative:text" o:gfxdata="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">
                 <v:imagedata r:id="rId7" o:title=""/>
               </v:shape>
             </w:pict>
@@ -1332,7 +1338,7 @@
           </mc:Choice>
           <mc:Fallback>
             <w:pict>
-              <v:shape w14:anchorId="61D93B97" id="Ink 22" o:spid="_x0000_s1026" type="#_x0000_t75" style="position:absolute;margin-left:366.5pt;margin-top:211.5pt;width:8.4pt;height:3.1pt;z-index:251711488;visibility:visible;mso-wrap-style:square;mso-wrap-distance-left:9pt;mso-wrap-distance-top:0;mso-wrap-distance-right:9pt;mso-wrap-distance-bottom:0;mso-position-horizontal:absolute;mso-position-horizontal-relative:text;mso-position-vertical:absolute;mso-position-vertical-relative:text" o:gfxdata="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">
+              <v:shape w14:anchorId="63148F1A" id="Ink 22" o:spid="_x0000_s1026" type="#_x0000_t75" style="position:absolute;margin-left:366.5pt;margin-top:211.5pt;width:8.4pt;height:3.1pt;z-index:251711488;visibility:visible;mso-wrap-style:square;mso-wrap-distance-left:9pt;mso-wrap-distance-top:0;mso-wrap-distance-right:9pt;mso-wrap-distance-bottom:0;mso-position-horizontal:absolute;mso-position-horizontal-relative:text;mso-position-vertical:absolute;mso-position-vertical-relative:text" o:gfxdata="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">
                 <v:imagedata r:id="rId9" o:title=""/>
               </v:shape>
             </w:pict>
@@ -1377,7 +1383,7 @@
           </mc:Choice>
           <mc:Fallback>
             <w:pict>
-              <v:shape w14:anchorId="5AD47813" id="Ink 21" o:spid="_x0000_s1026" type="#_x0000_t75" style="position:absolute;margin-left:366.5pt;margin-top:171.3pt;width:6pt;height:1.25pt;z-index:251710464;visibility:visible;mso-wrap-style:square;mso-wrap-distance-left:9pt;mso-wrap-distance-top:0;mso-wrap-distance-right:9pt;mso-wrap-distance-bottom:0;mso-position-horizontal:absolute;mso-position-horizontal-relative:text;mso-position-vertical:absolute;mso-position-vertical-relative:text" o:gfxdata="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">
+              <v:shape w14:anchorId="13C4FE53" id="Ink 21" o:spid="_x0000_s1026" type="#_x0000_t75" style="position:absolute;margin-left:366.5pt;margin-top:171.3pt;width:6pt;height:1.25pt;z-index:251710464;visibility:visible;mso-wrap-style:square;mso-wrap-distance-left:9pt;mso-wrap-distance-top:0;mso-wrap-distance-right:9pt;mso-wrap-distance-bottom:0;mso-position-horizontal:absolute;mso-position-horizontal-relative:text;mso-position-vertical:absolute;mso-position-vertical-relative:text" o:gfxdata="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">
                 <v:imagedata r:id="rId11" o:title=""/>
               </v:shape>
             </w:pict>
@@ -1422,7 +1428,7 @@
           </mc:Choice>
           <mc:Fallback>
             <w:pict>
-              <v:shape w14:anchorId="367BE499" id="Ink 20" o:spid="_x0000_s1026" type="#_x0000_t75" style="position:absolute;margin-left:238pt;margin-top:205.45pt;width:12.75pt;height:3.1pt;z-index:251709440;visibility:visible;mso-wrap-style:square;mso-wrap-distance-left:9pt;mso-wrap-distance-top:0;mso-wrap-distance-right:9pt;mso-wrap-distance-bottom:0;mso-position-horizontal:absolute;mso-position-horizontal-relative:text;mso-position-vertical:absolute;mso-position-vertical-relative:text" o:gfxdata="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">
+              <v:shape w14:anchorId="288A6314" id="Ink 20" o:spid="_x0000_s1026" type="#_x0000_t75" style="position:absolute;margin-left:238pt;margin-top:205.45pt;width:12.75pt;height:3.1pt;z-index:251709440;visibility:visible;mso-wrap-style:square;mso-wrap-distance-left:9pt;mso-wrap-distance-top:0;mso-wrap-distance-right:9pt;mso-wrap-distance-bottom:0;mso-position-horizontal:absolute;mso-position-horizontal-relative:text;mso-position-vertical:absolute;mso-position-vertical-relative:text" o:gfxdata="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">
                 <v:imagedata r:id="rId13" o:title=""/>
               </v:shape>
             </w:pict>
@@ -1467,7 +1473,7 @@
           </mc:Choice>
           <mc:Fallback>
             <w:pict>
-              <v:shape w14:anchorId="7BCE1E62" id="Ink 19" o:spid="_x0000_s1026" type="#_x0000_t75" style="position:absolute;margin-left:239.5pt;margin-top:170.95pt;width:8.2pt;height:1.05pt;z-index:251708416;visibility:visible;mso-wrap-style:square;mso-wrap-distance-left:9pt;mso-wrap-distance-top:0;mso-wrap-distance-right:9pt;mso-wrap-distance-bottom:0;mso-position-horizontal:absolute;mso-position-horizontal-relative:text;mso-position-vertical:absolute;mso-position-vertical-relative:text" o:gfxdata="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">
+              <v:shape w14:anchorId="2935D881" id="Ink 19" o:spid="_x0000_s1026" type="#_x0000_t75" style="position:absolute;margin-left:239.5pt;margin-top:170.95pt;width:8.2pt;height:1.05pt;z-index:251708416;visibility:visible;mso-wrap-style:square;mso-wrap-distance-left:9pt;mso-wrap-distance-top:0;mso-wrap-distance-right:9pt;mso-wrap-distance-bottom:0;mso-position-horizontal:absolute;mso-position-horizontal-relative:text;mso-position-vertical:absolute;mso-position-vertical-relative:text" o:gfxdata="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">
                 <v:imagedata r:id="rId15" o:title=""/>
               </v:shape>
             </w:pict>
@@ -1512,7 +1518,7 @@
           </mc:Choice>
           <mc:Fallback>
             <w:pict>
-              <v:shape w14:anchorId="047A9B84" id="Ink 18" o:spid="_x0000_s1026" type="#_x0000_t75" style="position:absolute;margin-left:100.5pt;margin-top:207.9pt;width:11.3pt;height:1.15pt;z-index:251707392;visibility:visible;mso-wrap-style:square;mso-wrap-distance-left:9pt;mso-wrap-distance-top:0;mso-wrap-distance-right:9pt;mso-wrap-distance-bottom:0;mso-position-horizontal:absolute;mso-position-horizontal-relative:text;mso-position-vertical:absolute;mso-position-vertical-relative:text" o:gfxdata="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">
+              <v:shape w14:anchorId="2407CD58" id="Ink 18" o:spid="_x0000_s1026" type="#_x0000_t75" style="position:absolute;margin-left:100.5pt;margin-top:207.9pt;width:11.3pt;height:1.15pt;z-index:251707392;visibility:visible;mso-wrap-style:square;mso-wrap-distance-left:9pt;mso-wrap-distance-top:0;mso-wrap-distance-right:9pt;mso-wrap-distance-bottom:0;mso-position-horizontal:absolute;mso-position-horizontal-relative:text;mso-position-vertical:absolute;mso-position-vertical-relative:text" o:gfxdata="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">
                 <v:imagedata r:id="rId17" o:title=""/>
               </v:shape>
             </w:pict>
@@ -1557,7 +1563,7 @@
           </mc:Choice>
           <mc:Fallback>
             <w:pict>
-              <v:shape w14:anchorId="232AA33D" id="Ink 17" o:spid="_x0000_s1026" type="#_x0000_t75" style="position:absolute;margin-left:101pt;margin-top:170.5pt;width:6.05pt;height:1.55pt;z-index:251706368;visibility:visible;mso-wrap-style:square;mso-wrap-distance-left:9pt;mso-wrap-distance-top:0;mso-wrap-distance-right:9pt;mso-wrap-distance-bottom:0;mso-position-horizontal:absolute;mso-position-horizontal-relative:text;mso-position-vertical:absolute;mso-position-vertical-relative:text" o:gfxdata="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">
+              <v:shape w14:anchorId="6C86A1C7" id="Ink 17" o:spid="_x0000_s1026" type="#_x0000_t75" style="position:absolute;margin-left:101pt;margin-top:170.5pt;width:6.05pt;height:1.55pt;z-index:251706368;visibility:visible;mso-wrap-style:square;mso-wrap-distance-left:9pt;mso-wrap-distance-top:0;mso-wrap-distance-right:9pt;mso-wrap-distance-bottom:0;mso-position-horizontal:absolute;mso-position-horizontal-relative:text;mso-position-vertical:absolute;mso-position-vertical-relative:text" o:gfxdata="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">
                 <v:imagedata r:id="rId19" o:title=""/>
               </v:shape>
             </w:pict>
@@ -2301,7 +2307,7 @@
           </mc:Choice>
           <mc:Fallback>
             <w:pict>
-              <v:line w14:anchorId="0BB73795" id="Straight Connector 13" o:spid="_x0000_s1026" style="position:absolute;flip:x;z-index:251688960;visibility:visible;mso-wrap-style:square;mso-width-percent:0;mso-height-percent:0;mso-wrap-distance-left:9pt;mso-wrap-distance-top:0;mso-wrap-distance-right:9pt;mso-wrap-distance-bottom:0;mso-position-horizontal:absolute;mso-position-horizontal-relative:text;mso-position-vertical:absolute;mso-position-vertical-relative:text;mso-width-percent:0;mso-height-percent:0;mso-width-relative:margin;mso-height-relative:margin" from="502.5pt,150.5pt" to="7in,219pt" o:gfxdata="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" strokecolor="windowText" strokeweight=".5pt">
+              <v:line w14:anchorId="710497DD" id="Straight Connector 13" o:spid="_x0000_s1026" style="position:absolute;flip:x;z-index:251688960;visibility:visible;mso-wrap-style:square;mso-width-percent:0;mso-height-percent:0;mso-wrap-distance-left:9pt;mso-wrap-distance-top:0;mso-wrap-distance-right:9pt;mso-wrap-distance-bottom:0;mso-position-horizontal:absolute;mso-position-horizontal-relative:text;mso-position-vertical:absolute;mso-position-vertical-relative:text;mso-width-percent:0;mso-height-percent:0;mso-width-relative:margin;mso-height-relative:margin" from="502.5pt,150.5pt" to="7in,219pt" o:gfxdata="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" strokecolor="windowText" strokeweight=".5pt">
                 <v:stroke joinstyle="miter"/>
               </v:line>
             </w:pict>
@@ -2365,7 +2371,7 @@
           </mc:Choice>
           <mc:Fallback>
             <w:pict>
-              <v:line w14:anchorId="339EE386" id="Straight Connector 13" o:spid="_x0000_s1026" style="position:absolute;flip:x;z-index:251686912;visibility:visible;mso-wrap-style:square;mso-width-percent:0;mso-height-percent:0;mso-wrap-distance-left:9pt;mso-wrap-distance-top:0;mso-wrap-distance-right:9pt;mso-wrap-distance-bottom:0;mso-position-horizontal:absolute;mso-position-horizontal-relative:text;mso-position-vertical:absolute;mso-position-vertical-relative:text;mso-width-percent:0;mso-height-percent:0;mso-width-relative:margin;mso-height-relative:margin" from="365pt,150pt" to="366.5pt,218.5pt" o:gfxdata="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" strokecolor="windowText" strokeweight=".5pt">
+              <v:line w14:anchorId="0ACBE746" id="Straight Connector 13" o:spid="_x0000_s1026" style="position:absolute;flip:x;z-index:251686912;visibility:visible;mso-wrap-style:square;mso-width-percent:0;mso-height-percent:0;mso-wrap-distance-left:9pt;mso-wrap-distance-top:0;mso-wrap-distance-right:9pt;mso-wrap-distance-bottom:0;mso-position-horizontal:absolute;mso-position-horizontal-relative:text;mso-position-vertical:absolute;mso-position-vertical-relative:text;mso-width-percent:0;mso-height-percent:0;mso-width-relative:margin;mso-height-relative:margin" from="365pt,150pt" to="366.5pt,218.5pt" o:gfxdata="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" strokecolor="windowText" strokeweight=".5pt">
                 <v:stroke joinstyle="miter"/>
               </v:line>
             </w:pict>
@@ -2429,7 +2435,7 @@
           </mc:Choice>
           <mc:Fallback>
             <w:pict>
-              <v:line w14:anchorId="46BADE23" id="Straight Connector 13" o:spid="_x0000_s1026" style="position:absolute;flip:x;z-index:251684864;visibility:visible;mso-wrap-style:square;mso-width-percent:0;mso-height-percent:0;mso-wrap-distance-left:9pt;mso-wrap-distance-top:0;mso-wrap-distance-right:9pt;mso-wrap-distance-bottom:0;mso-position-horizontal:absolute;mso-position-horizontal-relative:text;mso-position-vertical:absolute;mso-position-vertical-relative:text;mso-width-percent:0;mso-height-percent:0;mso-width-relative:margin;mso-height-relative:margin" from="237.5pt,149.5pt" to="239pt,218pt" o:gfxdata="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" strokecolor="windowText" strokeweight=".5pt">
+              <v:line w14:anchorId="3EB4E1AD" id="Straight Connector 13" o:spid="_x0000_s1026" style="position:absolute;flip:x;z-index:251684864;visibility:visible;mso-wrap-style:square;mso-width-percent:0;mso-height-percent:0;mso-wrap-distance-left:9pt;mso-wrap-distance-top:0;mso-wrap-distance-right:9pt;mso-wrap-distance-bottom:0;mso-position-horizontal:absolute;mso-position-horizontal-relative:text;mso-position-vertical:absolute;mso-position-vertical-relative:text;mso-width-percent:0;mso-height-percent:0;mso-width-relative:margin;mso-height-relative:margin" from="237.5pt,149.5pt" to="239pt,218pt" o:gfxdata="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" strokecolor="windowText" strokeweight=".5pt">
                 <v:stroke joinstyle="miter"/>
               </v:line>
             </w:pict>
@@ -2493,7 +2499,7 @@
           </mc:Choice>
           <mc:Fallback>
             <w:pict>
-              <v:line w14:anchorId="46B992BB" id="Straight Connector 13" o:spid="_x0000_s1026" style="position:absolute;flip:x;z-index:251682816;visibility:visible;mso-wrap-style:square;mso-width-percent:0;mso-height-percent:0;mso-wrap-distance-left:9pt;mso-wrap-distance-top:0;mso-wrap-distance-right:9pt;mso-wrap-distance-bottom:0;mso-position-horizontal:absolute;mso-position-horizontal-relative:text;mso-position-vertical:absolute;mso-position-vertical-relative:text;mso-width-percent:0;mso-height-percent:0;mso-width-relative:margin;mso-height-relative:margin" from="98.5pt,151pt" to="100pt,219.5pt" o:gfxdata="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" strokecolor="windowText" strokeweight=".5pt">
+              <v:line w14:anchorId="62F32333" id="Straight Connector 13" o:spid="_x0000_s1026" style="position:absolute;flip:x;z-index:251682816;visibility:visible;mso-wrap-style:square;mso-width-percent:0;mso-height-percent:0;mso-wrap-distance-left:9pt;mso-wrap-distance-top:0;mso-wrap-distance-right:9pt;mso-wrap-distance-bottom:0;mso-position-horizontal:absolute;mso-position-horizontal-relative:text;mso-position-vertical:absolute;mso-position-vertical-relative:text;mso-width-percent:0;mso-height-percent:0;mso-width-relative:margin;mso-height-relative:margin" from="98.5pt,151pt" to="100pt,219.5pt" o:gfxdata="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" strokecolor="windowText" strokeweight=".5pt">
                 <v:stroke joinstyle="miter"/>
               </v:line>
             </w:pict>
@@ -2887,7 +2893,7 @@
           </mc:Choice>
           <mc:Fallback>
             <w:pict>
-              <v:line w14:anchorId="12F6BCFE" id="Straight Connector 16" o:spid="_x0000_s1026" style="position:absolute;z-index:251672576;visibility:visible;mso-wrap-style:square;mso-wrap-distance-left:9pt;mso-wrap-distance-top:0;mso-wrap-distance-right:9pt;mso-wrap-distance-bottom:0;mso-position-horizontal:absolute;mso-position-horizontal-relative:text;mso-position-vertical:absolute;mso-position-vertical-relative:text" from="549pt,77.5pt" to="549pt,127pt" o:gfxdata="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" strokecolor="black [3200]" strokeweight=".5pt">
+              <v:line w14:anchorId="1EF9C97A" id="Straight Connector 16" o:spid="_x0000_s1026" style="position:absolute;z-index:251672576;visibility:visible;mso-wrap-style:square;mso-wrap-distance-left:9pt;mso-wrap-distance-top:0;mso-wrap-distance-right:9pt;mso-wrap-distance-bottom:0;mso-position-horizontal:absolute;mso-position-horizontal-relative:text;mso-position-vertical:absolute;mso-position-vertical-relative:text" from="549pt,77.5pt" to="549pt,127pt" o:gfxdata="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" strokecolor="black [3200]" strokeweight=".5pt">
                 <v:stroke joinstyle="miter"/>
               </v:line>
             </w:pict>
@@ -2950,7 +2956,7 @@
           </mc:Choice>
           <mc:Fallback>
             <w:pict>
-              <v:line w14:anchorId="610EEE5A" id="Straight Connector 15" o:spid="_x0000_s1026" style="position:absolute;z-index:251671552;visibility:visible;mso-wrap-style:square;mso-wrap-distance-left:9pt;mso-wrap-distance-top:0;mso-wrap-distance-right:9pt;mso-wrap-distance-bottom:0;mso-position-horizontal:absolute;mso-position-horizontal-relative:text;mso-position-vertical:absolute;mso-position-vertical-relative:text" from="376.5pt,79.5pt" to="376.5pt,120pt" o:gfxdata="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" strokecolor="black [3200]" strokeweight=".5pt">
+              <v:line w14:anchorId="7FB9319D" id="Straight Connector 15" o:spid="_x0000_s1026" style="position:absolute;z-index:251671552;visibility:visible;mso-wrap-style:square;mso-wrap-distance-left:9pt;mso-wrap-distance-top:0;mso-wrap-distance-right:9pt;mso-wrap-distance-bottom:0;mso-position-horizontal:absolute;mso-position-horizontal-relative:text;mso-position-vertical:absolute;mso-position-vertical-relative:text" from="376.5pt,79.5pt" to="376.5pt,120pt" o:gfxdata="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" strokecolor="black [3200]" strokeweight=".5pt">
                 <v:stroke joinstyle="miter"/>
               </v:line>
             </w:pict>
@@ -3013,7 +3019,7 @@
           </mc:Choice>
           <mc:Fallback>
             <w:pict>
-              <v:line w14:anchorId="39C28F55" id="Straight Connector 14" o:spid="_x0000_s1026" style="position:absolute;flip:x;z-index:251670528;visibility:visible;mso-wrap-style:square;mso-wrap-distance-left:9pt;mso-wrap-distance-top:0;mso-wrap-distance-right:9pt;mso-wrap-distance-bottom:0;mso-position-horizontal:absolute;mso-position-horizontal-relative:text;mso-position-vertical:absolute;mso-position-vertical-relative:text" from="252.5pt,77.5pt" to="253pt,119.5pt" o:gfxdata="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" strokecolor="black [3200]" strokeweight=".5pt">
+              <v:line w14:anchorId="01D44CF6" id="Straight Connector 14" o:spid="_x0000_s1026" style="position:absolute;flip:x;z-index:251670528;visibility:visible;mso-wrap-style:square;mso-wrap-distance-left:9pt;mso-wrap-distance-top:0;mso-wrap-distance-right:9pt;mso-wrap-distance-bottom:0;mso-position-horizontal:absolute;mso-position-horizontal-relative:text;mso-position-vertical:absolute;mso-position-vertical-relative:text" from="252.5pt,77.5pt" to="253pt,119.5pt" o:gfxdata="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" strokecolor="black [3200]" strokeweight=".5pt">
                 <v:stroke joinstyle="miter"/>
               </v:line>
             </w:pict>
@@ -3076,7 +3082,7 @@
           </mc:Choice>
           <mc:Fallback>
             <w:pict>
-              <v:line w14:anchorId="7709BB07" id="Straight Connector 13" o:spid="_x0000_s1026" style="position:absolute;flip:x;z-index:251669504;visibility:visible;mso-wrap-style:square;mso-wrap-distance-left:9pt;mso-wrap-distance-top:0;mso-wrap-distance-right:9pt;mso-wrap-distance-bottom:0;mso-position-horizontal:absolute;mso-position-horizontal-relative:text;mso-position-vertical:absolute;mso-position-vertical-relative:text" from="128.5pt,77.5pt" to="129.5pt,115pt" o:gfxdata="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" strokecolor="black [3200]" strokeweight=".5pt">
+              <v:line w14:anchorId="42043E0D" id="Straight Connector 13" o:spid="_x0000_s1026" style="position:absolute;flip:x;z-index:251669504;visibility:visible;mso-wrap-style:square;mso-wrap-distance-left:9pt;mso-wrap-distance-top:0;mso-wrap-distance-right:9pt;mso-wrap-distance-bottom:0;mso-position-horizontal:absolute;mso-position-horizontal-relative:text;mso-position-vertical:absolute;mso-position-vertical-relative:text" from="128.5pt,77.5pt" to="129.5pt,115pt" o:gfxdata="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" strokecolor="black [3200]" strokeweight=".5pt">
                 <v:stroke joinstyle="miter"/>
               </v:line>
             </w:pict>
@@ -3145,7 +3151,7 @@
           </mc:Choice>
           <mc:Fallback>
             <w:pict>
-              <v:line w14:anchorId="44AB9A5F" id="Straight Connector 12" o:spid="_x0000_s1026" style="position:absolute;flip:x;z-index:251668480;visibility:visible;mso-wrap-style:square;mso-width-percent:0;mso-height-percent:0;mso-wrap-distance-left:9pt;mso-wrap-distance-top:0;mso-wrap-distance-right:9pt;mso-wrap-distance-bottom:0;mso-position-horizontal:absolute;mso-position-horizontal-relative:text;mso-position-vertical:absolute;mso-position-vertical-relative:text;mso-width-percent:0;mso-height-percent:0;mso-width-relative:margin;mso-height-relative:margin" from="129.5pt,76pt" to="553pt,76.5pt" o:gfxdata="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" strokecolor="black [3200]" strokeweight=".5pt">
+              <v:line w14:anchorId="5093198B" id="Straight Connector 12" o:spid="_x0000_s1026" style="position:absolute;flip:x;z-index:251668480;visibility:visible;mso-wrap-style:square;mso-width-percent:0;mso-height-percent:0;mso-wrap-distance-left:9pt;mso-wrap-distance-top:0;mso-wrap-distance-right:9pt;mso-wrap-distance-bottom:0;mso-position-horizontal:absolute;mso-position-horizontal-relative:text;mso-position-vertical:absolute;mso-position-vertical-relative:text;mso-width-percent:0;mso-height-percent:0;mso-width-relative:margin;mso-height-relative:margin" from="129.5pt,76pt" to="553pt,76.5pt" o:gfxdata="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" strokecolor="black [3200]" strokeweight=".5pt">
                 <v:stroke joinstyle="miter"/>
               </v:line>
             </w:pict>
@@ -3190,7 +3196,7 @@
           </mc:Choice>
           <mc:Fallback>
             <w:pict>
-              <v:shape w14:anchorId="7F446B08" id="Ink 10" o:spid="_x0000_s1026" type="#_x0000_t75" style="position:absolute;margin-left:319pt;margin-top:54.5pt;width:1.25pt;height:17.25pt;z-index:251667456;visibility:visible;mso-wrap-style:square;mso-wrap-distance-left:9pt;mso-wrap-distance-top:0;mso-wrap-distance-right:9pt;mso-wrap-distance-bottom:0;mso-position-horizontal:absolute;mso-position-horizontal-relative:text;mso-position-vertical:absolute;mso-position-vertical-relative:text" o:gfxdata="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">
+              <v:shape w14:anchorId="3DBDCE04" id="Ink 10" o:spid="_x0000_s1026" type="#_x0000_t75" style="position:absolute;margin-left:319pt;margin-top:54.5pt;width:1.25pt;height:17.25pt;z-index:251667456;visibility:visible;mso-wrap-style:square;mso-wrap-distance-left:9pt;mso-wrap-distance-top:0;mso-wrap-distance-right:9pt;mso-wrap-distance-bottom:0;mso-position-horizontal:absolute;mso-position-horizontal-relative:text;mso-position-vertical:absolute;mso-position-vertical-relative:text" o:gfxdata="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">
                 <v:imagedata r:id="rId21" o:title=""/>
               </v:shape>
             </w:pict>

</xml_diff>